<commit_message>
Signed the WORK BREAKDOWN AGREEMENT
</commit_message>
<xml_diff>
--- a/WORK BREAKDOWN AGREEMENT.docx
+++ b/WORK BREAKDOWN AGREEMENT.docx
@@ -1,145 +1,139 @@
 
 <file path=word/document.xml><?xml version="1.0" encoding="utf-8"?>
-<w:document xmlns:mc="http://schemas.openxmlformats.org/markup-compatibility/2006" xmlns:o="urn:schemas-microsoft-com:office:office" xmlns:r="http://schemas.openxmlformats.org/officeDocument/2006/relationships" xmlns:m="http://schemas.openxmlformats.org/officeDocument/2006/math" xmlns:v="urn:schemas-microsoft-com:vml" xmlns:wp="http://schemas.openxmlformats.org/drawingml/2006/wordprocessingDrawing" xmlns:w10="urn:schemas-microsoft-com:office:word" xmlns:w="http://schemas.openxmlformats.org/wordprocessingml/2006/main" xmlns:wne="http://schemas.microsoft.com/office/word/2006/wordml" xmlns:sl="http://schemas.openxmlformats.org/schemaLibrary/2006/main" xmlns:a="http://schemas.openxmlformats.org/drawingml/2006/main" xmlns:pic="http://schemas.openxmlformats.org/drawingml/2006/picture" xmlns:c="http://schemas.openxmlformats.org/drawingml/2006/chart" xmlns:lc="http://schemas.openxmlformats.org/drawingml/2006/lockedCanvas" xmlns:dgm="http://schemas.openxmlformats.org/drawingml/2006/diagram" xmlns:wps="http://schemas.microsoft.com/office/word/2010/wordprocessingShape" xmlns:wpg="http://schemas.microsoft.com/office/word/2010/wordprocessingGroup" xmlns:w14="http://schemas.microsoft.com/office/word/2010/wordml" xmlns:w15="http://schemas.microsoft.com/office/word/2012/wordml">
+<w:document xmlns:wpc="http://schemas.microsoft.com/office/word/2010/wordprocessingCanvas" xmlns:cx="http://schemas.microsoft.com/office/drawing/2014/chartex" xmlns:cx1="http://schemas.microsoft.com/office/drawing/2015/9/8/chartex" xmlns:cx2="http://schemas.microsoft.com/office/drawing/2015/10/21/chartex" xmlns:cx3="http://schemas.microsoft.com/office/drawing/2016/5/9/chartex" xmlns:cx4="http://schemas.microsoft.com/office/drawing/2016/5/10/chartex" xmlns:cx5="http://schemas.microsoft.com/office/drawing/2016/5/11/chartex" xmlns:cx6="http://schemas.microsoft.com/office/drawing/2016/5/12/chartex" xmlns:cx7="http://schemas.microsoft.com/office/drawing/2016/5/13/chartex" xmlns:cx8="http://schemas.microsoft.com/office/drawing/2016/5/14/chartex" xmlns:mc="http://schemas.openxmlformats.org/markup-compatibility/2006" xmlns:aink="http://schemas.microsoft.com/office/drawing/2016/ink" xmlns:am3d="http://schemas.microsoft.com/office/drawing/2017/model3d" xmlns:o="urn:schemas-microsoft-com:office:office" xmlns:r="http://schemas.openxmlformats.org/officeDocument/2006/relationships" xmlns:m="http://schemas.openxmlformats.org/officeDocument/2006/math" xmlns:v="urn:schemas-microsoft-com:vml" xmlns:wp14="http://schemas.microsoft.com/office/word/2010/wordprocessingDrawing" xmlns:wp="http://schemas.openxmlformats.org/drawingml/2006/wordprocessingDrawing" xmlns:w10="urn:schemas-microsoft-com:office:word" xmlns:w="http://schemas.openxmlformats.org/wordprocessingml/2006/main" xmlns:w14="http://schemas.microsoft.com/office/word/2010/wordml" xmlns:w15="http://schemas.microsoft.com/office/word/2012/wordml" xmlns:w16cex="http://schemas.microsoft.com/office/word/2018/wordml/cex" xmlns:w16cid="http://schemas.microsoft.com/office/word/2016/wordml/cid" xmlns:w16="http://schemas.microsoft.com/office/word/2018/wordml" xmlns:w16se="http://schemas.microsoft.com/office/word/2015/wordml/symex" xmlns:wpg="http://schemas.microsoft.com/office/word/2010/wordprocessingGroup" xmlns:wpi="http://schemas.microsoft.com/office/word/2010/wordprocessingInk" xmlns:wne="http://schemas.microsoft.com/office/word/2006/wordml" xmlns:wps="http://schemas.microsoft.com/office/word/2010/wordprocessingShape" mc:Ignorable="w14 w15 w16se w16cid w16 w16cex wp14">
   <w:body>
     <w:p>
       <w:pPr>
         <w:spacing w:line="240" w:lineRule="auto"/>
         <w:rPr>
-          <w:rFonts w:ascii="Times New Roman" w:cs="Times New Roman" w:eastAsia="Times New Roman" w:hAnsi="Times New Roman"/>
+          <w:rFonts w:ascii="Times New Roman" w:eastAsia="Times New Roman" w:hAnsi="Times New Roman" w:cs="Times New Roman"/>
           <w:sz w:val="24"/>
           <w:szCs w:val="24"/>
         </w:rPr>
       </w:pPr>
       <w:r>
         <w:rPr>
-          <w:rFonts w:ascii="Arial" w:cs="Arial" w:eastAsia="Arial" w:hAnsi="Arial"/>
-          <w:b w:val="1"/>
+          <w:rFonts w:ascii="Arial" w:eastAsia="Arial" w:hAnsi="Arial" w:cs="Arial"/>
+          <w:b/>
           <w:color w:val="000000"/>
           <w:u w:val="single"/>
-          <w:rtl w:val="0"/>
-        </w:rPr>
-        <w:t xml:space="preserve">WORK BREAKDOWN AGREEMENT</w:t>
-      </w:r>
-      <w:r>
-        <w:rPr>
-          <w:rtl w:val="0"/>
-        </w:rPr>
+        </w:rPr>
+        <w:t>WORK BREAKDOWN AGREEMENT</w:t>
       </w:r>
     </w:p>
     <w:p>
       <w:pPr>
         <w:spacing w:line="240" w:lineRule="auto"/>
         <w:rPr>
-          <w:rFonts w:ascii="Times New Roman" w:cs="Times New Roman" w:eastAsia="Times New Roman" w:hAnsi="Times New Roman"/>
+          <w:rFonts w:ascii="Times New Roman" w:eastAsia="Times New Roman" w:hAnsi="Times New Roman" w:cs="Times New Roman"/>
           <w:sz w:val="24"/>
           <w:szCs w:val="24"/>
         </w:rPr>
       </w:pPr>
-      <w:r>
-        <w:rPr>
-          <w:rtl w:val="0"/>
-        </w:rPr>
-      </w:r>
     </w:p>
     <w:p>
       <w:pPr>
         <w:spacing w:line="240" w:lineRule="auto"/>
         <w:rPr>
-          <w:rFonts w:ascii="Times New Roman" w:cs="Times New Roman" w:eastAsia="Times New Roman" w:hAnsi="Times New Roman"/>
+          <w:rFonts w:ascii="Times New Roman" w:eastAsia="Times New Roman" w:hAnsi="Times New Roman" w:cs="Times New Roman"/>
           <w:sz w:val="24"/>
           <w:szCs w:val="24"/>
         </w:rPr>
       </w:pPr>
       <w:r>
         <w:rPr>
-          <w:rFonts w:ascii="Arial" w:cs="Arial" w:eastAsia="Arial" w:hAnsi="Arial"/>
-          <w:color w:val="000000"/>
-          <w:sz w:val="22"/>
-          <w:szCs w:val="22"/>
-          <w:rtl w:val="0"/>
-        </w:rPr>
-        <w:t xml:space="preserve">This document is a work breakdown agreement between Amos Choo Jia Shern (31164498)  and Foong Shee Yao(31281125)  will serve as a guideline to the delegation of tasks and will be used as a reference to dissolve any matters of dispute between both parties regarding the distribution of work in order to complete Assignment 1, Planning and Design.</w:t>
-      </w:r>
-      <w:r>
-        <w:rPr>
-          <w:rtl w:val="0"/>
-        </w:rPr>
+          <w:rFonts w:ascii="Arial" w:eastAsia="Arial" w:hAnsi="Arial" w:cs="Arial"/>
+          <w:color w:val="000000"/>
+          <w:sz w:val="22"/>
+          <w:szCs w:val="22"/>
+        </w:rPr>
+        <w:t xml:space="preserve">This document is a work breakdown agreement between Amos Choo Jia </w:t>
+      </w:r>
+      <w:proofErr w:type="spellStart"/>
+      <w:r>
+        <w:rPr>
+          <w:rFonts w:ascii="Arial" w:eastAsia="Arial" w:hAnsi="Arial" w:cs="Arial"/>
+          <w:color w:val="000000"/>
+          <w:sz w:val="22"/>
+          <w:szCs w:val="22"/>
+        </w:rPr>
+        <w:t>Shern</w:t>
+      </w:r>
+      <w:proofErr w:type="spellEnd"/>
+      <w:r>
+        <w:rPr>
+          <w:rFonts w:ascii="Arial" w:eastAsia="Arial" w:hAnsi="Arial" w:cs="Arial"/>
+          <w:color w:val="000000"/>
+          <w:sz w:val="22"/>
+          <w:szCs w:val="22"/>
+        </w:rPr>
+        <w:t xml:space="preserve"> (31164498)  and Foong Shee Yao(31281125)  will serve as a guideline to the delegation of tasks and will be used as a reference to dissolve any matters of dispute between both parties r</w:t>
+      </w:r>
+      <w:r>
+        <w:rPr>
+          <w:rFonts w:ascii="Arial" w:eastAsia="Arial" w:hAnsi="Arial" w:cs="Arial"/>
+          <w:color w:val="000000"/>
+          <w:sz w:val="22"/>
+          <w:szCs w:val="22"/>
+        </w:rPr>
+        <w:t>egarding the distribution of work in order to complete Assignment 1, Planning and Design.</w:t>
       </w:r>
     </w:p>
     <w:p>
       <w:pPr>
         <w:spacing w:line="240" w:lineRule="auto"/>
         <w:rPr>
-          <w:rFonts w:ascii="Times New Roman" w:cs="Times New Roman" w:eastAsia="Times New Roman" w:hAnsi="Times New Roman"/>
+          <w:rFonts w:ascii="Times New Roman" w:eastAsia="Times New Roman" w:hAnsi="Times New Roman" w:cs="Times New Roman"/>
           <w:sz w:val="24"/>
           <w:szCs w:val="24"/>
         </w:rPr>
       </w:pPr>
-      <w:r>
-        <w:rPr>
-          <w:rtl w:val="0"/>
-        </w:rPr>
-      </w:r>
     </w:p>
     <w:p>
       <w:pPr>
         <w:spacing w:line="240" w:lineRule="auto"/>
         <w:rPr>
-          <w:rFonts w:ascii="Times New Roman" w:cs="Times New Roman" w:eastAsia="Times New Roman" w:hAnsi="Times New Roman"/>
+          <w:rFonts w:ascii="Times New Roman" w:eastAsia="Times New Roman" w:hAnsi="Times New Roman" w:cs="Times New Roman"/>
           <w:sz w:val="24"/>
           <w:szCs w:val="24"/>
         </w:rPr>
       </w:pPr>
       <w:r>
         <w:rPr>
-          <w:rFonts w:ascii="Arial" w:cs="Arial" w:eastAsia="Arial" w:hAnsi="Arial"/>
-          <w:color w:val="000000"/>
-          <w:sz w:val="22"/>
-          <w:szCs w:val="22"/>
-          <w:rtl w:val="0"/>
-        </w:rPr>
-        <w:t xml:space="preserve">Both parties agree to the delegation of work as stated below:</w:t>
-      </w:r>
-      <w:r>
-        <w:rPr>
-          <w:rtl w:val="0"/>
-        </w:rPr>
+          <w:rFonts w:ascii="Arial" w:eastAsia="Arial" w:hAnsi="Arial" w:cs="Arial"/>
+          <w:color w:val="000000"/>
+          <w:sz w:val="22"/>
+          <w:szCs w:val="22"/>
+        </w:rPr>
+        <w:t>Both parties agree to the delegation of work as stated below:</w:t>
       </w:r>
     </w:p>
     <w:tbl>
       <w:tblPr>
-        <w:tblStyle w:val="Table1"/>
-        <w:tblW w:w="9210.0" w:type="dxa"/>
-        <w:jc w:val="left"/>
-        <w:tblInd w:w="0.0" w:type="dxa"/>
+        <w:tblStyle w:val="a"/>
+        <w:tblW w:w="9210" w:type="dxa"/>
         <w:tblLayout w:type="fixed"/>
-        <w:tblLook w:val="0400"/>
+        <w:tblLook w:val="0400" w:firstRow="0" w:lastRow="0" w:firstColumn="0" w:lastColumn="0" w:noHBand="0" w:noVBand="1"/>
       </w:tblPr>
       <w:tblGrid>
         <w:gridCol w:w="2340"/>
         <w:gridCol w:w="6870"/>
-        <w:tblGridChange w:id="0">
-          <w:tblGrid>
-            <w:gridCol w:w="2340"/>
-            <w:gridCol w:w="6870"/>
-          </w:tblGrid>
-        </w:tblGridChange>
       </w:tblGrid>
       <w:tr>
         <w:tc>
           <w:tcPr>
+            <w:tcW w:w="2340" w:type="dxa"/>
             <w:tcBorders>
-              <w:top w:color="000000" w:space="0" w:sz="8" w:val="single"/>
-              <w:left w:color="000000" w:space="0" w:sz="8" w:val="single"/>
-              <w:bottom w:color="000000" w:space="0" w:sz="8" w:val="single"/>
-              <w:right w:color="000000" w:space="0" w:sz="8" w:val="single"/>
+              <w:top w:val="single" w:sz="8" w:space="0" w:color="000000"/>
+              <w:left w:val="single" w:sz="8" w:space="0" w:color="000000"/>
+              <w:bottom w:val="single" w:sz="8" w:space="0" w:color="000000"/>
+              <w:right w:val="single" w:sz="8" w:space="0" w:color="000000"/>
             </w:tcBorders>
             <w:tcMar>
-              <w:top w:w="100.0" w:type="dxa"/>
-              <w:left w:w="100.0" w:type="dxa"/>
-              <w:bottom w:w="100.0" w:type="dxa"/>
-              <w:right w:w="100.0" w:type="dxa"/>
+              <w:top w:w="100" w:type="dxa"/>
+              <w:left w:w="100" w:type="dxa"/>
+              <w:bottom w:w="100" w:type="dxa"/>
+              <w:right w:w="100" w:type="dxa"/>
             </w:tcMar>
           </w:tcPr>
           <w:p>
@@ -147,42 +141,37 @@
               <w:spacing w:line="240" w:lineRule="auto"/>
               <w:jc w:val="center"/>
               <w:rPr>
-                <w:rFonts w:ascii="Times New Roman" w:cs="Times New Roman" w:eastAsia="Times New Roman" w:hAnsi="Times New Roman"/>
+                <w:rFonts w:ascii="Times New Roman" w:eastAsia="Times New Roman" w:hAnsi="Times New Roman" w:cs="Times New Roman"/>
                 <w:sz w:val="24"/>
                 <w:szCs w:val="24"/>
               </w:rPr>
             </w:pPr>
             <w:r>
               <w:rPr>
-                <w:rFonts w:ascii="Arial" w:cs="Arial" w:eastAsia="Arial" w:hAnsi="Arial"/>
-                <w:b w:val="1"/>
+                <w:rFonts w:ascii="Arial" w:eastAsia="Arial" w:hAnsi="Arial" w:cs="Arial"/>
+                <w:b/>
                 <w:color w:val="000000"/>
                 <w:sz w:val="22"/>
                 <w:szCs w:val="22"/>
-                <w:rtl w:val="0"/>
-              </w:rPr>
-              <w:t xml:space="preserve">Members</w:t>
-            </w:r>
-            <w:r>
-              <w:rPr>
-                <w:rtl w:val="0"/>
-              </w:rPr>
+              </w:rPr>
+              <w:t>Members</w:t>
             </w:r>
           </w:p>
         </w:tc>
         <w:tc>
           <w:tcPr>
+            <w:tcW w:w="6870" w:type="dxa"/>
             <w:tcBorders>
-              <w:top w:color="000000" w:space="0" w:sz="8" w:val="single"/>
-              <w:left w:color="000000" w:space="0" w:sz="8" w:val="single"/>
-              <w:bottom w:color="000000" w:space="0" w:sz="8" w:val="single"/>
-              <w:right w:color="000000" w:space="0" w:sz="8" w:val="single"/>
+              <w:top w:val="single" w:sz="8" w:space="0" w:color="000000"/>
+              <w:left w:val="single" w:sz="8" w:space="0" w:color="000000"/>
+              <w:bottom w:val="single" w:sz="8" w:space="0" w:color="000000"/>
+              <w:right w:val="single" w:sz="8" w:space="0" w:color="000000"/>
             </w:tcBorders>
             <w:tcMar>
-              <w:top w:w="100.0" w:type="dxa"/>
-              <w:left w:w="100.0" w:type="dxa"/>
-              <w:bottom w:w="100.0" w:type="dxa"/>
-              <w:right w:w="100.0" w:type="dxa"/>
+              <w:top w:w="100" w:type="dxa"/>
+              <w:left w:w="100" w:type="dxa"/>
+              <w:bottom w:w="100" w:type="dxa"/>
+              <w:right w:w="100" w:type="dxa"/>
             </w:tcMar>
           </w:tcPr>
           <w:p>
@@ -190,26 +179,20 @@
               <w:spacing w:line="240" w:lineRule="auto"/>
               <w:jc w:val="center"/>
               <w:rPr>
-                <w:rFonts w:ascii="Times New Roman" w:cs="Times New Roman" w:eastAsia="Times New Roman" w:hAnsi="Times New Roman"/>
+                <w:rFonts w:ascii="Times New Roman" w:eastAsia="Times New Roman" w:hAnsi="Times New Roman" w:cs="Times New Roman"/>
                 <w:sz w:val="24"/>
                 <w:szCs w:val="24"/>
               </w:rPr>
             </w:pPr>
             <w:r>
               <w:rPr>
-                <w:rFonts w:ascii="Arial" w:cs="Arial" w:eastAsia="Arial" w:hAnsi="Arial"/>
-                <w:b w:val="1"/>
+                <w:rFonts w:ascii="Arial" w:eastAsia="Arial" w:hAnsi="Arial" w:cs="Arial"/>
+                <w:b/>
                 <w:color w:val="000000"/>
                 <w:sz w:val="22"/>
                 <w:szCs w:val="22"/>
-                <w:rtl w:val="0"/>
-              </w:rPr>
-              <w:t xml:space="preserve">Tasks</w:t>
-            </w:r>
-            <w:r>
-              <w:rPr>
-                <w:rtl w:val="0"/>
-              </w:rPr>
+              </w:rPr>
+              <w:t>Tasks</w:t>
             </w:r>
           </w:p>
         </w:tc>
@@ -217,17 +200,18 @@
       <w:tr>
         <w:tc>
           <w:tcPr>
+            <w:tcW w:w="2340" w:type="dxa"/>
             <w:tcBorders>
-              <w:top w:color="000000" w:space="0" w:sz="8" w:val="single"/>
-              <w:left w:color="000000" w:space="0" w:sz="8" w:val="single"/>
-              <w:bottom w:color="000000" w:space="0" w:sz="8" w:val="single"/>
-              <w:right w:color="000000" w:space="0" w:sz="8" w:val="single"/>
+              <w:top w:val="single" w:sz="8" w:space="0" w:color="000000"/>
+              <w:left w:val="single" w:sz="8" w:space="0" w:color="000000"/>
+              <w:bottom w:val="single" w:sz="8" w:space="0" w:color="000000"/>
+              <w:right w:val="single" w:sz="8" w:space="0" w:color="000000"/>
             </w:tcBorders>
             <w:tcMar>
-              <w:top w:w="100.0" w:type="dxa"/>
-              <w:left w:w="100.0" w:type="dxa"/>
-              <w:bottom w:w="100.0" w:type="dxa"/>
-              <w:right w:w="100.0" w:type="dxa"/>
+              <w:top w:w="100" w:type="dxa"/>
+              <w:left w:w="100" w:type="dxa"/>
+              <w:bottom w:w="100" w:type="dxa"/>
+              <w:right w:w="100" w:type="dxa"/>
             </w:tcMar>
           </w:tcPr>
           <w:p>
@@ -235,41 +219,47 @@
               <w:spacing w:line="240" w:lineRule="auto"/>
               <w:jc w:val="center"/>
               <w:rPr>
-                <w:rFonts w:ascii="Times New Roman" w:cs="Times New Roman" w:eastAsia="Times New Roman" w:hAnsi="Times New Roman"/>
+                <w:rFonts w:ascii="Times New Roman" w:eastAsia="Times New Roman" w:hAnsi="Times New Roman" w:cs="Times New Roman"/>
                 <w:sz w:val="24"/>
                 <w:szCs w:val="24"/>
               </w:rPr>
             </w:pPr>
             <w:r>
               <w:rPr>
-                <w:rFonts w:ascii="Arial" w:cs="Arial" w:eastAsia="Arial" w:hAnsi="Arial"/>
+                <w:rFonts w:ascii="Arial" w:eastAsia="Arial" w:hAnsi="Arial" w:cs="Arial"/>
                 <w:color w:val="000000"/>
                 <w:sz w:val="22"/>
                 <w:szCs w:val="22"/>
-                <w:rtl w:val="0"/>
-              </w:rPr>
-              <w:t xml:space="preserve">Amos Choo Jia Shern</w:t>
+              </w:rPr>
+              <w:t xml:space="preserve">Amos Choo Jia </w:t>
             </w:r>
+            <w:proofErr w:type="spellStart"/>
             <w:r>
               <w:rPr>
-                <w:rtl w:val="0"/>
-              </w:rPr>
+                <w:rFonts w:ascii="Arial" w:eastAsia="Arial" w:hAnsi="Arial" w:cs="Arial"/>
+                <w:color w:val="000000"/>
+                <w:sz w:val="22"/>
+                <w:szCs w:val="22"/>
+              </w:rPr>
+              <w:t>Shern</w:t>
             </w:r>
+            <w:proofErr w:type="spellEnd"/>
           </w:p>
         </w:tc>
         <w:tc>
           <w:tcPr>
+            <w:tcW w:w="6870" w:type="dxa"/>
             <w:tcBorders>
-              <w:top w:color="000000" w:space="0" w:sz="8" w:val="single"/>
-              <w:left w:color="000000" w:space="0" w:sz="8" w:val="single"/>
-              <w:bottom w:color="000000" w:space="0" w:sz="8" w:val="single"/>
-              <w:right w:color="000000" w:space="0" w:sz="8" w:val="single"/>
+              <w:top w:val="single" w:sz="8" w:space="0" w:color="000000"/>
+              <w:left w:val="single" w:sz="8" w:space="0" w:color="000000"/>
+              <w:bottom w:val="single" w:sz="8" w:space="0" w:color="000000"/>
+              <w:right w:val="single" w:sz="8" w:space="0" w:color="000000"/>
             </w:tcBorders>
             <w:tcMar>
-              <w:top w:w="100.0" w:type="dxa"/>
-              <w:left w:w="100.0" w:type="dxa"/>
-              <w:bottom w:w="100.0" w:type="dxa"/>
-              <w:right w:w="100.0" w:type="dxa"/>
+              <w:top w:w="100" w:type="dxa"/>
+              <w:left w:w="100" w:type="dxa"/>
+              <w:bottom w:w="100" w:type="dxa"/>
+              <w:right w:w="100" w:type="dxa"/>
             </w:tcMar>
           </w:tcPr>
           <w:p>
@@ -279,32 +269,128 @@
                 <w:numId w:val="1"/>
               </w:numPr>
               <w:spacing w:line="240" w:lineRule="auto"/>
-              <w:ind w:left="720" w:hanging="360"/>
-              <w:rPr>
-                <w:rFonts w:ascii="Arial" w:cs="Arial" w:eastAsia="Arial" w:hAnsi="Arial"/>
-                <w:sz w:val="22"/>
-                <w:szCs w:val="22"/>
-                <w:u w:val="none"/>
+              <w:rPr>
+                <w:rFonts w:ascii="Arial" w:eastAsia="Arial" w:hAnsi="Arial" w:cs="Arial"/>
+                <w:sz w:val="22"/>
+                <w:szCs w:val="22"/>
               </w:rPr>
             </w:pPr>
             <w:r>
               <w:rPr>
-                <w:rFonts w:ascii="Arial" w:cs="Arial" w:eastAsia="Arial" w:hAnsi="Arial"/>
+                <w:rFonts w:ascii="Arial" w:eastAsia="Arial" w:hAnsi="Arial" w:cs="Arial"/>
                 <w:color w:val="000000"/>
                 <w:sz w:val="22"/>
                 <w:szCs w:val="22"/>
-                <w:rtl w:val="0"/>
               </w:rPr>
               <w:t xml:space="preserve">Construct </w:t>
             </w:r>
             <w:r>
               <w:rPr>
-                <w:rFonts w:ascii="Arial" w:cs="Arial" w:eastAsia="Arial" w:hAnsi="Arial"/>
-                <w:sz w:val="22"/>
-                <w:szCs w:val="22"/>
-                <w:rtl w:val="0"/>
-              </w:rPr>
-              <w:t xml:space="preserve">partial UML class diagram for Grass,Ecopoints,Allosaurs</w:t>
+                <w:rFonts w:ascii="Arial" w:eastAsia="Arial" w:hAnsi="Arial" w:cs="Arial"/>
+                <w:sz w:val="22"/>
+                <w:szCs w:val="22"/>
+              </w:rPr>
+              <w:t xml:space="preserve">partial UML class diagram for </w:t>
+            </w:r>
+            <w:proofErr w:type="spellStart"/>
+            <w:proofErr w:type="gramStart"/>
+            <w:r>
+              <w:rPr>
+                <w:rFonts w:ascii="Arial" w:eastAsia="Arial" w:hAnsi="Arial" w:cs="Arial"/>
+                <w:sz w:val="22"/>
+                <w:szCs w:val="22"/>
+              </w:rPr>
+              <w:t>Grass,Ecopoints</w:t>
+            </w:r>
+            <w:proofErr w:type="gramEnd"/>
+            <w:r>
+              <w:rPr>
+                <w:rFonts w:ascii="Arial" w:eastAsia="Arial" w:hAnsi="Arial" w:cs="Arial"/>
+                <w:sz w:val="22"/>
+                <w:szCs w:val="22"/>
+              </w:rPr>
+              <w:t>,Allosaurs</w:t>
+            </w:r>
+            <w:proofErr w:type="spellEnd"/>
+          </w:p>
+          <w:p>
+            <w:pPr>
+              <w:numPr>
+                <w:ilvl w:val="0"/>
+                <w:numId w:val="1"/>
+              </w:numPr>
+              <w:spacing w:line="240" w:lineRule="auto"/>
+              <w:rPr>
+                <w:rFonts w:ascii="Arial" w:eastAsia="Arial" w:hAnsi="Arial" w:cs="Arial"/>
+                <w:sz w:val="22"/>
+                <w:szCs w:val="22"/>
+              </w:rPr>
+            </w:pPr>
+            <w:r>
+              <w:rPr>
+                <w:rFonts w:ascii="Arial" w:eastAsia="Arial" w:hAnsi="Arial" w:cs="Arial"/>
+                <w:sz w:val="22"/>
+                <w:szCs w:val="22"/>
+              </w:rPr>
+              <w:t>Co</w:t>
+            </w:r>
+            <w:r>
+              <w:rPr>
+                <w:rFonts w:ascii="Arial" w:eastAsia="Arial" w:hAnsi="Arial" w:cs="Arial"/>
+                <w:sz w:val="22"/>
+                <w:szCs w:val="22"/>
+              </w:rPr>
+              <w:t xml:space="preserve">nstruct partial UML sequence diagram for Grass, </w:t>
+            </w:r>
+            <w:proofErr w:type="spellStart"/>
+            <w:r>
+              <w:rPr>
+                <w:rFonts w:ascii="Arial" w:eastAsia="Arial" w:hAnsi="Arial" w:cs="Arial"/>
+                <w:sz w:val="22"/>
+                <w:szCs w:val="22"/>
+              </w:rPr>
+              <w:t>Ecopoints</w:t>
+            </w:r>
+            <w:proofErr w:type="spellEnd"/>
+          </w:p>
+          <w:p>
+            <w:pPr>
+              <w:numPr>
+                <w:ilvl w:val="0"/>
+                <w:numId w:val="1"/>
+              </w:numPr>
+              <w:spacing w:line="240" w:lineRule="auto"/>
+              <w:rPr>
+                <w:rFonts w:ascii="Arial" w:eastAsia="Arial" w:hAnsi="Arial" w:cs="Arial"/>
+                <w:sz w:val="22"/>
+                <w:szCs w:val="22"/>
+              </w:rPr>
+            </w:pPr>
+            <w:r>
+              <w:rPr>
+                <w:rFonts w:ascii="Arial" w:eastAsia="Arial" w:hAnsi="Arial" w:cs="Arial"/>
+                <w:sz w:val="22"/>
+                <w:szCs w:val="22"/>
+              </w:rPr>
+              <w:t xml:space="preserve">Write design rationales for Grass, </w:t>
+            </w:r>
+            <w:proofErr w:type="spellStart"/>
+            <w:r>
+              <w:rPr>
+                <w:rFonts w:ascii="Arial" w:eastAsia="Arial" w:hAnsi="Arial" w:cs="Arial"/>
+                <w:sz w:val="22"/>
+                <w:szCs w:val="22"/>
+              </w:rPr>
+              <w:t>Ecopoints</w:t>
+            </w:r>
+            <w:proofErr w:type="spellEnd"/>
+            <w:r>
+              <w:rPr>
+                <w:rFonts w:ascii="Arial" w:eastAsia="Arial" w:hAnsi="Arial" w:cs="Arial"/>
+                <w:sz w:val="22"/>
+                <w:szCs w:val="22"/>
+              </w:rPr>
+              <w:t>, Allosaurs</w:t>
             </w:r>
           </w:p>
           <w:p>
@@ -314,22 +400,116 @@
                 <w:numId w:val="1"/>
               </w:numPr>
               <w:spacing w:line="240" w:lineRule="auto"/>
-              <w:ind w:left="720" w:hanging="360"/>
-              <w:rPr>
-                <w:rFonts w:ascii="Arial" w:cs="Arial" w:eastAsia="Arial" w:hAnsi="Arial"/>
-                <w:sz w:val="22"/>
-                <w:szCs w:val="22"/>
-                <w:u w:val="none"/>
+              <w:rPr>
+                <w:rFonts w:ascii="Arial" w:eastAsia="Arial" w:hAnsi="Arial" w:cs="Arial"/>
+                <w:sz w:val="22"/>
+                <w:szCs w:val="22"/>
               </w:rPr>
             </w:pPr>
             <w:r>
               <w:rPr>
-                <w:rFonts w:ascii="Arial" w:cs="Arial" w:eastAsia="Arial" w:hAnsi="Arial"/>
-                <w:sz w:val="22"/>
-                <w:szCs w:val="22"/>
-                <w:rtl w:val="0"/>
-              </w:rPr>
-              <w:t xml:space="preserve">Construct partial UML sequence diagram for Grass, Ecopoints</w:t>
+                <w:rFonts w:ascii="Arial" w:eastAsia="Arial" w:hAnsi="Arial" w:cs="Arial"/>
+                <w:sz w:val="22"/>
+                <w:szCs w:val="22"/>
+              </w:rPr>
+              <w:t>Whoever completed the diagrams last shall helm responsibility of coming up with the final diagram</w:t>
+            </w:r>
+          </w:p>
+          <w:p>
+            <w:pPr>
+              <w:spacing w:line="240" w:lineRule="auto"/>
+              <w:ind w:left="720"/>
+              <w:rPr>
+                <w:rFonts w:ascii="Arial" w:eastAsia="Arial" w:hAnsi="Arial" w:cs="Arial"/>
+                <w:color w:val="000000"/>
+                <w:sz w:val="22"/>
+                <w:szCs w:val="22"/>
+              </w:rPr>
+            </w:pPr>
+          </w:p>
+        </w:tc>
+      </w:tr>
+      <w:tr>
+        <w:tc>
+          <w:tcPr>
+            <w:tcW w:w="2340" w:type="dxa"/>
+            <w:tcBorders>
+              <w:top w:val="single" w:sz="8" w:space="0" w:color="000000"/>
+              <w:left w:val="single" w:sz="8" w:space="0" w:color="000000"/>
+              <w:bottom w:val="single" w:sz="8" w:space="0" w:color="000000"/>
+              <w:right w:val="single" w:sz="8" w:space="0" w:color="000000"/>
+            </w:tcBorders>
+            <w:tcMar>
+              <w:top w:w="100" w:type="dxa"/>
+              <w:left w:w="100" w:type="dxa"/>
+              <w:bottom w:w="100" w:type="dxa"/>
+              <w:right w:w="100" w:type="dxa"/>
+            </w:tcMar>
+          </w:tcPr>
+          <w:p>
+            <w:pPr>
+              <w:spacing w:line="240" w:lineRule="auto"/>
+              <w:jc w:val="center"/>
+              <w:rPr>
+                <w:rFonts w:ascii="Times New Roman" w:eastAsia="Times New Roman" w:hAnsi="Times New Roman" w:cs="Times New Roman"/>
+                <w:sz w:val="24"/>
+                <w:szCs w:val="24"/>
+              </w:rPr>
+            </w:pPr>
+            <w:r>
+              <w:rPr>
+                <w:rFonts w:ascii="Times New Roman" w:eastAsia="Times New Roman" w:hAnsi="Times New Roman" w:cs="Times New Roman"/>
+                <w:sz w:val="24"/>
+                <w:szCs w:val="24"/>
+              </w:rPr>
+              <w:t>Foong Shee Yao</w:t>
+            </w:r>
+          </w:p>
+        </w:tc>
+        <w:tc>
+          <w:tcPr>
+            <w:tcW w:w="6870" w:type="dxa"/>
+            <w:tcBorders>
+              <w:top w:val="single" w:sz="8" w:space="0" w:color="000000"/>
+              <w:left w:val="single" w:sz="8" w:space="0" w:color="000000"/>
+              <w:bottom w:val="single" w:sz="8" w:space="0" w:color="000000"/>
+              <w:right w:val="single" w:sz="8" w:space="0" w:color="000000"/>
+            </w:tcBorders>
+            <w:tcMar>
+              <w:top w:w="100" w:type="dxa"/>
+              <w:left w:w="100" w:type="dxa"/>
+              <w:bottom w:w="100" w:type="dxa"/>
+              <w:right w:w="100" w:type="dxa"/>
+            </w:tcMar>
+          </w:tcPr>
+          <w:p>
+            <w:pPr>
+              <w:numPr>
+                <w:ilvl w:val="0"/>
+                <w:numId w:val="1"/>
+              </w:numPr>
+              <w:spacing w:line="240" w:lineRule="auto"/>
+              <w:rPr>
+                <w:rFonts w:ascii="Arial" w:eastAsia="Arial" w:hAnsi="Arial" w:cs="Arial"/>
+                <w:sz w:val="22"/>
+                <w:szCs w:val="22"/>
+              </w:rPr>
+            </w:pPr>
+            <w:r>
+              <w:rPr>
+                <w:rFonts w:ascii="Arial" w:eastAsia="Arial" w:hAnsi="Arial" w:cs="Arial"/>
+                <w:sz w:val="22"/>
+                <w:szCs w:val="22"/>
+              </w:rPr>
+              <w:t>Construct partial UML class</w:t>
+            </w:r>
+            <w:r>
+              <w:rPr>
+                <w:rFonts w:ascii="Arial" w:eastAsia="Arial" w:hAnsi="Arial" w:cs="Arial"/>
+                <w:sz w:val="22"/>
+                <w:szCs w:val="22"/>
+              </w:rPr>
+              <w:t xml:space="preserve"> diagram for Hungry Dinosaur and Breeding</w:t>
             </w:r>
           </w:p>
           <w:p>
@@ -339,22 +519,19 @@
                 <w:numId w:val="1"/>
               </w:numPr>
               <w:spacing w:line="240" w:lineRule="auto"/>
-              <w:ind w:left="720" w:hanging="360"/>
-              <w:rPr>
-                <w:rFonts w:ascii="Arial" w:cs="Arial" w:eastAsia="Arial" w:hAnsi="Arial"/>
-                <w:sz w:val="22"/>
-                <w:szCs w:val="22"/>
-                <w:u w:val="none"/>
+              <w:rPr>
+                <w:rFonts w:ascii="Arial" w:eastAsia="Arial" w:hAnsi="Arial" w:cs="Arial"/>
+                <w:sz w:val="22"/>
+                <w:szCs w:val="22"/>
               </w:rPr>
             </w:pPr>
             <w:r>
               <w:rPr>
-                <w:rFonts w:ascii="Arial" w:cs="Arial" w:eastAsia="Arial" w:hAnsi="Arial"/>
-                <w:sz w:val="22"/>
-                <w:szCs w:val="22"/>
-                <w:rtl w:val="0"/>
-              </w:rPr>
-              <w:t xml:space="preserve">Write design rationales for Grass, Ecopoints, Allosaurs</w:t>
+                <w:rFonts w:ascii="Arial" w:eastAsia="Arial" w:hAnsi="Arial" w:cs="Arial"/>
+                <w:sz w:val="22"/>
+                <w:szCs w:val="22"/>
+              </w:rPr>
+              <w:t>Construct partial UML sequence diagram for Hungry Dinosaur, Breeding and Allosaurs</w:t>
             </w:r>
           </w:p>
           <w:p>
@@ -364,117 +541,19 @@
                 <w:numId w:val="1"/>
               </w:numPr>
               <w:spacing w:line="240" w:lineRule="auto"/>
-              <w:ind w:left="720" w:hanging="360"/>
-              <w:rPr>
-                <w:rFonts w:ascii="Arial" w:cs="Arial" w:eastAsia="Arial" w:hAnsi="Arial"/>
-                <w:sz w:val="22"/>
-                <w:szCs w:val="22"/>
-                <w:u w:val="none"/>
+              <w:rPr>
+                <w:rFonts w:ascii="Arial" w:eastAsia="Arial" w:hAnsi="Arial" w:cs="Arial"/>
+                <w:sz w:val="22"/>
+                <w:szCs w:val="22"/>
               </w:rPr>
             </w:pPr>
             <w:r>
               <w:rPr>
-                <w:rFonts w:ascii="Arial" w:cs="Arial" w:eastAsia="Arial" w:hAnsi="Arial"/>
-                <w:sz w:val="22"/>
-                <w:szCs w:val="22"/>
-                <w:rtl w:val="0"/>
-              </w:rPr>
-              <w:t xml:space="preserve">Whoever completed the diagrams last shall helm responsibility of coming up with the final diagram</w:t>
-            </w:r>
-          </w:p>
-          <w:p>
-            <w:pPr>
-              <w:spacing w:line="240" w:lineRule="auto"/>
-              <w:ind w:left="720" w:firstLine="0"/>
-              <w:rPr>
-                <w:rFonts w:ascii="Arial" w:cs="Arial" w:eastAsia="Arial" w:hAnsi="Arial"/>
-                <w:color w:val="000000"/>
-                <w:sz w:val="22"/>
-                <w:szCs w:val="22"/>
-              </w:rPr>
-            </w:pPr>
-            <w:r>
-              <w:rPr>
-                <w:rtl w:val="0"/>
-              </w:rPr>
-            </w:r>
-          </w:p>
-        </w:tc>
-      </w:tr>
-      <w:tr>
-        <w:tc>
-          <w:tcPr>
-            <w:tcBorders>
-              <w:top w:color="000000" w:space="0" w:sz="8" w:val="single"/>
-              <w:left w:color="000000" w:space="0" w:sz="8" w:val="single"/>
-              <w:bottom w:color="000000" w:space="0" w:sz="8" w:val="single"/>
-              <w:right w:color="000000" w:space="0" w:sz="8" w:val="single"/>
-            </w:tcBorders>
-            <w:tcMar>
-              <w:top w:w="100.0" w:type="dxa"/>
-              <w:left w:w="100.0" w:type="dxa"/>
-              <w:bottom w:w="100.0" w:type="dxa"/>
-              <w:right w:w="100.0" w:type="dxa"/>
-            </w:tcMar>
-          </w:tcPr>
-          <w:p>
-            <w:pPr>
-              <w:spacing w:line="240" w:lineRule="auto"/>
-              <w:jc w:val="center"/>
-              <w:rPr>
-                <w:rFonts w:ascii="Times New Roman" w:cs="Times New Roman" w:eastAsia="Times New Roman" w:hAnsi="Times New Roman"/>
-                <w:sz w:val="24"/>
-                <w:szCs w:val="24"/>
-              </w:rPr>
-            </w:pPr>
-            <w:r>
-              <w:rPr>
-                <w:rFonts w:ascii="Times New Roman" w:cs="Times New Roman" w:eastAsia="Times New Roman" w:hAnsi="Times New Roman"/>
-                <w:sz w:val="24"/>
-                <w:szCs w:val="24"/>
-                <w:rtl w:val="0"/>
-              </w:rPr>
-              <w:t xml:space="preserve">Foong Shee Yao</w:t>
-            </w:r>
-          </w:p>
-        </w:tc>
-        <w:tc>
-          <w:tcPr>
-            <w:tcBorders>
-              <w:top w:color="000000" w:space="0" w:sz="8" w:val="single"/>
-              <w:left w:color="000000" w:space="0" w:sz="8" w:val="single"/>
-              <w:bottom w:color="000000" w:space="0" w:sz="8" w:val="single"/>
-              <w:right w:color="000000" w:space="0" w:sz="8" w:val="single"/>
-            </w:tcBorders>
-            <w:tcMar>
-              <w:top w:w="100.0" w:type="dxa"/>
-              <w:left w:w="100.0" w:type="dxa"/>
-              <w:bottom w:w="100.0" w:type="dxa"/>
-              <w:right w:w="100.0" w:type="dxa"/>
-            </w:tcMar>
-          </w:tcPr>
-          <w:p>
-            <w:pPr>
-              <w:numPr>
-                <w:ilvl w:val="0"/>
-                <w:numId w:val="1"/>
-              </w:numPr>
-              <w:spacing w:line="240" w:lineRule="auto"/>
-              <w:ind w:left="720" w:hanging="360"/>
-              <w:rPr>
-                <w:rFonts w:ascii="Arial" w:cs="Arial" w:eastAsia="Arial" w:hAnsi="Arial"/>
-                <w:sz w:val="22"/>
-                <w:szCs w:val="22"/>
-              </w:rPr>
-            </w:pPr>
-            <w:r>
-              <w:rPr>
-                <w:rFonts w:ascii="Arial" w:cs="Arial" w:eastAsia="Arial" w:hAnsi="Arial"/>
-                <w:sz w:val="22"/>
-                <w:szCs w:val="22"/>
-                <w:rtl w:val="0"/>
-              </w:rPr>
-              <w:t xml:space="preserve">Construct partial UML class diagram for Hungry Dinosaur and Breeding</w:t>
+                <w:rFonts w:ascii="Arial" w:eastAsia="Arial" w:hAnsi="Arial" w:cs="Arial"/>
+                <w:sz w:val="22"/>
+                <w:szCs w:val="22"/>
+              </w:rPr>
+              <w:t>Write design rationales for Hungry Dinosaur and Breeding</w:t>
             </w:r>
           </w:p>
           <w:p>
@@ -484,69 +563,19 @@
                 <w:numId w:val="1"/>
               </w:numPr>
               <w:spacing w:line="240" w:lineRule="auto"/>
-              <w:ind w:left="720" w:hanging="360"/>
-              <w:rPr>
-                <w:rFonts w:ascii="Arial" w:cs="Arial" w:eastAsia="Arial" w:hAnsi="Arial"/>
+              <w:rPr>
+                <w:rFonts w:ascii="Arial" w:eastAsia="Arial" w:hAnsi="Arial" w:cs="Arial"/>
                 <w:sz w:val="22"/>
                 <w:szCs w:val="22"/>
               </w:rPr>
             </w:pPr>
             <w:r>
               <w:rPr>
-                <w:rFonts w:ascii="Arial" w:cs="Arial" w:eastAsia="Arial" w:hAnsi="Arial"/>
-                <w:sz w:val="22"/>
-                <w:szCs w:val="22"/>
-                <w:rtl w:val="0"/>
-              </w:rPr>
-              <w:t xml:space="preserve">Construct partial UML sequence diagram for Hungry Dinosaur, Breeding and Allosaurs</w:t>
-            </w:r>
-          </w:p>
-          <w:p>
-            <w:pPr>
-              <w:numPr>
-                <w:ilvl w:val="0"/>
-                <w:numId w:val="1"/>
-              </w:numPr>
-              <w:spacing w:line="240" w:lineRule="auto"/>
-              <w:ind w:left="720" w:hanging="360"/>
-              <w:rPr>
-                <w:rFonts w:ascii="Arial" w:cs="Arial" w:eastAsia="Arial" w:hAnsi="Arial"/>
-                <w:sz w:val="22"/>
-                <w:szCs w:val="22"/>
-              </w:rPr>
-            </w:pPr>
-            <w:r>
-              <w:rPr>
-                <w:rFonts w:ascii="Arial" w:cs="Arial" w:eastAsia="Arial" w:hAnsi="Arial"/>
-                <w:sz w:val="22"/>
-                <w:szCs w:val="22"/>
-                <w:rtl w:val="0"/>
-              </w:rPr>
-              <w:t xml:space="preserve">Write design rationales for Hungry Dinosaur and Breeding</w:t>
-            </w:r>
-          </w:p>
-          <w:p>
-            <w:pPr>
-              <w:numPr>
-                <w:ilvl w:val="0"/>
-                <w:numId w:val="1"/>
-              </w:numPr>
-              <w:spacing w:line="240" w:lineRule="auto"/>
-              <w:ind w:left="720" w:hanging="360"/>
-              <w:rPr>
-                <w:rFonts w:ascii="Arial" w:cs="Arial" w:eastAsia="Arial" w:hAnsi="Arial"/>
-                <w:sz w:val="22"/>
-                <w:szCs w:val="22"/>
-              </w:rPr>
-            </w:pPr>
-            <w:r>
-              <w:rPr>
-                <w:rFonts w:ascii="Arial" w:cs="Arial" w:eastAsia="Arial" w:hAnsi="Arial"/>
-                <w:sz w:val="22"/>
-                <w:szCs w:val="22"/>
-                <w:rtl w:val="0"/>
-              </w:rPr>
-              <w:t xml:space="preserve">Whoever completed the diagrams last shall helm responsibility of coming up with the final diagram</w:t>
+                <w:rFonts w:ascii="Arial" w:eastAsia="Arial" w:hAnsi="Arial" w:cs="Arial"/>
+                <w:sz w:val="22"/>
+                <w:szCs w:val="22"/>
+              </w:rPr>
+              <w:t>Whoever completed the diagrams last shall helm responsibility of coming up with the final diagram</w:t>
             </w:r>
           </w:p>
         </w:tc>
@@ -556,94 +585,102 @@
       <w:pPr>
         <w:spacing w:line="240" w:lineRule="auto"/>
         <w:rPr>
-          <w:rFonts w:ascii="Times New Roman" w:cs="Times New Roman" w:eastAsia="Times New Roman" w:hAnsi="Times New Roman"/>
+          <w:rFonts w:ascii="Times New Roman" w:eastAsia="Times New Roman" w:hAnsi="Times New Roman" w:cs="Times New Roman"/>
           <w:sz w:val="24"/>
           <w:szCs w:val="24"/>
         </w:rPr>
       </w:pPr>
-      <w:r>
-        <w:rPr>
-          <w:rtl w:val="0"/>
-        </w:rPr>
-      </w:r>
     </w:p>
     <w:p>
       <w:pPr>
         <w:spacing w:line="240" w:lineRule="auto"/>
         <w:rPr>
-          <w:rFonts w:ascii="Times New Roman" w:cs="Times New Roman" w:eastAsia="Times New Roman" w:hAnsi="Times New Roman"/>
+          <w:rFonts w:ascii="Times New Roman" w:eastAsia="Times New Roman" w:hAnsi="Times New Roman" w:cs="Times New Roman"/>
           <w:sz w:val="24"/>
           <w:szCs w:val="24"/>
         </w:rPr>
       </w:pPr>
       <w:r>
         <w:rPr>
-          <w:rFonts w:ascii="Arial" w:cs="Arial" w:eastAsia="Arial" w:hAnsi="Arial"/>
-          <w:color w:val="000000"/>
-          <w:sz w:val="22"/>
-          <w:szCs w:val="22"/>
-          <w:rtl w:val="0"/>
-        </w:rPr>
-        <w:t xml:space="preserve">Both parties also agree to provide assistance to other team members after they have finished their assigned tasks. It is agreed that the documents required for Assignment 1 would be completed at least 1 day before submission so that they can be reviewed for their correctness.</w:t>
-      </w:r>
-      <w:r>
-        <w:rPr>
-          <w:rtl w:val="0"/>
-        </w:rPr>
+          <w:rFonts w:ascii="Arial" w:eastAsia="Arial" w:hAnsi="Arial" w:cs="Arial"/>
+          <w:color w:val="000000"/>
+          <w:sz w:val="22"/>
+          <w:szCs w:val="22"/>
+        </w:rPr>
+        <w:t xml:space="preserve">Both parties also agree to </w:t>
+      </w:r>
+      <w:proofErr w:type="gramStart"/>
+      <w:r>
+        <w:rPr>
+          <w:rFonts w:ascii="Arial" w:eastAsia="Arial" w:hAnsi="Arial" w:cs="Arial"/>
+          <w:color w:val="000000"/>
+          <w:sz w:val="22"/>
+          <w:szCs w:val="22"/>
+        </w:rPr>
+        <w:t>provide assistance to</w:t>
+      </w:r>
+      <w:proofErr w:type="gramEnd"/>
+      <w:r>
+        <w:rPr>
+          <w:rFonts w:ascii="Arial" w:eastAsia="Arial" w:hAnsi="Arial" w:cs="Arial"/>
+          <w:color w:val="000000"/>
+          <w:sz w:val="22"/>
+          <w:szCs w:val="22"/>
+        </w:rPr>
+        <w:t xml:space="preserve"> other team members after they have finished their assigned tasks. It is agreed that the documents required </w:t>
+      </w:r>
+      <w:r>
+        <w:rPr>
+          <w:rFonts w:ascii="Arial" w:eastAsia="Arial" w:hAnsi="Arial" w:cs="Arial"/>
+          <w:color w:val="000000"/>
+          <w:sz w:val="22"/>
+          <w:szCs w:val="22"/>
+        </w:rPr>
+        <w:t>for Assignment 1 would be completed at least 1 day before submission so that they can be reviewed for their correctness.</w:t>
       </w:r>
     </w:p>
     <w:p>
       <w:pPr>
         <w:spacing w:line="240" w:lineRule="auto"/>
         <w:rPr>
-          <w:rFonts w:ascii="Times New Roman" w:cs="Times New Roman" w:eastAsia="Times New Roman" w:hAnsi="Times New Roman"/>
+          <w:rFonts w:ascii="Times New Roman" w:eastAsia="Times New Roman" w:hAnsi="Times New Roman" w:cs="Times New Roman"/>
           <w:sz w:val="24"/>
           <w:szCs w:val="24"/>
         </w:rPr>
       </w:pPr>
-      <w:r>
-        <w:rPr>
-          <w:rtl w:val="0"/>
-        </w:rPr>
-      </w:r>
     </w:p>
     <w:p>
       <w:pPr>
         <w:spacing w:line="240" w:lineRule="auto"/>
         <w:rPr>
-          <w:rFonts w:ascii="Times New Roman" w:cs="Times New Roman" w:eastAsia="Times New Roman" w:hAnsi="Times New Roman"/>
+          <w:rFonts w:ascii="Times New Roman" w:eastAsia="Times New Roman" w:hAnsi="Times New Roman" w:cs="Times New Roman"/>
           <w:sz w:val="24"/>
           <w:szCs w:val="24"/>
         </w:rPr>
       </w:pPr>
       <w:r>
         <w:rPr>
-          <w:rFonts w:ascii="Arial" w:cs="Arial" w:eastAsia="Arial" w:hAnsi="Arial"/>
-          <w:color w:val="000000"/>
-          <w:sz w:val="22"/>
-          <w:szCs w:val="22"/>
-          <w:rtl w:val="0"/>
-        </w:rPr>
-        <w:t xml:space="preserve">Signed,</w:t>
-      </w:r>
-      <w:r>
-        <w:rPr>
-          <w:rtl w:val="0"/>
-        </w:rPr>
+          <w:rFonts w:ascii="Arial" w:eastAsia="Arial" w:hAnsi="Arial" w:cs="Arial"/>
+          <w:color w:val="000000"/>
+          <w:sz w:val="22"/>
+          <w:szCs w:val="22"/>
+        </w:rPr>
+        <w:t>Signed,</w:t>
       </w:r>
     </w:p>
     <w:p>
       <w:pPr>
         <w:spacing w:line="240" w:lineRule="auto"/>
         <w:rPr>
-          <w:rFonts w:ascii="Times New Roman" w:cs="Times New Roman" w:eastAsia="Times New Roman" w:hAnsi="Times New Roman"/>
+          <w:rFonts w:ascii="Times New Roman" w:eastAsia="Times New Roman" w:hAnsi="Times New Roman" w:cs="Times New Roman"/>
           <w:sz w:val="24"/>
           <w:szCs w:val="24"/>
         </w:rPr>
       </w:pPr>
       <w:r>
         <w:rPr>
-          <w:rFonts w:ascii="Arial" w:cs="Arial" w:eastAsia="Arial" w:hAnsi="Arial"/>
+          <w:rFonts w:ascii="Arial" w:eastAsia="Arial" w:hAnsi="Arial" w:cs="Arial"/>
+          <w:noProof/>
           <w:color w:val="000000"/>
           <w:sz w:val="22"/>
           <w:szCs w:val="22"/>
@@ -651,34 +688,39 @@
         <mc:AlternateContent>
           <mc:Choice Requires="wpg">
             <w:drawing>
-              <wp:inline distB="0" distT="0" distL="0" distR="0">
+              <wp:inline distT="0" distB="0" distL="0" distR="0" wp14:anchorId="2FE3108D" wp14:editId="7DE2DCB4">
                 <wp:extent cx="1183005" cy="619669"/>
-                <wp:effectExtent b="0" l="0" r="0" t="0"/>
-                <wp:docPr id="2" name=""/>
-                <a:graphic>
+                <wp:effectExtent l="0" t="0" r="0" b="0"/>
+                <wp:docPr id="2" name="Group 2"/>
+                <wp:cNvGraphicFramePr/>
+                <a:graphic xmlns:a="http://schemas.openxmlformats.org/drawingml/2006/main">
                   <a:graphicData uri="http://schemas.microsoft.com/office/word/2010/wordprocessingGroup">
                     <wpg:wgp>
                       <wpg:cNvGrpSpPr/>
                       <wpg:grpSpPr>
                         <a:xfrm>
-                          <a:off x="1863625" y="870600"/>
+                          <a:off x="0" y="0"/>
                           <a:ext cx="1183005" cy="619669"/>
                           <a:chOff x="1863625" y="870600"/>
                           <a:chExt cx="5582750" cy="2915505"/>
                         </a:xfrm>
                       </wpg:grpSpPr>
                       <wps:wsp>
+                        <wps:cNvPr id="1" name="Freeform: Shape 1"/>
                         <wps:cNvSpPr/>
-                        <wps:cNvPr id="3" name="Shape 3"/>
                         <wps:spPr>
                           <a:xfrm>
                             <a:off x="1863625" y="870600"/>
                             <a:ext cx="476100" cy="2021500"/>
                           </a:xfrm>
                           <a:custGeom>
-                            <a:rect b="b" l="l" r="r" t="t"/>
+                            <a:avLst/>
+                            <a:gdLst/>
+                            <a:ahLst/>
+                            <a:cxnLst/>
+                            <a:rect l="l" t="t" r="r" b="b"/>
                             <a:pathLst>
-                              <a:path extrusionOk="0" h="80860" w="19044">
+                              <a:path w="19044" h="80860" extrusionOk="0">
                                 <a:moveTo>
                                   <a:pt x="19044" y="0"/>
                                 </a:moveTo>
@@ -701,32 +743,36 @@
                             </a:pathLst>
                           </a:custGeom>
                           <a:noFill/>
-                          <a:ln cap="flat" cmpd="sng" w="9525">
+                          <a:ln w="9525" cap="flat" cmpd="sng">
                             <a:solidFill>
                               <a:srgbClr val="000000"/>
                             </a:solidFill>
                             <a:prstDash val="solid"/>
                             <a:round/>
-                            <a:headEnd len="med" w="med" type="none"/>
-                            <a:tailEnd len="med" w="med" type="none"/>
+                            <a:headEnd type="none" w="med" len="med"/>
+                            <a:tailEnd type="none" w="med" len="med"/>
                           </a:ln>
                         </wps:spPr>
-                        <wps:bodyPr anchorCtr="0" anchor="ctr" bIns="91425" lIns="91425" spcFirstLastPara="1" rIns="91425" wrap="square" tIns="91425">
+                        <wps:bodyPr spcFirstLastPara="1" wrap="square" lIns="91425" tIns="91425" rIns="91425" bIns="91425" anchor="ctr" anchorCtr="0">
                           <a:noAutofit/>
                         </wps:bodyPr>
                       </wps:wsp>
                       <wps:wsp>
+                        <wps:cNvPr id="3" name="Freeform: Shape 3"/>
                         <wps:cNvSpPr/>
-                        <wps:cNvPr id="4" name="Shape 4"/>
                         <wps:spPr>
                           <a:xfrm>
                             <a:off x="2380525" y="884200"/>
                             <a:ext cx="277125" cy="1754800"/>
                           </a:xfrm>
                           <a:custGeom>
-                            <a:rect b="b" l="l" r="r" t="t"/>
+                            <a:avLst/>
+                            <a:gdLst/>
+                            <a:ahLst/>
+                            <a:cxnLst/>
+                            <a:rect l="l" t="t" r="r" b="b"/>
                             <a:pathLst>
-                              <a:path extrusionOk="0" h="70192" w="11085">
+                              <a:path w="11085" h="70192" extrusionOk="0">
                                 <a:moveTo>
                                   <a:pt x="0" y="0"/>
                                 </a:moveTo>
@@ -754,32 +800,36 @@
                             </a:pathLst>
                           </a:custGeom>
                           <a:noFill/>
-                          <a:ln cap="flat" cmpd="sng" w="9525">
+                          <a:ln w="9525" cap="flat" cmpd="sng">
                             <a:solidFill>
                               <a:srgbClr val="000000"/>
                             </a:solidFill>
                             <a:prstDash val="solid"/>
                             <a:round/>
-                            <a:headEnd len="med" w="med" type="none"/>
-                            <a:tailEnd len="med" w="med" type="none"/>
+                            <a:headEnd type="none" w="med" len="med"/>
+                            <a:tailEnd type="none" w="med" len="med"/>
                           </a:ln>
                         </wps:spPr>
-                        <wps:bodyPr anchorCtr="0" anchor="ctr" bIns="91425" lIns="91425" spcFirstLastPara="1" rIns="91425" wrap="square" tIns="91425">
+                        <wps:bodyPr spcFirstLastPara="1" wrap="square" lIns="91425" tIns="91425" rIns="91425" bIns="91425" anchor="ctr" anchorCtr="0">
                           <a:noAutofit/>
                         </wps:bodyPr>
                       </wps:wsp>
                       <wps:wsp>
+                        <wps:cNvPr id="4" name="Freeform: Shape 4"/>
                         <wps:cNvSpPr/>
-                        <wps:cNvPr id="5" name="Shape 5"/>
                         <wps:spPr>
                           <a:xfrm>
                             <a:off x="1958850" y="2081275"/>
                             <a:ext cx="734550" cy="54400"/>
                           </a:xfrm>
                           <a:custGeom>
-                            <a:rect b="b" l="l" r="r" t="t"/>
+                            <a:avLst/>
+                            <a:gdLst/>
+                            <a:ahLst/>
+                            <a:cxnLst/>
+                            <a:rect l="l" t="t" r="r" b="b"/>
                             <a:pathLst>
-                              <a:path extrusionOk="0" h="2176" w="29382">
+                              <a:path w="29382" h="2176" extrusionOk="0">
                                 <a:moveTo>
                                   <a:pt x="0" y="0"/>
                                 </a:moveTo>
@@ -792,32 +842,36 @@
                             </a:pathLst>
                           </a:custGeom>
                           <a:noFill/>
-                          <a:ln cap="flat" cmpd="sng" w="9525">
+                          <a:ln w="9525" cap="flat" cmpd="sng">
                             <a:solidFill>
                               <a:srgbClr val="000000"/>
                             </a:solidFill>
                             <a:prstDash val="solid"/>
                             <a:round/>
-                            <a:headEnd len="med" w="med" type="none"/>
-                            <a:tailEnd len="med" w="med" type="none"/>
+                            <a:headEnd type="none" w="med" len="med"/>
+                            <a:tailEnd type="none" w="med" len="med"/>
                           </a:ln>
                         </wps:spPr>
-                        <wps:bodyPr anchorCtr="0" anchor="ctr" bIns="91425" lIns="91425" spcFirstLastPara="1" rIns="91425" wrap="square" tIns="91425">
+                        <wps:bodyPr spcFirstLastPara="1" wrap="square" lIns="91425" tIns="91425" rIns="91425" bIns="91425" anchor="ctr" anchorCtr="0">
                           <a:noAutofit/>
                         </wps:bodyPr>
                       </wps:wsp>
                       <wps:wsp>
+                        <wps:cNvPr id="5" name="Freeform: Shape 5"/>
                         <wps:cNvSpPr/>
-                        <wps:cNvPr id="6" name="Shape 6"/>
                         <wps:spPr>
                           <a:xfrm>
-                            <a:off x="2856650" y="1522380"/>
-                            <a:ext cx="4589725" cy="2263725"/>
+                            <a:off x="2856652" y="1522380"/>
+                            <a:ext cx="4589723" cy="2263725"/>
                           </a:xfrm>
                           <a:custGeom>
-                            <a:rect b="b" l="l" r="r" t="t"/>
+                            <a:avLst/>
+                            <a:gdLst/>
+                            <a:ahLst/>
+                            <a:cxnLst/>
+                            <a:rect l="l" t="t" r="r" b="b"/>
                             <a:pathLst>
-                              <a:path extrusionOk="0" h="90549" w="183589">
+                              <a:path w="183589" h="90549" extrusionOk="0">
                                 <a:moveTo>
                                   <a:pt x="0" y="39223"/>
                                 </a:moveTo>
@@ -1005,17 +1059,17 @@
                             </a:pathLst>
                           </a:custGeom>
                           <a:noFill/>
-                          <a:ln cap="flat" cmpd="sng" w="9525">
+                          <a:ln w="9525" cap="flat" cmpd="sng">
                             <a:solidFill>
                               <a:srgbClr val="000000"/>
                             </a:solidFill>
                             <a:prstDash val="solid"/>
                             <a:round/>
-                            <a:headEnd len="med" w="med" type="none"/>
-                            <a:tailEnd len="med" w="med" type="none"/>
+                            <a:headEnd type="none" w="med" len="med"/>
+                            <a:tailEnd type="none" w="med" len="med"/>
                           </a:ln>
                         </wps:spPr>
-                        <wps:bodyPr anchorCtr="0" anchor="ctr" bIns="91425" lIns="91425" spcFirstLastPara="1" rIns="91425" wrap="square" tIns="91425">
+                        <wps:bodyPr spcFirstLastPara="1" wrap="square" lIns="91425" tIns="91425" rIns="91425" bIns="91425" anchor="ctr" anchorCtr="0">
                           <a:noAutofit/>
                         </wps:bodyPr>
                       </wps:wsp>
@@ -1026,272 +1080,450 @@
             </w:drawing>
           </mc:Choice>
           <mc:Fallback>
-            <w:drawing>
-              <wp:inline distB="0" distT="0" distL="0" distR="0">
-                <wp:extent cx="1183005" cy="619669"/>
-                <wp:effectExtent b="0" l="0" r="0" t="0"/>
-                <wp:docPr id="2" name="image2.png"/>
-                <a:graphic>
-                  <a:graphicData uri="http://schemas.openxmlformats.org/drawingml/2006/picture">
-                    <pic:pic>
-                      <pic:nvPicPr>
-                        <pic:cNvPr id="0" name="image2.png"/>
-                        <pic:cNvPicPr preferRelativeResize="0"/>
-                      </pic:nvPicPr>
-                      <pic:blipFill>
-                        <a:blip r:embed="rId6"/>
-                        <a:srcRect/>
-                        <a:stretch>
-                          <a:fillRect/>
-                        </a:stretch>
-                      </pic:blipFill>
-                      <pic:spPr>
-                        <a:xfrm>
-                          <a:off x="0" y="0"/>
-                          <a:ext cx="1183005" cy="619669"/>
-                        </a:xfrm>
-                        <a:prstGeom prst="rect"/>
-                        <a:ln/>
-                      </pic:spPr>
-                    </pic:pic>
-                  </a:graphicData>
-                </a:graphic>
-              </wp:inline>
-            </w:drawing>
+            <w:pict>
+              <v:group w14:anchorId="178C25E8" id="Group 2" o:spid="_x0000_s1026" style="width:93.15pt;height:48.8pt;mso-position-horizontal-relative:char;mso-position-vertical-relative:line" coordorigin="18636,8706" coordsize="55827,29155" o:gfxdata="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">
+                <v:shape id="Freeform: Shape 1" o:spid="_x0000_s1027" style="position:absolute;left:18636;top:8706;width:4761;height:20215;visibility:visible;mso-wrap-style:square;v-text-anchor:middle" coordsize="19044,80860" o:gfxdata="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" path="m19044,c13795,18375,5861,36106,2720,54956v-1133,6799,572,13808,,20677c2565,77494,1320,81850,,80530e" filled="f">
+                  <v:path arrowok="t" o:extrusionok="f"/>
+                </v:shape>
+                <v:shape id="Freeform: Shape 3" o:spid="_x0000_s1028" style="position:absolute;left:23805;top:8842;width:2771;height:17548;visibility:visible;mso-wrap-style:square;v-text-anchor:middle" coordsize="11085,70192" o:gfxdata="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" path="m,c1812,4830,1470,10230,2721,15235v1560,6241,5513,11715,7074,17956c11688,40759,11156,48830,10339,56589v-498,4735,-95,11474,-4353,13603e" filled="f">
+                  <v:path arrowok="t" o:extrusionok="f"/>
+                </v:shape>
+                <v:shape id="Freeform: Shape 4" o:spid="_x0000_s1029" style="position:absolute;left:19588;top:20812;width:7346;height:544;visibility:visible;mso-wrap-style:square;v-text-anchor:middle" coordsize="29382,2176" o:gfxdata="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" path="m,c9821,,19561,2176,29382,2176e" filled="f">
+                  <v:path arrowok="t" o:extrusionok="f"/>
+                </v:shape>
+                <v:shape id="Freeform: Shape 5" o:spid="_x0000_s1030" style="position:absolute;left:28566;top:15223;width:45897;height:22638;visibility:visible;mso-wrap-style:square;v-text-anchor:middle" coordsize="183589,90549" o:gfxdata="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" path="m,39223c4025,35198,7590,30114,8706,24532,9285,21637,4808,20091,2720,18003,76,15359,3963,9740,7073,7664v4270,-2849,12215,3099,13059,8162c20400,17436,20132,19091,20132,20723v,1103,-544,4368,-544,3265c19588,19258,23150,9583,27206,12017v2868,1721,5528,3919,7617,6530c37788,22254,34955,28191,36456,32694v2886,8660,11725,16166,20676,17956c71804,53584,87741,51006,101750,45753v8308,-3115,14007,-10994,20133,-17412c124419,25684,126982,21441,125692,18003v-1185,-3159,-5233,-4312,-8162,-5986c115205,10688,113103,7802,110456,8209v-9088,1398,-17742,4843,-26662,7073c70883,18509,55116,17843,45706,27253v-3807,3807,11114,8788,8706,13603c53827,42026,51464,41763,51147,43032v-768,3073,-63,7011,2177,9250c56497,55454,61896,49018,66383,49018v4311,,7702,4287,11970,4897c84110,54737,89950,52827,95765,52827v9134,,19461,1577,27206,-3265c135158,41942,142568,28149,154530,20179v5400,-3598,11848,-5367,17412,-8706c175629,9261,181771,9480,183369,5488v879,-2196,-4739,-170,-7074,-544c164111,2994,143197,-5673,139295,6032v-1847,5541,6458,9781,10338,14147c157046,28520,164648,36880,173575,43576v3340,2505,8623,6462,7073,10339c178208,60017,170761,62610,165413,66430v-12388,8849,-27601,13475,-42442,16867c113054,85564,103079,87610,93045,89283v-3399,567,-7902,2437,-10339,e" filled="f">
+                  <v:path arrowok="t" o:extrusionok="f"/>
+                </v:shape>
+                <w10:anchorlock/>
+              </v:group>
+            </w:pict>
           </mc:Fallback>
         </mc:AlternateContent>
       </w:r>
       <w:r>
         <w:rPr>
-          <w:rFonts w:ascii="Comic Sans MS" w:cs="Comic Sans MS" w:eastAsia="Comic Sans MS" w:hAnsi="Comic Sans MS"/>
+          <w:rFonts w:ascii="Comic Sans MS" w:eastAsia="Comic Sans MS" w:hAnsi="Comic Sans MS" w:cs="Comic Sans MS"/>
           <w:color w:val="000000"/>
           <w:sz w:val="60"/>
           <w:szCs w:val="60"/>
-          <w:rtl w:val="0"/>
         </w:rPr>
         <w:tab/>
+      </w:r>
+      <w:r>
+        <w:rPr>
+          <w:rFonts w:ascii="Comic Sans MS" w:eastAsia="Comic Sans MS" w:hAnsi="Comic Sans MS" w:cs="Comic Sans MS"/>
+          <w:color w:val="000000"/>
+          <w:sz w:val="60"/>
+          <w:szCs w:val="60"/>
+        </w:rPr>
         <w:tab/>
+      </w:r>
+      <w:r>
+        <w:rPr>
+          <w:rFonts w:ascii="Comic Sans MS" w:eastAsia="Comic Sans MS" w:hAnsi="Comic Sans MS" w:cs="Comic Sans MS"/>
+          <w:color w:val="000000"/>
+          <w:sz w:val="60"/>
+          <w:szCs w:val="60"/>
+        </w:rPr>
         <w:tab/>
+      </w:r>
+      <w:r>
+        <w:rPr>
+          <w:rFonts w:ascii="Comic Sans MS" w:eastAsia="Comic Sans MS" w:hAnsi="Comic Sans MS" w:cs="Comic Sans MS"/>
+          <w:color w:val="000000"/>
+          <w:sz w:val="60"/>
+          <w:szCs w:val="60"/>
+        </w:rPr>
         <w:tab/>
+      </w:r>
+      <w:r>
+        <w:rPr>
+          <w:rFonts w:ascii="Comic Sans MS" w:eastAsia="Comic Sans MS" w:hAnsi="Comic Sans MS" w:cs="Comic Sans MS"/>
+          <w:color w:val="000000"/>
+          <w:sz w:val="60"/>
+          <w:szCs w:val="60"/>
+        </w:rPr>
         <w:tab/>
+      </w:r>
+      <w:r>
+        <w:rPr>
+          <w:rFonts w:ascii="Comic Sans MS" w:eastAsia="Comic Sans MS" w:hAnsi="Comic Sans MS" w:cs="Comic Sans MS"/>
+          <w:color w:val="000000"/>
+          <w:sz w:val="60"/>
+          <w:szCs w:val="60"/>
+        </w:rPr>
         <w:tab/>
+      </w:r>
+      <w:r>
+        <w:rPr>
+          <w:rFonts w:ascii="Comic Sans MS" w:eastAsia="Comic Sans MS" w:hAnsi="Comic Sans MS" w:cs="Comic Sans MS"/>
+          <w:noProof/>
+          <w:color w:val="000000"/>
+          <w:sz w:val="60"/>
+          <w:szCs w:val="60"/>
+        </w:rPr>
+        <w:drawing>
+          <wp:inline distT="0" distB="0" distL="0" distR="0" wp14:anchorId="59BE66E4" wp14:editId="436E70A8">
+            <wp:extent cx="1763937" cy="1303655"/>
+            <wp:effectExtent l="0" t="0" r="8255" b="0"/>
+            <wp:docPr id="9" name="Picture 9"/>
+            <wp:cNvGraphicFramePr>
+              <a:graphicFrameLocks xmlns:a="http://schemas.openxmlformats.org/drawingml/2006/main" noChangeAspect="1"/>
+            </wp:cNvGraphicFramePr>
+            <a:graphic xmlns:a="http://schemas.openxmlformats.org/drawingml/2006/main">
+              <a:graphicData uri="http://schemas.openxmlformats.org/drawingml/2006/picture">
+                <pic:pic xmlns:pic="http://schemas.openxmlformats.org/drawingml/2006/picture">
+                  <pic:nvPicPr>
+                    <pic:cNvPr id="0" name="Picture 4"/>
+                    <pic:cNvPicPr>
+                      <a:picLocks noChangeAspect="1" noChangeArrowheads="1"/>
+                    </pic:cNvPicPr>
+                  </pic:nvPicPr>
+                  <pic:blipFill>
+                    <a:blip r:embed="rId5" cstate="print">
+                      <a:extLst>
+                        <a:ext uri="{28A0092B-C50C-407E-A947-70E740481C1C}">
+                          <a14:useLocalDpi xmlns:a14="http://schemas.microsoft.com/office/drawing/2010/main" val="0"/>
+                        </a:ext>
+                      </a:extLst>
+                    </a:blip>
+                    <a:srcRect/>
+                    <a:stretch>
+                      <a:fillRect/>
+                    </a:stretch>
+                  </pic:blipFill>
+                  <pic:spPr bwMode="auto">
+                    <a:xfrm>
+                      <a:off x="0" y="0"/>
+                      <a:ext cx="1803168" cy="1332649"/>
+                    </a:xfrm>
+                    <a:prstGeom prst="rect">
+                      <a:avLst/>
+                    </a:prstGeom>
+                    <a:noFill/>
+                    <a:ln>
+                      <a:noFill/>
+                    </a:ln>
+                  </pic:spPr>
+                </pic:pic>
+              </a:graphicData>
+            </a:graphic>
+          </wp:inline>
+        </w:drawing>
+      </w:r>
+      <w:r>
+        <w:rPr>
+          <w:rFonts w:ascii="Comic Sans MS" w:eastAsia="Comic Sans MS" w:hAnsi="Comic Sans MS" w:cs="Comic Sans MS"/>
+          <w:color w:val="000000"/>
+          <w:sz w:val="60"/>
+          <w:szCs w:val="60"/>
+        </w:rPr>
         <w:tab/>
-      </w:r>
-      <w:r>
-        <w:rPr>
-          <w:rFonts w:ascii="Arial" w:cs="Arial" w:eastAsia="Arial" w:hAnsi="Arial"/>
-          <w:color w:val="000000"/>
-          <w:sz w:val="22"/>
-          <w:szCs w:val="22"/>
-        </w:rPr>
-        <mc:AlternateContent>
-          <mc:Choice Requires="wpg">
-            <w:drawing>
-              <wp:inline distB="0" distT="0" distL="0" distR="0">
-                <wp:extent cx="1183005" cy="588645"/>
-                <wp:effectExtent b="0" l="0" r="0" t="0"/>
-                <wp:docPr id="1" name=""/>
-                <a:graphic>
-                  <a:graphicData uri="http://schemas.microsoft.com/office/word/2010/wordprocessingShape">
-                    <wps:wsp>
-                      <wps:cNvSpPr/>
-                      <wps:cNvPr id="2" name="Shape 2"/>
-                      <wps:spPr>
-                        <a:xfrm>
-                          <a:off x="4759260" y="3490440"/>
-                          <a:ext cx="1173480" cy="579120"/>
-                        </a:xfrm>
-                        <a:prstGeom prst="rect">
-                          <a:avLst/>
-                        </a:prstGeom>
-                        <a:noFill/>
-                        <a:ln>
-                          <a:noFill/>
-                        </a:ln>
-                      </wps:spPr>
-                      <wps:txbx>
-                        <w:txbxContent>
-                          <w:p>
-                            <w:pPr>
-                              <w:spacing w:after="0" w:before="0" w:line="240"/>
-                              <w:ind w:left="0" w:right="0" w:firstLine="0"/>
-                              <w:jc w:val="left"/>
-                              <w:textDirection w:val="btLr"/>
-                            </w:pPr>
-                          </w:p>
-                        </w:txbxContent>
-                      </wps:txbx>
-                      <wps:bodyPr anchorCtr="0" anchor="ctr" bIns="91425" lIns="91425" spcFirstLastPara="1" rIns="91425" wrap="square" tIns="91425">
-                        <a:noAutofit/>
-                      </wps:bodyPr>
-                    </wps:wsp>
-                  </a:graphicData>
-                </a:graphic>
-              </wp:inline>
-            </w:drawing>
-          </mc:Choice>
-          <mc:Fallback>
-            <w:drawing>
-              <wp:inline distB="0" distT="0" distL="0" distR="0">
-                <wp:extent cx="1183005" cy="588645"/>
-                <wp:effectExtent b="0" l="0" r="0" t="0"/>
-                <wp:docPr id="1" name="image1.png"/>
-                <a:graphic>
-                  <a:graphicData uri="http://schemas.openxmlformats.org/drawingml/2006/picture">
-                    <pic:pic>
-                      <pic:nvPicPr>
-                        <pic:cNvPr id="0" name="image1.png"/>
-                        <pic:cNvPicPr preferRelativeResize="0"/>
-                      </pic:nvPicPr>
-                      <pic:blipFill>
-                        <a:blip r:embed="rId7"/>
-                        <a:srcRect/>
-                        <a:stretch>
-                          <a:fillRect/>
-                        </a:stretch>
-                      </pic:blipFill>
-                      <pic:spPr>
-                        <a:xfrm>
-                          <a:off x="0" y="0"/>
-                          <a:ext cx="1183005" cy="588645"/>
-                        </a:xfrm>
-                        <a:prstGeom prst="rect"/>
-                        <a:ln/>
-                      </pic:spPr>
-                    </pic:pic>
-                  </a:graphicData>
-                </a:graphic>
-              </wp:inline>
-            </w:drawing>
-          </mc:Fallback>
-        </mc:AlternateContent>
-      </w:r>
-      <w:r>
-        <w:rPr>
-          <w:rtl w:val="0"/>
-        </w:rPr>
       </w:r>
     </w:p>
     <w:p>
       <w:pPr>
         <w:spacing w:line="240" w:lineRule="auto"/>
         <w:rPr>
-          <w:rFonts w:ascii="Times New Roman" w:cs="Times New Roman" w:eastAsia="Times New Roman" w:hAnsi="Times New Roman"/>
+          <w:rFonts w:ascii="Times New Roman" w:eastAsia="Times New Roman" w:hAnsi="Times New Roman" w:cs="Times New Roman"/>
           <w:sz w:val="24"/>
           <w:szCs w:val="24"/>
         </w:rPr>
       </w:pPr>
       <w:r>
         <w:rPr>
-          <w:rFonts w:ascii="Arial" w:cs="Arial" w:eastAsia="Arial" w:hAnsi="Arial"/>
-          <w:color w:val="000000"/>
-          <w:sz w:val="22"/>
-          <w:szCs w:val="22"/>
-          <w:rtl w:val="0"/>
-        </w:rPr>
-        <w:t xml:space="preserve">Amos Choo Jia Shern</w:t>
+          <w:rFonts w:ascii="Arial" w:eastAsia="Arial" w:hAnsi="Arial" w:cs="Arial"/>
+          <w:color w:val="000000"/>
+          <w:sz w:val="22"/>
+          <w:szCs w:val="22"/>
+        </w:rPr>
+        <w:t xml:space="preserve">Amos Choo Jia </w:t>
+      </w:r>
+      <w:proofErr w:type="spellStart"/>
+      <w:r>
+        <w:rPr>
+          <w:rFonts w:ascii="Arial" w:eastAsia="Arial" w:hAnsi="Arial" w:cs="Arial"/>
+          <w:color w:val="000000"/>
+          <w:sz w:val="22"/>
+          <w:szCs w:val="22"/>
+        </w:rPr>
+        <w:t>Shern</w:t>
+      </w:r>
+      <w:proofErr w:type="spellEnd"/>
+      <w:r>
+        <w:rPr>
+          <w:rFonts w:ascii="Arial" w:eastAsia="Arial" w:hAnsi="Arial" w:cs="Arial"/>
+          <w:color w:val="000000"/>
+          <w:sz w:val="22"/>
+          <w:szCs w:val="22"/>
+        </w:rPr>
         <w:tab/>
+      </w:r>
+      <w:r>
+        <w:rPr>
+          <w:rFonts w:ascii="Arial" w:eastAsia="Arial" w:hAnsi="Arial" w:cs="Arial"/>
+          <w:color w:val="000000"/>
+          <w:sz w:val="22"/>
+          <w:szCs w:val="22"/>
+        </w:rPr>
         <w:tab/>
+      </w:r>
+      <w:r>
+        <w:rPr>
+          <w:rFonts w:ascii="Arial" w:eastAsia="Arial" w:hAnsi="Arial" w:cs="Arial"/>
+          <w:color w:val="000000"/>
+          <w:sz w:val="22"/>
+          <w:szCs w:val="22"/>
+        </w:rPr>
         <w:tab/>
+      </w:r>
+      <w:r>
+        <w:rPr>
+          <w:rFonts w:ascii="Arial" w:eastAsia="Arial" w:hAnsi="Arial" w:cs="Arial"/>
+          <w:color w:val="000000"/>
+          <w:sz w:val="22"/>
+          <w:szCs w:val="22"/>
+        </w:rPr>
         <w:tab/>
+      </w:r>
+      <w:r>
+        <w:rPr>
+          <w:rFonts w:ascii="Arial" w:eastAsia="Arial" w:hAnsi="Arial" w:cs="Arial"/>
+          <w:color w:val="000000"/>
+          <w:sz w:val="22"/>
+          <w:szCs w:val="22"/>
+        </w:rPr>
         <w:tab/>
+      </w:r>
+      <w:r>
+        <w:rPr>
+          <w:rFonts w:ascii="Arial" w:eastAsia="Arial" w:hAnsi="Arial" w:cs="Arial"/>
+          <w:color w:val="000000"/>
+          <w:sz w:val="22"/>
+          <w:szCs w:val="22"/>
+        </w:rPr>
         <w:tab/>
-        <w:tab/>
-        <w:t xml:space="preserve">Foong Shee Yao</w:t>
-      </w:r>
-      <w:r>
-        <w:rPr>
-          <w:rtl w:val="0"/>
-        </w:rPr>
+      </w:r>
+      <w:r>
+        <w:rPr>
+          <w:rFonts w:ascii="Arial" w:eastAsia="Arial" w:hAnsi="Arial" w:cs="Arial"/>
+          <w:color w:val="000000"/>
+          <w:sz w:val="22"/>
+          <w:szCs w:val="22"/>
+        </w:rPr>
+        <w:t xml:space="preserve">      </w:t>
+      </w:r>
+      <w:r>
+        <w:rPr>
+          <w:rFonts w:ascii="Arial" w:eastAsia="Arial" w:hAnsi="Arial" w:cs="Arial"/>
+          <w:color w:val="000000"/>
+          <w:sz w:val="22"/>
+          <w:szCs w:val="22"/>
+        </w:rPr>
+        <w:t>Foong Shee Yao</w:t>
       </w:r>
     </w:p>
     <w:p>
       <w:pPr>
         <w:spacing w:line="240" w:lineRule="auto"/>
         <w:rPr>
-          <w:rFonts w:ascii="Times New Roman" w:cs="Times New Roman" w:eastAsia="Times New Roman" w:hAnsi="Times New Roman"/>
+          <w:rFonts w:ascii="Times New Roman" w:eastAsia="Times New Roman" w:hAnsi="Times New Roman" w:cs="Times New Roman"/>
           <w:sz w:val="24"/>
           <w:szCs w:val="24"/>
         </w:rPr>
       </w:pPr>
       <w:r>
         <w:rPr>
-          <w:rFonts w:ascii="Arial" w:cs="Arial" w:eastAsia="Arial" w:hAnsi="Arial"/>
-          <w:color w:val="000000"/>
-          <w:sz w:val="22"/>
-          <w:szCs w:val="22"/>
-          <w:rtl w:val="0"/>
-        </w:rPr>
-        <w:t xml:space="preserve">(Student ID: 31164498)</w:t>
+          <w:rFonts w:ascii="Arial" w:eastAsia="Arial" w:hAnsi="Arial" w:cs="Arial"/>
+          <w:color w:val="000000"/>
+          <w:sz w:val="22"/>
+          <w:szCs w:val="22"/>
+        </w:rPr>
+        <w:t>(Student ID: 31164498)</w:t>
+      </w:r>
+      <w:r>
+        <w:rPr>
+          <w:rFonts w:ascii="Arial" w:eastAsia="Arial" w:hAnsi="Arial" w:cs="Arial"/>
+          <w:color w:val="000000"/>
+          <w:sz w:val="22"/>
+          <w:szCs w:val="22"/>
+        </w:rPr>
         <w:tab/>
+      </w:r>
+      <w:r>
+        <w:rPr>
+          <w:rFonts w:ascii="Arial" w:eastAsia="Arial" w:hAnsi="Arial" w:cs="Arial"/>
+          <w:color w:val="000000"/>
+          <w:sz w:val="22"/>
+          <w:szCs w:val="22"/>
+        </w:rPr>
         <w:tab/>
+      </w:r>
+      <w:proofErr w:type="gramStart"/>
+      <w:r>
+        <w:rPr>
+          <w:rFonts w:ascii="Arial" w:eastAsia="Arial" w:hAnsi="Arial" w:cs="Arial"/>
+          <w:color w:val="000000"/>
+          <w:sz w:val="22"/>
+          <w:szCs w:val="22"/>
+        </w:rPr>
         <w:tab/>
+      </w:r>
+      <w:r>
+        <w:rPr>
+          <w:rFonts w:ascii="Arial" w:eastAsia="Arial" w:hAnsi="Arial" w:cs="Arial"/>
+          <w:color w:val="000000"/>
+          <w:sz w:val="22"/>
+          <w:szCs w:val="22"/>
+        </w:rPr>
+        <w:t xml:space="preserve">  </w:t>
+      </w:r>
+      <w:r>
+        <w:rPr>
+          <w:rFonts w:ascii="Arial" w:eastAsia="Arial" w:hAnsi="Arial" w:cs="Arial"/>
+          <w:color w:val="000000"/>
+          <w:sz w:val="22"/>
+          <w:szCs w:val="22"/>
+        </w:rPr>
         <w:tab/>
-        <w:tab/>
-        <w:tab/>
-        <w:t xml:space="preserve">(Student ID:31281125)</w:t>
-      </w:r>
-      <w:r>
-        <w:rPr>
-          <w:rtl w:val="0"/>
-        </w:rPr>
+      </w:r>
+      <w:proofErr w:type="gramEnd"/>
+      <w:r>
+        <w:rPr>
+          <w:rFonts w:ascii="Arial" w:eastAsia="Arial" w:hAnsi="Arial" w:cs="Arial"/>
+          <w:color w:val="000000"/>
+          <w:sz w:val="22"/>
+          <w:szCs w:val="22"/>
+        </w:rPr>
+        <w:t xml:space="preserve">                 </w:t>
+      </w:r>
+      <w:r>
+        <w:rPr>
+          <w:rFonts w:ascii="Arial" w:eastAsia="Arial" w:hAnsi="Arial" w:cs="Arial"/>
+          <w:color w:val="000000"/>
+          <w:sz w:val="22"/>
+          <w:szCs w:val="22"/>
+        </w:rPr>
+        <w:t xml:space="preserve"> </w:t>
+      </w:r>
+      <w:r>
+        <w:rPr>
+          <w:rFonts w:ascii="Arial" w:eastAsia="Arial" w:hAnsi="Arial" w:cs="Arial"/>
+          <w:color w:val="000000"/>
+          <w:sz w:val="22"/>
+          <w:szCs w:val="22"/>
+        </w:rPr>
+        <w:t>(Student ID:31281125)</w:t>
       </w:r>
     </w:p>
     <w:p>
       <w:pPr>
         <w:spacing w:line="240" w:lineRule="auto"/>
         <w:rPr>
-          <w:rFonts w:ascii="Times New Roman" w:cs="Times New Roman" w:eastAsia="Times New Roman" w:hAnsi="Times New Roman"/>
+          <w:rFonts w:ascii="Times New Roman" w:eastAsia="Times New Roman" w:hAnsi="Times New Roman" w:cs="Times New Roman"/>
           <w:sz w:val="24"/>
           <w:szCs w:val="24"/>
         </w:rPr>
       </w:pPr>
       <w:r>
         <w:rPr>
-          <w:rFonts w:ascii="Arial" w:cs="Arial" w:eastAsia="Arial" w:hAnsi="Arial"/>
-          <w:color w:val="000000"/>
-          <w:sz w:val="22"/>
-          <w:szCs w:val="22"/>
-          <w:rtl w:val="0"/>
-        </w:rPr>
-        <w:t xml:space="preserve">Date: 25/8/2020</w:t>
+          <w:rFonts w:ascii="Arial" w:eastAsia="Arial" w:hAnsi="Arial" w:cs="Arial"/>
+          <w:color w:val="000000"/>
+          <w:sz w:val="22"/>
+          <w:szCs w:val="22"/>
+        </w:rPr>
+        <w:t>Date: 25/8/2020</w:t>
+      </w:r>
+      <w:r>
+        <w:rPr>
+          <w:rFonts w:ascii="Arial" w:eastAsia="Arial" w:hAnsi="Arial" w:cs="Arial"/>
+          <w:color w:val="000000"/>
+          <w:sz w:val="22"/>
+          <w:szCs w:val="22"/>
+        </w:rPr>
         <w:tab/>
+      </w:r>
+      <w:r>
+        <w:rPr>
+          <w:rFonts w:ascii="Arial" w:eastAsia="Arial" w:hAnsi="Arial" w:cs="Arial"/>
+          <w:color w:val="000000"/>
+          <w:sz w:val="22"/>
+          <w:szCs w:val="22"/>
+        </w:rPr>
         <w:tab/>
+      </w:r>
+      <w:r>
+        <w:rPr>
+          <w:rFonts w:ascii="Arial" w:eastAsia="Arial" w:hAnsi="Arial" w:cs="Arial"/>
+          <w:color w:val="000000"/>
+          <w:sz w:val="22"/>
+          <w:szCs w:val="22"/>
+        </w:rPr>
         <w:tab/>
+      </w:r>
+      <w:r>
+        <w:rPr>
+          <w:rFonts w:ascii="Arial" w:eastAsia="Arial" w:hAnsi="Arial" w:cs="Arial"/>
+          <w:color w:val="000000"/>
+          <w:sz w:val="22"/>
+          <w:szCs w:val="22"/>
+        </w:rPr>
         <w:tab/>
+      </w:r>
+      <w:r>
+        <w:rPr>
+          <w:rFonts w:ascii="Arial" w:eastAsia="Arial" w:hAnsi="Arial" w:cs="Arial"/>
+          <w:color w:val="000000"/>
+          <w:sz w:val="22"/>
+          <w:szCs w:val="22"/>
+        </w:rPr>
         <w:tab/>
+      </w:r>
+      <w:r>
+        <w:rPr>
+          <w:rFonts w:ascii="Arial" w:eastAsia="Arial" w:hAnsi="Arial" w:cs="Arial"/>
+          <w:color w:val="000000"/>
+          <w:sz w:val="22"/>
+          <w:szCs w:val="22"/>
+        </w:rPr>
         <w:tab/>
-        <w:tab/>
-        <w:t xml:space="preserve">Date: 25/8/2020</w:t>
-      </w:r>
-      <w:r>
-        <w:rPr>
-          <w:rtl w:val="0"/>
-        </w:rPr>
+      </w:r>
+      <w:r>
+        <w:rPr>
+          <w:rFonts w:ascii="Arial" w:eastAsia="Arial" w:hAnsi="Arial" w:cs="Arial"/>
+          <w:color w:val="000000"/>
+          <w:sz w:val="22"/>
+          <w:szCs w:val="22"/>
+        </w:rPr>
+        <w:t xml:space="preserve">      </w:t>
+      </w:r>
+      <w:r>
+        <w:rPr>
+          <w:rFonts w:ascii="Arial" w:eastAsia="Arial" w:hAnsi="Arial" w:cs="Arial"/>
+          <w:color w:val="000000"/>
+          <w:sz w:val="22"/>
+          <w:szCs w:val="22"/>
+        </w:rPr>
+        <w:t>Date: 25/8/2020</w:t>
       </w:r>
     </w:p>
-    <w:p>
-      <w:pPr>
-        <w:rPr/>
-      </w:pPr>
-      <w:r>
-        <w:rPr>
-          <w:rtl w:val="0"/>
-        </w:rPr>
-      </w:r>
-    </w:p>
+    <w:p/>
     <w:sectPr>
-      <w:pgSz w:h="16838" w:w="11906"/>
-      <w:pgMar w:bottom="1440" w:top="1440" w:left="1440" w:right="1440" w:header="708" w:footer="708"/>
+      <w:pgSz w:w="11906" w:h="16838"/>
+      <w:pgMar w:top="1440" w:right="1440" w:bottom="1440" w:left="1440" w:header="708" w:footer="708" w:gutter="0"/>
       <w:pgNumType w:start="1"/>
+      <w:cols w:space="720"/>
     </w:sectPr>
   </w:body>
 </w:document>
 </file>
 
 <file path=word/numbering.xml><?xml version="1.0" encoding="utf-8"?>
-<w:numbering xmlns:mc="http://schemas.openxmlformats.org/markup-compatibility/2006" xmlns:o="urn:schemas-microsoft-com:office:office" xmlns:r="http://schemas.openxmlformats.org/officeDocument/2006/relationships" xmlns:m="http://schemas.openxmlformats.org/officeDocument/2006/math" xmlns:v="urn:schemas-microsoft-com:vml" xmlns:wp="http://schemas.openxmlformats.org/drawingml/2006/wordprocessingDrawing" xmlns:w10="urn:schemas-microsoft-com:office:word" xmlns:w="http://schemas.openxmlformats.org/wordprocessingml/2006/main" xmlns:wne="http://schemas.microsoft.com/office/word/2006/wordml" xmlns:sl="http://schemas.openxmlformats.org/schemaLibrary/2006/main" xmlns:a="http://schemas.openxmlformats.org/drawingml/2006/main" xmlns:pic="http://schemas.openxmlformats.org/drawingml/2006/picture" xmlns:c="http://schemas.openxmlformats.org/drawingml/2006/chart" xmlns:lc="http://schemas.openxmlformats.org/drawingml/2006/lockedCanvas" xmlns:dgm="http://schemas.openxmlformats.org/drawingml/2006/diagram" xmlns:wps="http://schemas.microsoft.com/office/word/2010/wordprocessingShape" xmlns:wpg="http://schemas.microsoft.com/office/word/2010/wordprocessingGroup" xmlns:w14="http://schemas.microsoft.com/office/word/2010/wordml" xmlns:w15="http://schemas.microsoft.com/office/word/2012/wordml">
-  <w:abstractNum w:abstractNumId="1">
+<w:numbering xmlns:wpc="http://schemas.microsoft.com/office/word/2010/wordprocessingCanvas" xmlns:cx="http://schemas.microsoft.com/office/drawing/2014/chartex" xmlns:cx1="http://schemas.microsoft.com/office/drawing/2015/9/8/chartex" xmlns:cx2="http://schemas.microsoft.com/office/drawing/2015/10/21/chartex" xmlns:cx3="http://schemas.microsoft.com/office/drawing/2016/5/9/chartex" xmlns:cx4="http://schemas.microsoft.com/office/drawing/2016/5/10/chartex" xmlns:cx5="http://schemas.microsoft.com/office/drawing/2016/5/11/chartex" xmlns:cx6="http://schemas.microsoft.com/office/drawing/2016/5/12/chartex" xmlns:cx7="http://schemas.microsoft.com/office/drawing/2016/5/13/chartex" xmlns:cx8="http://schemas.microsoft.com/office/drawing/2016/5/14/chartex" xmlns:mc="http://schemas.openxmlformats.org/markup-compatibility/2006" xmlns:aink="http://schemas.microsoft.com/office/drawing/2016/ink" xmlns:am3d="http://schemas.microsoft.com/office/drawing/2017/model3d" xmlns:o="urn:schemas-microsoft-com:office:office" xmlns:r="http://schemas.openxmlformats.org/officeDocument/2006/relationships" xmlns:m="http://schemas.openxmlformats.org/officeDocument/2006/math" xmlns:v="urn:schemas-microsoft-com:vml" xmlns:wp14="http://schemas.microsoft.com/office/word/2010/wordprocessingDrawing" xmlns:wp="http://schemas.openxmlformats.org/drawingml/2006/wordprocessingDrawing" xmlns:w10="urn:schemas-microsoft-com:office:word" xmlns:w="http://schemas.openxmlformats.org/wordprocessingml/2006/main" xmlns:w14="http://schemas.microsoft.com/office/word/2010/wordml" xmlns:w15="http://schemas.microsoft.com/office/word/2012/wordml" xmlns:w16cex="http://schemas.microsoft.com/office/word/2018/wordml/cex" xmlns:w16cid="http://schemas.microsoft.com/office/word/2016/wordml/cid" xmlns:w16="http://schemas.microsoft.com/office/word/2018/wordml" xmlns:w16se="http://schemas.microsoft.com/office/word/2015/wordml/symex" xmlns:wpg="http://schemas.microsoft.com/office/word/2010/wordprocessingGroup" xmlns:wpi="http://schemas.microsoft.com/office/word/2010/wordprocessingInk" xmlns:wne="http://schemas.microsoft.com/office/word/2006/wordml" xmlns:wps="http://schemas.microsoft.com/office/word/2010/wordprocessingShape" mc:Ignorable="w14 w15 w16se w16cid w16 w16cex wp14">
+  <w:abstractNum w:abstractNumId="0" w15:restartNumberingAfterBreak="0">
+    <w:nsid w:val="4C6038D2"/>
+    <w:multiLevelType w:val="multilevel"/>
+    <w:tmpl w:val="282EF018"/>
     <w:lvl w:ilvl="0">
       <w:start w:val="1"/>
       <w:numFmt w:val="bullet"/>
@@ -1402,20 +1634,20 @@
     </w:lvl>
   </w:abstractNum>
   <w:num w:numId="1">
-    <w:abstractNumId w:val="1"/>
+    <w:abstractNumId w:val="0"/>
   </w:num>
 </w:numbering>
 </file>
 
 <file path=word/styles.xml><?xml version="1.0" encoding="utf-8"?>
-<w:styles xmlns:mc="http://schemas.openxmlformats.org/markup-compatibility/2006" xmlns:o="urn:schemas-microsoft-com:office:office" xmlns:r="http://schemas.openxmlformats.org/officeDocument/2006/relationships" xmlns:m="http://schemas.openxmlformats.org/officeDocument/2006/math" xmlns:v="urn:schemas-microsoft-com:vml" xmlns:wp="http://schemas.openxmlformats.org/drawingml/2006/wordprocessingDrawing" xmlns:w10="urn:schemas-microsoft-com:office:word" xmlns:w="http://schemas.openxmlformats.org/wordprocessingml/2006/main" xmlns:wne="http://schemas.microsoft.com/office/word/2006/wordml" xmlns:sl="http://schemas.openxmlformats.org/schemaLibrary/2006/main" xmlns:a="http://schemas.openxmlformats.org/drawingml/2006/main" xmlns:pic="http://schemas.openxmlformats.org/drawingml/2006/picture" xmlns:c="http://schemas.openxmlformats.org/drawingml/2006/chart" xmlns:lc="http://schemas.openxmlformats.org/drawingml/2006/lockedCanvas" xmlns:dgm="http://schemas.openxmlformats.org/drawingml/2006/diagram" xmlns:wps="http://schemas.microsoft.com/office/word/2010/wordprocessingShape" xmlns:wpg="http://schemas.microsoft.com/office/word/2010/wordprocessingGroup" xmlns:w14="http://schemas.microsoft.com/office/word/2010/wordml" xmlns:w15="http://schemas.microsoft.com/office/word/2012/wordml">
+<w:styles xmlns:mc="http://schemas.openxmlformats.org/markup-compatibility/2006" xmlns:r="http://schemas.openxmlformats.org/officeDocument/2006/relationships" xmlns:w="http://schemas.openxmlformats.org/wordprocessingml/2006/main" xmlns:w14="http://schemas.microsoft.com/office/word/2010/wordml" xmlns:w15="http://schemas.microsoft.com/office/word/2012/wordml" xmlns:w16cex="http://schemas.microsoft.com/office/word/2018/wordml/cex" xmlns:w16cid="http://schemas.microsoft.com/office/word/2016/wordml/cid" xmlns:w16="http://schemas.microsoft.com/office/word/2018/wordml" xmlns:w16se="http://schemas.microsoft.com/office/word/2015/wordml/symex" mc:Ignorable="w14 w15 w16se w16cid w16 w16cex">
   <w:docDefaults>
     <w:rPrDefault>
       <w:rPr>
-        <w:rFonts w:ascii="Calibri" w:cs="Calibri" w:eastAsia="Calibri" w:hAnsi="Calibri"/>
+        <w:rFonts w:ascii="Calibri" w:eastAsia="Calibri" w:hAnsi="Calibri" w:cs="Calibri"/>
         <w:sz w:val="28"/>
         <w:szCs w:val="28"/>
-        <w:lang w:val="en-MY"/>
+        <w:lang w:val="en-MY" w:eastAsia="zh-CN" w:bidi="ar-SA"/>
       </w:rPr>
     </w:rPrDefault>
     <w:pPrDefault>
@@ -1424,23 +1656,402 @@
       </w:pPr>
     </w:pPrDefault>
   </w:docDefaults>
-  <w:style w:type="paragraph" w:styleId="Normal" w:default="1">
-    <w:name w:val="normal"/>
-  </w:style>
-  <w:style w:type="table" w:styleId="TableNormal" w:default="1">
-    <w:name w:val="Table Normal"/>
+  <w:latentStyles w:defLockedState="0" w:defUIPriority="99" w:defSemiHidden="0" w:defUnhideWhenUsed="0" w:defQFormat="0" w:count="376">
+    <w:lsdException w:name="Normal" w:uiPriority="0" w:qFormat="1"/>
+    <w:lsdException w:name="heading 1" w:uiPriority="9" w:qFormat="1"/>
+    <w:lsdException w:name="heading 2" w:semiHidden="1" w:uiPriority="9" w:unhideWhenUsed="1" w:qFormat="1"/>
+    <w:lsdException w:name="heading 3" w:semiHidden="1" w:uiPriority="9" w:unhideWhenUsed="1" w:qFormat="1"/>
+    <w:lsdException w:name="heading 4" w:semiHidden="1" w:uiPriority="9" w:unhideWhenUsed="1" w:qFormat="1"/>
+    <w:lsdException w:name="heading 5" w:semiHidden="1" w:uiPriority="9" w:unhideWhenUsed="1" w:qFormat="1"/>
+    <w:lsdException w:name="heading 6" w:semiHidden="1" w:uiPriority="9" w:unhideWhenUsed="1" w:qFormat="1"/>
+    <w:lsdException w:name="heading 7" w:semiHidden="1" w:uiPriority="9" w:unhideWhenUsed="1" w:qFormat="1"/>
+    <w:lsdException w:name="heading 8" w:semiHidden="1" w:uiPriority="9" w:unhideWhenUsed="1" w:qFormat="1"/>
+    <w:lsdException w:name="heading 9" w:semiHidden="1" w:uiPriority="9" w:unhideWhenUsed="1" w:qFormat="1"/>
+    <w:lsdException w:name="index 1" w:semiHidden="1" w:unhideWhenUsed="1"/>
+    <w:lsdException w:name="index 2" w:semiHidden="1" w:unhideWhenUsed="1"/>
+    <w:lsdException w:name="index 3" w:semiHidden="1" w:unhideWhenUsed="1"/>
+    <w:lsdException w:name="index 4" w:semiHidden="1" w:unhideWhenUsed="1"/>
+    <w:lsdException w:name="index 5" w:semiHidden="1" w:unhideWhenUsed="1"/>
+    <w:lsdException w:name="index 6" w:semiHidden="1" w:unhideWhenUsed="1"/>
+    <w:lsdException w:name="index 7" w:semiHidden="1" w:unhideWhenUsed="1"/>
+    <w:lsdException w:name="index 8" w:semiHidden="1" w:unhideWhenUsed="1"/>
+    <w:lsdException w:name="index 9" w:semiHidden="1" w:unhideWhenUsed="1"/>
+    <w:lsdException w:name="toc 1" w:semiHidden="1" w:uiPriority="39" w:unhideWhenUsed="1"/>
+    <w:lsdException w:name="toc 2" w:semiHidden="1" w:uiPriority="39" w:unhideWhenUsed="1"/>
+    <w:lsdException w:name="toc 3" w:semiHidden="1" w:uiPriority="39" w:unhideWhenUsed="1"/>
+    <w:lsdException w:name="toc 4" w:semiHidden="1" w:uiPriority="39" w:unhideWhenUsed="1"/>
+    <w:lsdException w:name="toc 5" w:semiHidden="1" w:uiPriority="39" w:unhideWhenUsed="1"/>
+    <w:lsdException w:name="toc 6" w:semiHidden="1" w:uiPriority="39" w:unhideWhenUsed="1"/>
+    <w:lsdException w:name="toc 7" w:semiHidden="1" w:uiPriority="39" w:unhideWhenUsed="1"/>
+    <w:lsdException w:name="toc 8" w:semiHidden="1" w:uiPriority="39" w:unhideWhenUsed="1"/>
+    <w:lsdException w:name="toc 9" w:semiHidden="1" w:uiPriority="39" w:unhideWhenUsed="1"/>
+    <w:lsdException w:name="Normal Indent" w:semiHidden="1" w:unhideWhenUsed="1"/>
+    <w:lsdException w:name="footnote text" w:semiHidden="1" w:unhideWhenUsed="1"/>
+    <w:lsdException w:name="annotation text" w:semiHidden="1" w:unhideWhenUsed="1"/>
+    <w:lsdException w:name="header" w:semiHidden="1" w:unhideWhenUsed="1"/>
+    <w:lsdException w:name="footer" w:semiHidden="1" w:unhideWhenUsed="1"/>
+    <w:lsdException w:name="index heading" w:semiHidden="1" w:unhideWhenUsed="1"/>
+    <w:lsdException w:name="caption" w:semiHidden="1" w:uiPriority="35" w:unhideWhenUsed="1" w:qFormat="1"/>
+    <w:lsdException w:name="table of figures" w:semiHidden="1" w:unhideWhenUsed="1"/>
+    <w:lsdException w:name="envelope address" w:semiHidden="1" w:unhideWhenUsed="1"/>
+    <w:lsdException w:name="envelope return" w:semiHidden="1" w:unhideWhenUsed="1"/>
+    <w:lsdException w:name="footnote reference" w:semiHidden="1" w:unhideWhenUsed="1"/>
+    <w:lsdException w:name="annotation reference" w:semiHidden="1" w:unhideWhenUsed="1"/>
+    <w:lsdException w:name="line number" w:semiHidden="1" w:unhideWhenUsed="1"/>
+    <w:lsdException w:name="page number" w:semiHidden="1" w:unhideWhenUsed="1"/>
+    <w:lsdException w:name="endnote reference" w:semiHidden="1" w:unhideWhenUsed="1"/>
+    <w:lsdException w:name="endnote text" w:semiHidden="1" w:unhideWhenUsed="1"/>
+    <w:lsdException w:name="table of authorities" w:semiHidden="1" w:unhideWhenUsed="1"/>
+    <w:lsdException w:name="macro" w:semiHidden="1" w:unhideWhenUsed="1"/>
+    <w:lsdException w:name="toa heading" w:semiHidden="1" w:unhideWhenUsed="1"/>
+    <w:lsdException w:name="List" w:semiHidden="1" w:unhideWhenUsed="1"/>
+    <w:lsdException w:name="List Bullet" w:semiHidden="1" w:unhideWhenUsed="1"/>
+    <w:lsdException w:name="List Number" w:semiHidden="1" w:unhideWhenUsed="1"/>
+    <w:lsdException w:name="List 2" w:semiHidden="1" w:unhideWhenUsed="1"/>
+    <w:lsdException w:name="List 3" w:semiHidden="1" w:unhideWhenUsed="1"/>
+    <w:lsdException w:name="List 4" w:semiHidden="1" w:unhideWhenUsed="1"/>
+    <w:lsdException w:name="List 5" w:semiHidden="1" w:unhideWhenUsed="1"/>
+    <w:lsdException w:name="List Bullet 2" w:semiHidden="1" w:unhideWhenUsed="1"/>
+    <w:lsdException w:name="List Bullet 3" w:semiHidden="1" w:unhideWhenUsed="1"/>
+    <w:lsdException w:name="List Bullet 4" w:semiHidden="1" w:unhideWhenUsed="1"/>
+    <w:lsdException w:name="List Bullet 5" w:semiHidden="1" w:unhideWhenUsed="1"/>
+    <w:lsdException w:name="List Number 2" w:semiHidden="1" w:unhideWhenUsed="1"/>
+    <w:lsdException w:name="List Number 3" w:semiHidden="1" w:unhideWhenUsed="1"/>
+    <w:lsdException w:name="List Number 4" w:semiHidden="1" w:unhideWhenUsed="1"/>
+    <w:lsdException w:name="List Number 5" w:semiHidden="1" w:unhideWhenUsed="1"/>
+    <w:lsdException w:name="Title" w:uiPriority="10" w:qFormat="1"/>
+    <w:lsdException w:name="Closing" w:semiHidden="1" w:unhideWhenUsed="1"/>
+    <w:lsdException w:name="Signature" w:semiHidden="1" w:unhideWhenUsed="1"/>
+    <w:lsdException w:name="Default Paragraph Font" w:semiHidden="1" w:uiPriority="1" w:unhideWhenUsed="1"/>
+    <w:lsdException w:name="Body Text" w:semiHidden="1" w:unhideWhenUsed="1"/>
+    <w:lsdException w:name="Body Text Indent" w:semiHidden="1" w:unhideWhenUsed="1"/>
+    <w:lsdException w:name="List Continue" w:semiHidden="1" w:unhideWhenUsed="1"/>
+    <w:lsdException w:name="List Continue 2" w:semiHidden="1" w:unhideWhenUsed="1"/>
+    <w:lsdException w:name="List Continue 3" w:semiHidden="1" w:unhideWhenUsed="1"/>
+    <w:lsdException w:name="List Continue 4" w:semiHidden="1" w:unhideWhenUsed="1"/>
+    <w:lsdException w:name="List Continue 5" w:semiHidden="1" w:unhideWhenUsed="1"/>
+    <w:lsdException w:name="Message Header" w:semiHidden="1" w:unhideWhenUsed="1"/>
+    <w:lsdException w:name="Subtitle" w:uiPriority="11" w:qFormat="1"/>
+    <w:lsdException w:name="Salutation" w:semiHidden="1" w:unhideWhenUsed="1"/>
+    <w:lsdException w:name="Date" w:semiHidden="1" w:unhideWhenUsed="1"/>
+    <w:lsdException w:name="Body Text First Indent" w:semiHidden="1" w:unhideWhenUsed="1"/>
+    <w:lsdException w:name="Body Text First Indent 2" w:semiHidden="1" w:unhideWhenUsed="1"/>
+    <w:lsdException w:name="Note Heading" w:semiHidden="1" w:unhideWhenUsed="1"/>
+    <w:lsdException w:name="Body Text 2" w:semiHidden="1" w:unhideWhenUsed="1"/>
+    <w:lsdException w:name="Body Text 3" w:semiHidden="1" w:unhideWhenUsed="1"/>
+    <w:lsdException w:name="Body Text Indent 2" w:semiHidden="1" w:unhideWhenUsed="1"/>
+    <w:lsdException w:name="Body Text Indent 3" w:semiHidden="1" w:unhideWhenUsed="1"/>
+    <w:lsdException w:name="Block Text" w:semiHidden="1" w:unhideWhenUsed="1"/>
+    <w:lsdException w:name="Hyperlink" w:semiHidden="1" w:unhideWhenUsed="1"/>
+    <w:lsdException w:name="FollowedHyperlink" w:semiHidden="1" w:unhideWhenUsed="1"/>
+    <w:lsdException w:name="Strong" w:uiPriority="22" w:qFormat="1"/>
+    <w:lsdException w:name="Emphasis" w:uiPriority="20" w:qFormat="1"/>
+    <w:lsdException w:name="Document Map" w:semiHidden="1" w:unhideWhenUsed="1"/>
+    <w:lsdException w:name="Plain Text" w:semiHidden="1" w:unhideWhenUsed="1"/>
+    <w:lsdException w:name="E-mail Signature" w:semiHidden="1" w:unhideWhenUsed="1"/>
+    <w:lsdException w:name="HTML Top of Form" w:semiHidden="1" w:unhideWhenUsed="1"/>
+    <w:lsdException w:name="HTML Bottom of Form" w:semiHidden="1" w:unhideWhenUsed="1"/>
+    <w:lsdException w:name="Normal (Web)" w:semiHidden="1" w:unhideWhenUsed="1"/>
+    <w:lsdException w:name="HTML Acronym" w:semiHidden="1" w:unhideWhenUsed="1"/>
+    <w:lsdException w:name="HTML Address" w:semiHidden="1" w:unhideWhenUsed="1"/>
+    <w:lsdException w:name="HTML Cite" w:semiHidden="1" w:unhideWhenUsed="1"/>
+    <w:lsdException w:name="HTML Code" w:semiHidden="1" w:unhideWhenUsed="1"/>
+    <w:lsdException w:name="HTML Definition" w:semiHidden="1" w:unhideWhenUsed="1"/>
+    <w:lsdException w:name="HTML Keyboard" w:semiHidden="1" w:unhideWhenUsed="1"/>
+    <w:lsdException w:name="HTML Preformatted" w:semiHidden="1" w:unhideWhenUsed="1"/>
+    <w:lsdException w:name="HTML Sample" w:semiHidden="1" w:unhideWhenUsed="1"/>
+    <w:lsdException w:name="HTML Typewriter" w:semiHidden="1" w:unhideWhenUsed="1"/>
+    <w:lsdException w:name="HTML Variable" w:semiHidden="1" w:unhideWhenUsed="1"/>
+    <w:lsdException w:name="Normal Table" w:semiHidden="1" w:unhideWhenUsed="1"/>
+    <w:lsdException w:name="annotation subject" w:semiHidden="1" w:unhideWhenUsed="1"/>
+    <w:lsdException w:name="No List" w:semiHidden="1" w:unhideWhenUsed="1"/>
+    <w:lsdException w:name="Outline List 1" w:semiHidden="1" w:unhideWhenUsed="1"/>
+    <w:lsdException w:name="Outline List 2" w:semiHidden="1" w:unhideWhenUsed="1"/>
+    <w:lsdException w:name="Outline List 3" w:semiHidden="1" w:unhideWhenUsed="1"/>
+    <w:lsdException w:name="Table Simple 1" w:semiHidden="1" w:unhideWhenUsed="1"/>
+    <w:lsdException w:name="Table Simple 2" w:semiHidden="1" w:unhideWhenUsed="1"/>
+    <w:lsdException w:name="Table Simple 3" w:semiHidden="1" w:unhideWhenUsed="1"/>
+    <w:lsdException w:name="Table Classic 1" w:semiHidden="1" w:unhideWhenUsed="1"/>
+    <w:lsdException w:name="Table Classic 2" w:semiHidden="1" w:unhideWhenUsed="1"/>
+    <w:lsdException w:name="Table Classic 3" w:semiHidden="1" w:unhideWhenUsed="1"/>
+    <w:lsdException w:name="Table Classic 4" w:semiHidden="1" w:unhideWhenUsed="1"/>
+    <w:lsdException w:name="Table Colorful 1" w:semiHidden="1" w:unhideWhenUsed="1"/>
+    <w:lsdException w:name="Table Colorful 2" w:semiHidden="1" w:unhideWhenUsed="1"/>
+    <w:lsdException w:name="Table Colorful 3" w:semiHidden="1" w:unhideWhenUsed="1"/>
+    <w:lsdException w:name="Table Columns 1" w:semiHidden="1" w:unhideWhenUsed="1"/>
+    <w:lsdException w:name="Table Columns 2" w:semiHidden="1" w:unhideWhenUsed="1"/>
+    <w:lsdException w:name="Table Columns 3" w:semiHidden="1" w:unhideWhenUsed="1"/>
+    <w:lsdException w:name="Table Columns 4" w:semiHidden="1" w:unhideWhenUsed="1"/>
+    <w:lsdException w:name="Table Columns 5" w:semiHidden="1" w:unhideWhenUsed="1"/>
+    <w:lsdException w:name="Table Grid 1" w:semiHidden="1" w:unhideWhenUsed="1"/>
+    <w:lsdException w:name="Table Grid 2" w:semiHidden="1" w:unhideWhenUsed="1"/>
+    <w:lsdException w:name="Table Grid 3" w:semiHidden="1" w:unhideWhenUsed="1"/>
+    <w:lsdException w:name="Table Grid 4" w:semiHidden="1" w:unhideWhenUsed="1"/>
+    <w:lsdException w:name="Table Grid 5" w:semiHidden="1" w:unhideWhenUsed="1"/>
+    <w:lsdException w:name="Table Grid 6" w:semiHidden="1" w:unhideWhenUsed="1"/>
+    <w:lsdException w:name="Table Grid 7" w:semiHidden="1" w:unhideWhenUsed="1"/>
+    <w:lsdException w:name="Table Grid 8" w:semiHidden="1" w:unhideWhenUsed="1"/>
+    <w:lsdException w:name="Table List 1" w:semiHidden="1" w:unhideWhenUsed="1"/>
+    <w:lsdException w:name="Table List 2" w:semiHidden="1" w:unhideWhenUsed="1"/>
+    <w:lsdException w:name="Table List 3" w:semiHidden="1" w:unhideWhenUsed="1"/>
+    <w:lsdException w:name="Table List 4" w:semiHidden="1" w:unhideWhenUsed="1"/>
+    <w:lsdException w:name="Table List 5" w:semiHidden="1" w:unhideWhenUsed="1"/>
+    <w:lsdException w:name="Table List 6" w:semiHidden="1" w:unhideWhenUsed="1"/>
+    <w:lsdException w:name="Table List 7" w:semiHidden="1" w:unhideWhenUsed="1"/>
+    <w:lsdException w:name="Table List 8" w:semiHidden="1" w:unhideWhenUsed="1"/>
+    <w:lsdException w:name="Table 3D effects 1" w:semiHidden="1" w:unhideWhenUsed="1"/>
+    <w:lsdException w:name="Table 3D effects 2" w:semiHidden="1" w:unhideWhenUsed="1"/>
+    <w:lsdException w:name="Table 3D effects 3" w:semiHidden="1" w:unhideWhenUsed="1"/>
+    <w:lsdException w:name="Table Contemporary" w:semiHidden="1" w:unhideWhenUsed="1"/>
+    <w:lsdException w:name="Table Elegant" w:semiHidden="1" w:unhideWhenUsed="1"/>
+    <w:lsdException w:name="Table Professional" w:semiHidden="1" w:unhideWhenUsed="1"/>
+    <w:lsdException w:name="Table Subtle 1" w:semiHidden="1" w:unhideWhenUsed="1"/>
+    <w:lsdException w:name="Table Subtle 2" w:semiHidden="1" w:unhideWhenUsed="1"/>
+    <w:lsdException w:name="Table Web 1" w:semiHidden="1" w:unhideWhenUsed="1"/>
+    <w:lsdException w:name="Table Web 2" w:semiHidden="1" w:unhideWhenUsed="1"/>
+    <w:lsdException w:name="Table Web 3" w:semiHidden="1" w:unhideWhenUsed="1"/>
+    <w:lsdException w:name="Balloon Text" w:semiHidden="1" w:unhideWhenUsed="1"/>
+    <w:lsdException w:name="Table Grid" w:uiPriority="39"/>
+    <w:lsdException w:name="Table Theme" w:semiHidden="1" w:unhideWhenUsed="1"/>
+    <w:lsdException w:name="Placeholder Text" w:semiHidden="1"/>
+    <w:lsdException w:name="No Spacing" w:uiPriority="1" w:qFormat="1"/>
+    <w:lsdException w:name="Light Shading" w:uiPriority="60"/>
+    <w:lsdException w:name="Light List" w:uiPriority="61"/>
+    <w:lsdException w:name="Light Grid" w:uiPriority="62"/>
+    <w:lsdException w:name="Medium Shading 1" w:uiPriority="63"/>
+    <w:lsdException w:name="Medium Shading 2" w:uiPriority="64"/>
+    <w:lsdException w:name="Medium List 1" w:uiPriority="65"/>
+    <w:lsdException w:name="Medium List 2" w:uiPriority="66"/>
+    <w:lsdException w:name="Medium Grid 1" w:uiPriority="67"/>
+    <w:lsdException w:name="Medium Grid 2" w:uiPriority="68"/>
+    <w:lsdException w:name="Medium Grid 3" w:uiPriority="69"/>
+    <w:lsdException w:name="Dark List" w:uiPriority="70"/>
+    <w:lsdException w:name="Colorful Shading" w:uiPriority="71"/>
+    <w:lsdException w:name="Colorful List" w:uiPriority="72"/>
+    <w:lsdException w:name="Colorful Grid" w:uiPriority="73"/>
+    <w:lsdException w:name="Light Shading Accent 1" w:uiPriority="60"/>
+    <w:lsdException w:name="Light List Accent 1" w:uiPriority="61"/>
+    <w:lsdException w:name="Light Grid Accent 1" w:uiPriority="62"/>
+    <w:lsdException w:name="Medium Shading 1 Accent 1" w:uiPriority="63"/>
+    <w:lsdException w:name="Medium Shading 2 Accent 1" w:uiPriority="64"/>
+    <w:lsdException w:name="Medium List 1 Accent 1" w:uiPriority="65"/>
+    <w:lsdException w:name="Revision" w:semiHidden="1"/>
+    <w:lsdException w:name="List Paragraph" w:uiPriority="34" w:qFormat="1"/>
+    <w:lsdException w:name="Quote" w:uiPriority="29" w:qFormat="1"/>
+    <w:lsdException w:name="Intense Quote" w:uiPriority="30" w:qFormat="1"/>
+    <w:lsdException w:name="Medium List 2 Accent 1" w:uiPriority="66"/>
+    <w:lsdException w:name="Medium Grid 1 Accent 1" w:uiPriority="67"/>
+    <w:lsdException w:name="Medium Grid 2 Accent 1" w:uiPriority="68"/>
+    <w:lsdException w:name="Medium Grid 3 Accent 1" w:uiPriority="69"/>
+    <w:lsdException w:name="Dark List Accent 1" w:uiPriority="70"/>
+    <w:lsdException w:name="Colorful Shading Accent 1" w:uiPriority="71"/>
+    <w:lsdException w:name="Colorful List Accent 1" w:uiPriority="72"/>
+    <w:lsdException w:name="Colorful Grid Accent 1" w:uiPriority="73"/>
+    <w:lsdException w:name="Light Shading Accent 2" w:uiPriority="60"/>
+    <w:lsdException w:name="Light List Accent 2" w:uiPriority="61"/>
+    <w:lsdException w:name="Light Grid Accent 2" w:uiPriority="62"/>
+    <w:lsdException w:name="Medium Shading 1 Accent 2" w:uiPriority="63"/>
+    <w:lsdException w:name="Medium Shading 2 Accent 2" w:uiPriority="64"/>
+    <w:lsdException w:name="Medium List 1 Accent 2" w:uiPriority="65"/>
+    <w:lsdException w:name="Medium List 2 Accent 2" w:uiPriority="66"/>
+    <w:lsdException w:name="Medium Grid 1 Accent 2" w:uiPriority="67"/>
+    <w:lsdException w:name="Medium Grid 2 Accent 2" w:uiPriority="68"/>
+    <w:lsdException w:name="Medium Grid 3 Accent 2" w:uiPriority="69"/>
+    <w:lsdException w:name="Dark List Accent 2" w:uiPriority="70"/>
+    <w:lsdException w:name="Colorful Shading Accent 2" w:uiPriority="71"/>
+    <w:lsdException w:name="Colorful List Accent 2" w:uiPriority="72"/>
+    <w:lsdException w:name="Colorful Grid Accent 2" w:uiPriority="73"/>
+    <w:lsdException w:name="Light Shading Accent 3" w:uiPriority="60"/>
+    <w:lsdException w:name="Light List Accent 3" w:uiPriority="61"/>
+    <w:lsdException w:name="Light Grid Accent 3" w:uiPriority="62"/>
+    <w:lsdException w:name="Medium Shading 1 Accent 3" w:uiPriority="63"/>
+    <w:lsdException w:name="Medium Shading 2 Accent 3" w:uiPriority="64"/>
+    <w:lsdException w:name="Medium List 1 Accent 3" w:uiPriority="65"/>
+    <w:lsdException w:name="Medium List 2 Accent 3" w:uiPriority="66"/>
+    <w:lsdException w:name="Medium Grid 1 Accent 3" w:uiPriority="67"/>
+    <w:lsdException w:name="Medium Grid 2 Accent 3" w:uiPriority="68"/>
+    <w:lsdException w:name="Medium Grid 3 Accent 3" w:uiPriority="69"/>
+    <w:lsdException w:name="Dark List Accent 3" w:uiPriority="70"/>
+    <w:lsdException w:name="Colorful Shading Accent 3" w:uiPriority="71"/>
+    <w:lsdException w:name="Colorful List Accent 3" w:uiPriority="72"/>
+    <w:lsdException w:name="Colorful Grid Accent 3" w:uiPriority="73"/>
+    <w:lsdException w:name="Light Shading Accent 4" w:uiPriority="60"/>
+    <w:lsdException w:name="Light List Accent 4" w:uiPriority="61"/>
+    <w:lsdException w:name="Light Grid Accent 4" w:uiPriority="62"/>
+    <w:lsdException w:name="Medium Shading 1 Accent 4" w:uiPriority="63"/>
+    <w:lsdException w:name="Medium Shading 2 Accent 4" w:uiPriority="64"/>
+    <w:lsdException w:name="Medium List 1 Accent 4" w:uiPriority="65"/>
+    <w:lsdException w:name="Medium List 2 Accent 4" w:uiPriority="66"/>
+    <w:lsdException w:name="Medium Grid 1 Accent 4" w:uiPriority="67"/>
+    <w:lsdException w:name="Medium Grid 2 Accent 4" w:uiPriority="68"/>
+    <w:lsdException w:name="Medium Grid 3 Accent 4" w:uiPriority="69"/>
+    <w:lsdException w:name="Dark List Accent 4" w:uiPriority="70"/>
+    <w:lsdException w:name="Colorful Shading Accent 4" w:uiPriority="71"/>
+    <w:lsdException w:name="Colorful List Accent 4" w:uiPriority="72"/>
+    <w:lsdException w:name="Colorful Grid Accent 4" w:uiPriority="73"/>
+    <w:lsdException w:name="Light Shading Accent 5" w:uiPriority="60"/>
+    <w:lsdException w:name="Light List Accent 5" w:uiPriority="61"/>
+    <w:lsdException w:name="Light Grid Accent 5" w:uiPriority="62"/>
+    <w:lsdException w:name="Medium Shading 1 Accent 5" w:uiPriority="63"/>
+    <w:lsdException w:name="Medium Shading 2 Accent 5" w:uiPriority="64"/>
+    <w:lsdException w:name="Medium List 1 Accent 5" w:uiPriority="65"/>
+    <w:lsdException w:name="Medium List 2 Accent 5" w:uiPriority="66"/>
+    <w:lsdException w:name="Medium Grid 1 Accent 5" w:uiPriority="67"/>
+    <w:lsdException w:name="Medium Grid 2 Accent 5" w:uiPriority="68"/>
+    <w:lsdException w:name="Medium Grid 3 Accent 5" w:uiPriority="69"/>
+    <w:lsdException w:name="Dark List Accent 5" w:uiPriority="70"/>
+    <w:lsdException w:name="Colorful Shading Accent 5" w:uiPriority="71"/>
+    <w:lsdException w:name="Colorful List Accent 5" w:uiPriority="72"/>
+    <w:lsdException w:name="Colorful Grid Accent 5" w:uiPriority="73"/>
+    <w:lsdException w:name="Light Shading Accent 6" w:uiPriority="60"/>
+    <w:lsdException w:name="Light List Accent 6" w:uiPriority="61"/>
+    <w:lsdException w:name="Light Grid Accent 6" w:uiPriority="62"/>
+    <w:lsdException w:name="Medium Shading 1 Accent 6" w:uiPriority="63"/>
+    <w:lsdException w:name="Medium Shading 2 Accent 6" w:uiPriority="64"/>
+    <w:lsdException w:name="Medium List 1 Accent 6" w:uiPriority="65"/>
+    <w:lsdException w:name="Medium List 2 Accent 6" w:uiPriority="66"/>
+    <w:lsdException w:name="Medium Grid 1 Accent 6" w:uiPriority="67"/>
+    <w:lsdException w:name="Medium Grid 2 Accent 6" w:uiPriority="68"/>
+    <w:lsdException w:name="Medium Grid 3 Accent 6" w:uiPriority="69"/>
+    <w:lsdException w:name="Dark List Accent 6" w:uiPriority="70"/>
+    <w:lsdException w:name="Colorful Shading Accent 6" w:uiPriority="71"/>
+    <w:lsdException w:name="Colorful List Accent 6" w:uiPriority="72"/>
+    <w:lsdException w:name="Colorful Grid Accent 6" w:uiPriority="73"/>
+    <w:lsdException w:name="Subtle Emphasis" w:uiPriority="19" w:qFormat="1"/>
+    <w:lsdException w:name="Intense Emphasis" w:uiPriority="21" w:qFormat="1"/>
+    <w:lsdException w:name="Subtle Reference" w:uiPriority="31" w:qFormat="1"/>
+    <w:lsdException w:name="Intense Reference" w:uiPriority="32" w:qFormat="1"/>
+    <w:lsdException w:name="Book Title" w:uiPriority="33" w:qFormat="1"/>
+    <w:lsdException w:name="Bibliography" w:semiHidden="1" w:uiPriority="37" w:unhideWhenUsed="1"/>
+    <w:lsdException w:name="TOC Heading" w:semiHidden="1" w:uiPriority="39" w:unhideWhenUsed="1" w:qFormat="1"/>
+    <w:lsdException w:name="Plain Table 1" w:uiPriority="41"/>
+    <w:lsdException w:name="Plain Table 2" w:uiPriority="42"/>
+    <w:lsdException w:name="Plain Table 3" w:uiPriority="43"/>
+    <w:lsdException w:name="Plain Table 4" w:uiPriority="44"/>
+    <w:lsdException w:name="Plain Table 5" w:uiPriority="45"/>
+    <w:lsdException w:name="Grid Table Light" w:uiPriority="40"/>
+    <w:lsdException w:name="Grid Table 1 Light" w:uiPriority="46"/>
+    <w:lsdException w:name="Grid Table 2" w:uiPriority="47"/>
+    <w:lsdException w:name="Grid Table 3" w:uiPriority="48"/>
+    <w:lsdException w:name="Grid Table 4" w:uiPriority="49"/>
+    <w:lsdException w:name="Grid Table 5 Dark" w:uiPriority="50"/>
+    <w:lsdException w:name="Grid Table 6 Colorful" w:uiPriority="51"/>
+    <w:lsdException w:name="Grid Table 7 Colorful" w:uiPriority="52"/>
+    <w:lsdException w:name="Grid Table 1 Light Accent 1" w:uiPriority="46"/>
+    <w:lsdException w:name="Grid Table 2 Accent 1" w:uiPriority="47"/>
+    <w:lsdException w:name="Grid Table 3 Accent 1" w:uiPriority="48"/>
+    <w:lsdException w:name="Grid Table 4 Accent 1" w:uiPriority="49"/>
+    <w:lsdException w:name="Grid Table 5 Dark Accent 1" w:uiPriority="50"/>
+    <w:lsdException w:name="Grid Table 6 Colorful Accent 1" w:uiPriority="51"/>
+    <w:lsdException w:name="Grid Table 7 Colorful Accent 1" w:uiPriority="52"/>
+    <w:lsdException w:name="Grid Table 1 Light Accent 2" w:uiPriority="46"/>
+    <w:lsdException w:name="Grid Table 2 Accent 2" w:uiPriority="47"/>
+    <w:lsdException w:name="Grid Table 3 Accent 2" w:uiPriority="48"/>
+    <w:lsdException w:name="Grid Table 4 Accent 2" w:uiPriority="49"/>
+    <w:lsdException w:name="Grid Table 5 Dark Accent 2" w:uiPriority="50"/>
+    <w:lsdException w:name="Grid Table 6 Colorful Accent 2" w:uiPriority="51"/>
+    <w:lsdException w:name="Grid Table 7 Colorful Accent 2" w:uiPriority="52"/>
+    <w:lsdException w:name="Grid Table 1 Light Accent 3" w:uiPriority="46"/>
+    <w:lsdException w:name="Grid Table 2 Accent 3" w:uiPriority="47"/>
+    <w:lsdException w:name="Grid Table 3 Accent 3" w:uiPriority="48"/>
+    <w:lsdException w:name="Grid Table 4 Accent 3" w:uiPriority="49"/>
+    <w:lsdException w:name="Grid Table 5 Dark Accent 3" w:uiPriority="50"/>
+    <w:lsdException w:name="Grid Table 6 Colorful Accent 3" w:uiPriority="51"/>
+    <w:lsdException w:name="Grid Table 7 Colorful Accent 3" w:uiPriority="52"/>
+    <w:lsdException w:name="Grid Table 1 Light Accent 4" w:uiPriority="46"/>
+    <w:lsdException w:name="Grid Table 2 Accent 4" w:uiPriority="47"/>
+    <w:lsdException w:name="Grid Table 3 Accent 4" w:uiPriority="48"/>
+    <w:lsdException w:name="Grid Table 4 Accent 4" w:uiPriority="49"/>
+    <w:lsdException w:name="Grid Table 5 Dark Accent 4" w:uiPriority="50"/>
+    <w:lsdException w:name="Grid Table 6 Colorful Accent 4" w:uiPriority="51"/>
+    <w:lsdException w:name="Grid Table 7 Colorful Accent 4" w:uiPriority="52"/>
+    <w:lsdException w:name="Grid Table 1 Light Accent 5" w:uiPriority="46"/>
+    <w:lsdException w:name="Grid Table 2 Accent 5" w:uiPriority="47"/>
+    <w:lsdException w:name="Grid Table 3 Accent 5" w:uiPriority="48"/>
+    <w:lsdException w:name="Grid Table 4 Accent 5" w:uiPriority="49"/>
+    <w:lsdException w:name="Grid Table 5 Dark Accent 5" w:uiPriority="50"/>
+    <w:lsdException w:name="Grid Table 6 Colorful Accent 5" w:uiPriority="51"/>
+    <w:lsdException w:name="Grid Table 7 Colorful Accent 5" w:uiPriority="52"/>
+    <w:lsdException w:name="Grid Table 1 Light Accent 6" w:uiPriority="46"/>
+    <w:lsdException w:name="Grid Table 2 Accent 6" w:uiPriority="47"/>
+    <w:lsdException w:name="Grid Table 3 Accent 6" w:uiPriority="48"/>
+    <w:lsdException w:name="Grid Table 4 Accent 6" w:uiPriority="49"/>
+    <w:lsdException w:name="Grid Table 5 Dark Accent 6" w:uiPriority="50"/>
+    <w:lsdException w:name="Grid Table 6 Colorful Accent 6" w:uiPriority="51"/>
+    <w:lsdException w:name="Grid Table 7 Colorful Accent 6" w:uiPriority="52"/>
+    <w:lsdException w:name="List Table 1 Light" w:uiPriority="46"/>
+    <w:lsdException w:name="List Table 2" w:uiPriority="47"/>
+    <w:lsdException w:name="List Table 3" w:uiPriority="48"/>
+    <w:lsdException w:name="List Table 4" w:uiPriority="49"/>
+    <w:lsdException w:name="List Table 5 Dark" w:uiPriority="50"/>
+    <w:lsdException w:name="List Table 6 Colorful" w:uiPriority="51"/>
+    <w:lsdException w:name="List Table 7 Colorful" w:uiPriority="52"/>
+    <w:lsdException w:name="List Table 1 Light Accent 1" w:uiPriority="46"/>
+    <w:lsdException w:name="List Table 2 Accent 1" w:uiPriority="47"/>
+    <w:lsdException w:name="List Table 3 Accent 1" w:uiPriority="48"/>
+    <w:lsdException w:name="List Table 4 Accent 1" w:uiPriority="49"/>
+    <w:lsdException w:name="List Table 5 Dark Accent 1" w:uiPriority="50"/>
+    <w:lsdException w:name="List Table 6 Colorful Accent 1" w:uiPriority="51"/>
+    <w:lsdException w:name="List Table 7 Colorful Accent 1" w:uiPriority="52"/>
+    <w:lsdException w:name="List Table 1 Light Accent 2" w:uiPriority="46"/>
+    <w:lsdException w:name="List Table 2 Accent 2" w:uiPriority="47"/>
+    <w:lsdException w:name="List Table 3 Accent 2" w:uiPriority="48"/>
+    <w:lsdException w:name="List Table 4 Accent 2" w:uiPriority="49"/>
+    <w:lsdException w:name="List Table 5 Dark Accent 2" w:uiPriority="50"/>
+    <w:lsdException w:name="List Table 6 Colorful Accent 2" w:uiPriority="51"/>
+    <w:lsdException w:name="List Table 7 Colorful Accent 2" w:uiPriority="52"/>
+    <w:lsdException w:name="List Table 1 Light Accent 3" w:uiPriority="46"/>
+    <w:lsdException w:name="List Table 2 Accent 3" w:uiPriority="47"/>
+    <w:lsdException w:name="List Table 3 Accent 3" w:uiPriority="48"/>
+    <w:lsdException w:name="List Table 4 Accent 3" w:uiPriority="49"/>
+    <w:lsdException w:name="List Table 5 Dark Accent 3" w:uiPriority="50"/>
+    <w:lsdException w:name="List Table 6 Colorful Accent 3" w:uiPriority="51"/>
+    <w:lsdException w:name="List Table 7 Colorful Accent 3" w:uiPriority="52"/>
+    <w:lsdException w:name="List Table 1 Light Accent 4" w:uiPriority="46"/>
+    <w:lsdException w:name="List Table 2 Accent 4" w:uiPriority="47"/>
+    <w:lsdException w:name="List Table 3 Accent 4" w:uiPriority="48"/>
+    <w:lsdException w:name="List Table 4 Accent 4" w:uiPriority="49"/>
+    <w:lsdException w:name="List Table 5 Dark Accent 4" w:uiPriority="50"/>
+    <w:lsdException w:name="List Table 6 Colorful Accent 4" w:uiPriority="51"/>
+    <w:lsdException w:name="List Table 7 Colorful Accent 4" w:uiPriority="52"/>
+    <w:lsdException w:name="List Table 1 Light Accent 5" w:uiPriority="46"/>
+    <w:lsdException w:name="List Table 2 Accent 5" w:uiPriority="47"/>
+    <w:lsdException w:name="List Table 3 Accent 5" w:uiPriority="48"/>
+    <w:lsdException w:name="List Table 4 Accent 5" w:uiPriority="49"/>
+    <w:lsdException w:name="List Table 5 Dark Accent 5" w:uiPriority="50"/>
+    <w:lsdException w:name="List Table 6 Colorful Accent 5" w:uiPriority="51"/>
+    <w:lsdException w:name="List Table 7 Colorful Accent 5" w:uiPriority="52"/>
+    <w:lsdException w:name="List Table 1 Light Accent 6" w:uiPriority="46"/>
+    <w:lsdException w:name="List Table 2 Accent 6" w:uiPriority="47"/>
+    <w:lsdException w:name="List Table 3 Accent 6" w:uiPriority="48"/>
+    <w:lsdException w:name="List Table 4 Accent 6" w:uiPriority="49"/>
+    <w:lsdException w:name="List Table 5 Dark Accent 6" w:uiPriority="50"/>
+    <w:lsdException w:name="List Table 6 Colorful Accent 6" w:uiPriority="51"/>
+    <w:lsdException w:name="List Table 7 Colorful Accent 6" w:uiPriority="52"/>
+    <w:lsdException w:name="Mention" w:semiHidden="1" w:unhideWhenUsed="1"/>
+    <w:lsdException w:name="Smart Hyperlink" w:semiHidden="1" w:unhideWhenUsed="1"/>
+    <w:lsdException w:name="Hashtag" w:semiHidden="1" w:unhideWhenUsed="1"/>
+    <w:lsdException w:name="Unresolved Mention" w:semiHidden="1" w:unhideWhenUsed="1"/>
+    <w:lsdException w:name="Smart Link" w:semiHidden="1" w:unhideWhenUsed="1"/>
+  </w:latentStyles>
+  <w:style w:type="paragraph" w:default="1" w:styleId="Normal">
+    <w:name w:val="Normal"/>
+    <w:qFormat/>
   </w:style>
   <w:style w:type="paragraph" w:styleId="Heading1">
     <w:name w:val="heading 1"/>
     <w:basedOn w:val="Normal"/>
     <w:next w:val="Normal"/>
+    <w:uiPriority w:val="9"/>
+    <w:qFormat/>
     <w:pPr>
-      <w:keepNext w:val="1"/>
-      <w:keepLines w:val="1"/>
-      <w:spacing w:after="120" w:before="480" w:lineRule="auto"/>
+      <w:keepNext/>
+      <w:keepLines/>
+      <w:spacing w:before="480" w:after="120"/>
+      <w:outlineLvl w:val="0"/>
     </w:pPr>
     <w:rPr>
-      <w:b w:val="1"/>
+      <w:b/>
       <w:sz w:val="48"/>
       <w:szCs w:val="48"/>
     </w:rPr>
@@ -1449,13 +2060,18 @@
     <w:name w:val="heading 2"/>
     <w:basedOn w:val="Normal"/>
     <w:next w:val="Normal"/>
+    <w:uiPriority w:val="9"/>
+    <w:semiHidden/>
+    <w:unhideWhenUsed/>
+    <w:qFormat/>
     <w:pPr>
-      <w:keepNext w:val="1"/>
-      <w:keepLines w:val="1"/>
-      <w:spacing w:after="80" w:before="360" w:lineRule="auto"/>
+      <w:keepNext/>
+      <w:keepLines/>
+      <w:spacing w:before="360" w:after="80"/>
+      <w:outlineLvl w:val="1"/>
     </w:pPr>
     <w:rPr>
-      <w:b w:val="1"/>
+      <w:b/>
       <w:sz w:val="36"/>
       <w:szCs w:val="36"/>
     </w:rPr>
@@ -1464,28 +2080,36 @@
     <w:name w:val="heading 3"/>
     <w:basedOn w:val="Normal"/>
     <w:next w:val="Normal"/>
+    <w:uiPriority w:val="9"/>
+    <w:semiHidden/>
+    <w:unhideWhenUsed/>
+    <w:qFormat/>
     <w:pPr>
-      <w:keepNext w:val="1"/>
-      <w:keepLines w:val="1"/>
-      <w:spacing w:after="80" w:before="280" w:lineRule="auto"/>
+      <w:keepNext/>
+      <w:keepLines/>
+      <w:spacing w:before="280" w:after="80"/>
+      <w:outlineLvl w:val="2"/>
     </w:pPr>
     <w:rPr>
-      <w:b w:val="1"/>
-      <w:sz w:val="28"/>
-      <w:szCs w:val="28"/>
+      <w:b/>
     </w:rPr>
   </w:style>
   <w:style w:type="paragraph" w:styleId="Heading4">
     <w:name w:val="heading 4"/>
     <w:basedOn w:val="Normal"/>
     <w:next w:val="Normal"/>
+    <w:uiPriority w:val="9"/>
+    <w:semiHidden/>
+    <w:unhideWhenUsed/>
+    <w:qFormat/>
     <w:pPr>
-      <w:keepNext w:val="1"/>
-      <w:keepLines w:val="1"/>
-      <w:spacing w:after="40" w:before="240" w:lineRule="auto"/>
+      <w:keepNext/>
+      <w:keepLines/>
+      <w:spacing w:before="240" w:after="40"/>
+      <w:outlineLvl w:val="3"/>
     </w:pPr>
     <w:rPr>
-      <w:b w:val="1"/>
+      <w:b/>
       <w:sz w:val="24"/>
       <w:szCs w:val="24"/>
     </w:rPr>
@@ -1494,13 +2118,18 @@
     <w:name w:val="heading 5"/>
     <w:basedOn w:val="Normal"/>
     <w:next w:val="Normal"/>
+    <w:uiPriority w:val="9"/>
+    <w:semiHidden/>
+    <w:unhideWhenUsed/>
+    <w:qFormat/>
     <w:pPr>
-      <w:keepNext w:val="1"/>
-      <w:keepLines w:val="1"/>
-      <w:spacing w:after="40" w:before="220" w:lineRule="auto"/>
+      <w:keepNext/>
+      <w:keepLines/>
+      <w:spacing w:before="220" w:after="40"/>
+      <w:outlineLvl w:val="4"/>
     </w:pPr>
     <w:rPr>
-      <w:b w:val="1"/>
+      <w:b/>
       <w:sz w:val="22"/>
       <w:szCs w:val="22"/>
     </w:rPr>
@@ -1509,28 +2138,62 @@
     <w:name w:val="heading 6"/>
     <w:basedOn w:val="Normal"/>
     <w:next w:val="Normal"/>
+    <w:uiPriority w:val="9"/>
+    <w:semiHidden/>
+    <w:unhideWhenUsed/>
+    <w:qFormat/>
     <w:pPr>
-      <w:keepNext w:val="1"/>
-      <w:keepLines w:val="1"/>
-      <w:spacing w:after="40" w:before="200" w:lineRule="auto"/>
+      <w:keepNext/>
+      <w:keepLines/>
+      <w:spacing w:before="200" w:after="40"/>
+      <w:outlineLvl w:val="5"/>
     </w:pPr>
     <w:rPr>
-      <w:b w:val="1"/>
+      <w:b/>
       <w:sz w:val="20"/>
       <w:szCs w:val="20"/>
     </w:rPr>
+  </w:style>
+  <w:style w:type="character" w:default="1" w:styleId="DefaultParagraphFont">
+    <w:name w:val="Default Paragraph Font"/>
+    <w:uiPriority w:val="1"/>
+    <w:semiHidden/>
+    <w:unhideWhenUsed/>
+  </w:style>
+  <w:style w:type="table" w:default="1" w:styleId="TableNormal">
+    <w:name w:val="Normal Table"/>
+    <w:uiPriority w:val="99"/>
+    <w:semiHidden/>
+    <w:unhideWhenUsed/>
+    <w:tblPr>
+      <w:tblInd w:w="0" w:type="dxa"/>
+      <w:tblCellMar>
+        <w:top w:w="0" w:type="dxa"/>
+        <w:left w:w="108" w:type="dxa"/>
+        <w:bottom w:w="0" w:type="dxa"/>
+        <w:right w:w="108" w:type="dxa"/>
+      </w:tblCellMar>
+    </w:tblPr>
+  </w:style>
+  <w:style w:type="numbering" w:default="1" w:styleId="NoList">
+    <w:name w:val="No List"/>
+    <w:uiPriority w:val="99"/>
+    <w:semiHidden/>
+    <w:unhideWhenUsed/>
   </w:style>
   <w:style w:type="paragraph" w:styleId="Title">
     <w:name w:val="Title"/>
     <w:basedOn w:val="Normal"/>
     <w:next w:val="Normal"/>
+    <w:uiPriority w:val="10"/>
+    <w:qFormat/>
     <w:pPr>
-      <w:keepNext w:val="1"/>
-      <w:keepLines w:val="1"/>
-      <w:spacing w:after="120" w:before="480" w:lineRule="auto"/>
+      <w:keepNext/>
+      <w:keepLines/>
+      <w:spacing w:before="480" w:after="120"/>
     </w:pPr>
     <w:rPr>
-      <w:b w:val="1"/>
+      <w:b/>
       <w:sz w:val="72"/>
       <w:szCs w:val="72"/>
     </w:rPr>
@@ -1539,29 +2202,31 @@
     <w:name w:val="Subtitle"/>
     <w:basedOn w:val="Normal"/>
     <w:next w:val="Normal"/>
+    <w:uiPriority w:val="11"/>
+    <w:qFormat/>
     <w:pPr>
-      <w:keepNext w:val="1"/>
-      <w:keepLines w:val="1"/>
-      <w:spacing w:after="80" w:before="360" w:lineRule="auto"/>
+      <w:keepNext/>
+      <w:keepLines/>
+      <w:spacing w:before="360" w:after="80"/>
     </w:pPr>
     <w:rPr>
-      <w:rFonts w:ascii="Georgia" w:cs="Georgia" w:eastAsia="Georgia" w:hAnsi="Georgia"/>
-      <w:i w:val="1"/>
+      <w:rFonts w:ascii="Georgia" w:eastAsia="Georgia" w:hAnsi="Georgia" w:cs="Georgia"/>
+      <w:i/>
       <w:color w:val="666666"/>
       <w:sz w:val="48"/>
       <w:szCs w:val="48"/>
     </w:rPr>
   </w:style>
-  <w:style w:type="table" w:styleId="Table1">
+  <w:style w:type="table" w:customStyle="1" w:styleId="a">
     <w:basedOn w:val="TableNormal"/>
     <w:tblPr>
       <w:tblStyleRowBandSize w:val="1"/>
       <w:tblStyleColBandSize w:val="1"/>
       <w:tblCellMar>
-        <w:top w:w="15.0" w:type="dxa"/>
-        <w:left w:w="15.0" w:type="dxa"/>
-        <w:bottom w:w="15.0" w:type="dxa"/>
-        <w:right w:w="15.0" w:type="dxa"/>
+        <w:top w:w="15" w:type="dxa"/>
+        <w:left w:w="15" w:type="dxa"/>
+        <w:bottom w:w="15" w:type="dxa"/>
+        <w:right w:w="15" w:type="dxa"/>
       </w:tblCellMar>
     </w:tblPr>
   </w:style>

</xml_diff>

<commit_message>
Updated WBA for Assignment 2. Waiting for Foong's signature
</commit_message>
<xml_diff>
--- a/WORK BREAKDOWN AGREEMENT.docx
+++ b/WORK BREAKDOWN AGREEMENT.docx
@@ -67,16 +67,27 @@
           <w:sz w:val="22"/>
           <w:szCs w:val="22"/>
         </w:rPr>
-        <w:t xml:space="preserve"> (31164498)  and Foong Shee Yao(31281125)  will serve as a guideline to the delegation of tasks and will be used as a reference to dissolve any matters of dispute between both parties r</w:t>
-      </w:r>
-      <w:r>
-        <w:rPr>
-          <w:rFonts w:ascii="Arial" w:eastAsia="Arial" w:hAnsi="Arial" w:cs="Arial"/>
-          <w:color w:val="000000"/>
-          <w:sz w:val="22"/>
-          <w:szCs w:val="22"/>
-        </w:rPr>
-        <w:t>egarding the distribution of work in order to complete Assignment 1, Planning and Design.</w:t>
+        <w:t xml:space="preserve"> (31164498)  and </w:t>
+      </w:r>
+      <w:proofErr w:type="spellStart"/>
+      <w:r>
+        <w:rPr>
+          <w:rFonts w:ascii="Arial" w:eastAsia="Arial" w:hAnsi="Arial" w:cs="Arial"/>
+          <w:color w:val="000000"/>
+          <w:sz w:val="22"/>
+          <w:szCs w:val="22"/>
+        </w:rPr>
+        <w:t>Foong</w:t>
+      </w:r>
+      <w:proofErr w:type="spellEnd"/>
+      <w:r>
+        <w:rPr>
+          <w:rFonts w:ascii="Arial" w:eastAsia="Arial" w:hAnsi="Arial" w:cs="Arial"/>
+          <w:color w:val="000000"/>
+          <w:sz w:val="22"/>
+          <w:szCs w:val="22"/>
+        </w:rPr>
+        <w:t xml:space="preserve"> Shee Yao(31281125)  will serve as a guideline to the delegation of tasks and will be used as a reference to dissolve any matters of dispute between both parties regarding the distribution of work in order to complete Assignment 1, Planning and Design.</w:t>
       </w:r>
     </w:p>
     <w:p>
@@ -293,23 +304,13 @@
               <w:t xml:space="preserve">partial UML class diagram for </w:t>
             </w:r>
             <w:proofErr w:type="spellStart"/>
-            <w:proofErr w:type="gramStart"/>
             <w:r>
               <w:rPr>
                 <w:rFonts w:ascii="Arial" w:eastAsia="Arial" w:hAnsi="Arial" w:cs="Arial"/>
                 <w:sz w:val="22"/>
                 <w:szCs w:val="22"/>
               </w:rPr>
-              <w:t>Grass,Ecopoints</w:t>
-            </w:r>
-            <w:proofErr w:type="gramEnd"/>
-            <w:r>
-              <w:rPr>
-                <w:rFonts w:ascii="Arial" w:eastAsia="Arial" w:hAnsi="Arial" w:cs="Arial"/>
-                <w:sz w:val="22"/>
-                <w:szCs w:val="22"/>
-              </w:rPr>
-              <w:t>,Allosaurs</w:t>
+              <w:t>Grass,Ecopoints,Allosaurs</w:t>
             </w:r>
             <w:proofErr w:type="spellEnd"/>
           </w:p>
@@ -332,15 +333,7 @@
                 <w:sz w:val="22"/>
                 <w:szCs w:val="22"/>
               </w:rPr>
-              <w:t>Co</w:t>
-            </w:r>
-            <w:r>
-              <w:rPr>
-                <w:rFonts w:ascii="Arial" w:eastAsia="Arial" w:hAnsi="Arial" w:cs="Arial"/>
-                <w:sz w:val="22"/>
-                <w:szCs w:val="22"/>
-              </w:rPr>
-              <w:t xml:space="preserve">nstruct partial UML sequence diagram for Grass, </w:t>
+              <w:t xml:space="preserve">Construct partial UML sequence diagram for Grass, </w:t>
             </w:r>
             <w:proofErr w:type="spellStart"/>
             <w:r>
@@ -415,6 +408,116 @@
               <w:t>Whoever completed the diagrams last shall helm responsibility of coming up with the final diagram</w:t>
             </w:r>
           </w:p>
+          <w:p>
+            <w:pPr>
+              <w:spacing w:line="240" w:lineRule="auto"/>
+              <w:rPr>
+                <w:rFonts w:ascii="Arial" w:eastAsia="Arial" w:hAnsi="Arial" w:cs="Arial"/>
+                <w:sz w:val="22"/>
+                <w:szCs w:val="22"/>
+              </w:rPr>
+            </w:pPr>
+          </w:p>
+          <w:p>
+            <w:pPr>
+              <w:spacing w:line="240" w:lineRule="auto"/>
+              <w:rPr>
+                <w:rFonts w:ascii="Arial" w:eastAsia="Arial" w:hAnsi="Arial" w:cs="Arial"/>
+                <w:sz w:val="22"/>
+                <w:szCs w:val="22"/>
+              </w:rPr>
+            </w:pPr>
+            <w:bookmarkStart w:id="0" w:name="_Hlk52889817"/>
+            <w:r>
+              <w:rPr>
+                <w:rFonts w:ascii="Arial" w:eastAsia="Arial" w:hAnsi="Arial" w:cs="Arial"/>
+                <w:sz w:val="22"/>
+                <w:szCs w:val="22"/>
+              </w:rPr>
+              <w:t>Assignment 2 Tasks:</w:t>
+            </w:r>
+          </w:p>
+          <w:p>
+            <w:pPr>
+              <w:spacing w:line="240" w:lineRule="auto"/>
+              <w:rPr>
+                <w:rFonts w:ascii="Arial" w:eastAsia="Arial" w:hAnsi="Arial" w:cs="Arial"/>
+                <w:sz w:val="22"/>
+                <w:szCs w:val="22"/>
+              </w:rPr>
+            </w:pPr>
+          </w:p>
+          <w:p>
+            <w:pPr>
+              <w:pStyle w:val="ListParagraph"/>
+              <w:numPr>
+                <w:ilvl w:val="0"/>
+                <w:numId w:val="1"/>
+              </w:numPr>
+              <w:spacing w:line="240" w:lineRule="auto"/>
+              <w:rPr>
+                <w:rFonts w:ascii="Arial" w:eastAsia="Arial" w:hAnsi="Arial" w:cs="Arial"/>
+                <w:sz w:val="22"/>
+                <w:szCs w:val="22"/>
+              </w:rPr>
+            </w:pPr>
+            <w:r>
+              <w:rPr>
+                <w:rFonts w:ascii="Arial" w:eastAsia="Arial" w:hAnsi="Arial" w:cs="Arial"/>
+                <w:sz w:val="22"/>
+                <w:szCs w:val="22"/>
+              </w:rPr>
+              <w:t>Write design implementations as stated in Design.md</w:t>
+            </w:r>
+          </w:p>
+          <w:p>
+            <w:pPr>
+              <w:pStyle w:val="ListParagraph"/>
+              <w:numPr>
+                <w:ilvl w:val="0"/>
+                <w:numId w:val="1"/>
+              </w:numPr>
+              <w:spacing w:line="240" w:lineRule="auto"/>
+              <w:rPr>
+                <w:rFonts w:ascii="Arial" w:eastAsia="Arial" w:hAnsi="Arial" w:cs="Arial"/>
+                <w:sz w:val="22"/>
+                <w:szCs w:val="22"/>
+              </w:rPr>
+            </w:pPr>
+            <w:r>
+              <w:rPr>
+                <w:rFonts w:ascii="Arial" w:eastAsia="Arial" w:hAnsi="Arial" w:cs="Arial"/>
+                <w:sz w:val="22"/>
+                <w:szCs w:val="22"/>
+              </w:rPr>
+              <w:t>Implementation is according to what is written by</w:t>
+            </w:r>
+            <w:r>
+              <w:rPr>
+                <w:rFonts w:ascii="Arial" w:eastAsia="Arial" w:hAnsi="Arial" w:cs="Arial"/>
+                <w:sz w:val="22"/>
+                <w:szCs w:val="22"/>
+              </w:rPr>
+              <w:t xml:space="preserve"> the</w:t>
+            </w:r>
+            <w:r>
+              <w:rPr>
+                <w:rFonts w:ascii="Arial" w:eastAsia="Arial" w:hAnsi="Arial" w:cs="Arial"/>
+                <w:sz w:val="22"/>
+                <w:szCs w:val="22"/>
+              </w:rPr>
+              <w:t xml:space="preserve"> team member himself. Help </w:t>
+            </w:r>
+            <w:r>
+              <w:rPr>
+                <w:rFonts w:ascii="Arial" w:eastAsia="Arial" w:hAnsi="Arial" w:cs="Arial"/>
+                <w:sz w:val="22"/>
+                <w:szCs w:val="22"/>
+              </w:rPr>
+              <w:t>in implementation shall be provided by the other team member if needed</w:t>
+            </w:r>
+          </w:p>
+          <w:bookmarkEnd w:id="0"/>
           <w:p>
             <w:pPr>
               <w:spacing w:line="240" w:lineRule="auto"/>
@@ -501,15 +604,7 @@
                 <w:sz w:val="22"/>
                 <w:szCs w:val="22"/>
               </w:rPr>
-              <w:t>Construct partial UML class</w:t>
-            </w:r>
-            <w:r>
-              <w:rPr>
-                <w:rFonts w:ascii="Arial" w:eastAsia="Arial" w:hAnsi="Arial" w:cs="Arial"/>
-                <w:sz w:val="22"/>
-                <w:szCs w:val="22"/>
-              </w:rPr>
-              <w:t xml:space="preserve"> diagram for Hungry Dinosaur and Breeding</w:t>
+              <w:t>Construct partial UML class diagram for Hungry Dinosaur and Breeding</w:t>
             </w:r>
           </w:p>
           <w:p>
@@ -578,6 +673,100 @@
               <w:t>Whoever completed the diagrams last shall helm responsibility of coming up with the final diagram</w:t>
             </w:r>
           </w:p>
+          <w:p>
+            <w:pPr>
+              <w:spacing w:line="240" w:lineRule="auto"/>
+              <w:rPr>
+                <w:rFonts w:ascii="Arial" w:eastAsia="Arial" w:hAnsi="Arial" w:cs="Arial"/>
+                <w:sz w:val="22"/>
+                <w:szCs w:val="22"/>
+              </w:rPr>
+            </w:pPr>
+          </w:p>
+          <w:p>
+            <w:pPr>
+              <w:spacing w:line="240" w:lineRule="auto"/>
+              <w:rPr>
+                <w:rFonts w:ascii="Arial" w:eastAsia="Arial" w:hAnsi="Arial" w:cs="Arial"/>
+                <w:sz w:val="22"/>
+                <w:szCs w:val="22"/>
+              </w:rPr>
+            </w:pPr>
+            <w:r>
+              <w:rPr>
+                <w:rFonts w:ascii="Arial" w:eastAsia="Arial" w:hAnsi="Arial" w:cs="Arial"/>
+                <w:sz w:val="22"/>
+                <w:szCs w:val="22"/>
+              </w:rPr>
+              <w:t>Assignment 2 Tasks:</w:t>
+            </w:r>
+          </w:p>
+          <w:p>
+            <w:pPr>
+              <w:spacing w:line="240" w:lineRule="auto"/>
+              <w:rPr>
+                <w:rFonts w:ascii="Arial" w:eastAsia="Arial" w:hAnsi="Arial" w:cs="Arial"/>
+                <w:sz w:val="22"/>
+                <w:szCs w:val="22"/>
+              </w:rPr>
+            </w:pPr>
+          </w:p>
+          <w:p>
+            <w:pPr>
+              <w:pStyle w:val="ListParagraph"/>
+              <w:numPr>
+                <w:ilvl w:val="0"/>
+                <w:numId w:val="1"/>
+              </w:numPr>
+              <w:spacing w:line="240" w:lineRule="auto"/>
+              <w:rPr>
+                <w:rFonts w:ascii="Arial" w:eastAsia="Arial" w:hAnsi="Arial" w:cs="Arial"/>
+                <w:sz w:val="22"/>
+                <w:szCs w:val="22"/>
+              </w:rPr>
+            </w:pPr>
+            <w:r>
+              <w:rPr>
+                <w:rFonts w:ascii="Arial" w:eastAsia="Arial" w:hAnsi="Arial" w:cs="Arial"/>
+                <w:sz w:val="22"/>
+                <w:szCs w:val="22"/>
+              </w:rPr>
+              <w:t>Write design implementations as stated in Design.md</w:t>
+            </w:r>
+          </w:p>
+          <w:p>
+            <w:pPr>
+              <w:pStyle w:val="ListParagraph"/>
+              <w:numPr>
+                <w:ilvl w:val="0"/>
+                <w:numId w:val="1"/>
+              </w:numPr>
+              <w:spacing w:line="240" w:lineRule="auto"/>
+              <w:rPr>
+                <w:rFonts w:ascii="Arial" w:eastAsia="Arial" w:hAnsi="Arial" w:cs="Arial"/>
+                <w:sz w:val="22"/>
+                <w:szCs w:val="22"/>
+              </w:rPr>
+            </w:pPr>
+            <w:r>
+              <w:rPr>
+                <w:rFonts w:ascii="Arial" w:eastAsia="Arial" w:hAnsi="Arial" w:cs="Arial"/>
+                <w:sz w:val="22"/>
+                <w:szCs w:val="22"/>
+              </w:rPr>
+              <w:t>Implementation is according to what is written by the team member himself. Help in implementation shall be provided by the other team member if needed</w:t>
+            </w:r>
+          </w:p>
+          <w:p>
+            <w:pPr>
+              <w:spacing w:line="240" w:lineRule="auto"/>
+              <w:rPr>
+                <w:rFonts w:ascii="Arial" w:eastAsia="Arial" w:hAnsi="Arial" w:cs="Arial"/>
+                <w:sz w:val="22"/>
+                <w:szCs w:val="22"/>
+              </w:rPr>
+            </w:pPr>
+          </w:p>
         </w:tc>
       </w:tr>
     </w:tbl>
@@ -607,36 +796,7 @@
           <w:sz w:val="22"/>
           <w:szCs w:val="22"/>
         </w:rPr>
-        <w:t xml:space="preserve">Both parties also agree to </w:t>
-      </w:r>
-      <w:proofErr w:type="gramStart"/>
-      <w:r>
-        <w:rPr>
-          <w:rFonts w:ascii="Arial" w:eastAsia="Arial" w:hAnsi="Arial" w:cs="Arial"/>
-          <w:color w:val="000000"/>
-          <w:sz w:val="22"/>
-          <w:szCs w:val="22"/>
-        </w:rPr>
-        <w:t>provide assistance to</w:t>
-      </w:r>
-      <w:proofErr w:type="gramEnd"/>
-      <w:r>
-        <w:rPr>
-          <w:rFonts w:ascii="Arial" w:eastAsia="Arial" w:hAnsi="Arial" w:cs="Arial"/>
-          <w:color w:val="000000"/>
-          <w:sz w:val="22"/>
-          <w:szCs w:val="22"/>
-        </w:rPr>
-        <w:t xml:space="preserve"> other team members after they have finished their assigned tasks. It is agreed that the documents required </w:t>
-      </w:r>
-      <w:r>
-        <w:rPr>
-          <w:rFonts w:ascii="Arial" w:eastAsia="Arial" w:hAnsi="Arial" w:cs="Arial"/>
-          <w:color w:val="000000"/>
-          <w:sz w:val="22"/>
-          <w:szCs w:val="22"/>
-        </w:rPr>
-        <w:t>for Assignment 1 would be completed at least 1 day before submission so that they can be reviewed for their correctness.</w:t>
+        <w:t>Both parties also agree to provide assistance to other team members after they have finished their assigned tasks. It is agreed that the documents required for Assignment 1 would be completed at least 1 day before submission so that they can be reviewed for their correctness.</w:t>
       </w:r>
     </w:p>
     <w:p>
@@ -1157,63 +1317,6 @@
       <w:r>
         <w:rPr>
           <w:rFonts w:ascii="Comic Sans MS" w:eastAsia="Comic Sans MS" w:hAnsi="Comic Sans MS" w:cs="Comic Sans MS"/>
-          <w:noProof/>
-          <w:color w:val="000000"/>
-          <w:sz w:val="60"/>
-          <w:szCs w:val="60"/>
-        </w:rPr>
-        <w:drawing>
-          <wp:inline distT="0" distB="0" distL="0" distR="0" wp14:anchorId="59BE66E4" wp14:editId="436E70A8">
-            <wp:extent cx="1763937" cy="1303655"/>
-            <wp:effectExtent l="0" t="0" r="8255" b="0"/>
-            <wp:docPr id="9" name="Picture 9"/>
-            <wp:cNvGraphicFramePr>
-              <a:graphicFrameLocks xmlns:a="http://schemas.openxmlformats.org/drawingml/2006/main" noChangeAspect="1"/>
-            </wp:cNvGraphicFramePr>
-            <a:graphic xmlns:a="http://schemas.openxmlformats.org/drawingml/2006/main">
-              <a:graphicData uri="http://schemas.openxmlformats.org/drawingml/2006/picture">
-                <pic:pic xmlns:pic="http://schemas.openxmlformats.org/drawingml/2006/picture">
-                  <pic:nvPicPr>
-                    <pic:cNvPr id="0" name="Picture 4"/>
-                    <pic:cNvPicPr>
-                      <a:picLocks noChangeAspect="1" noChangeArrowheads="1"/>
-                    </pic:cNvPicPr>
-                  </pic:nvPicPr>
-                  <pic:blipFill>
-                    <a:blip r:embed="rId5" cstate="print">
-                      <a:extLst>
-                        <a:ext uri="{28A0092B-C50C-407E-A947-70E740481C1C}">
-                          <a14:useLocalDpi xmlns:a14="http://schemas.microsoft.com/office/drawing/2010/main" val="0"/>
-                        </a:ext>
-                      </a:extLst>
-                    </a:blip>
-                    <a:srcRect/>
-                    <a:stretch>
-                      <a:fillRect/>
-                    </a:stretch>
-                  </pic:blipFill>
-                  <pic:spPr bwMode="auto">
-                    <a:xfrm>
-                      <a:off x="0" y="0"/>
-                      <a:ext cx="1803168" cy="1332649"/>
-                    </a:xfrm>
-                    <a:prstGeom prst="rect">
-                      <a:avLst/>
-                    </a:prstGeom>
-                    <a:noFill/>
-                    <a:ln>
-                      <a:noFill/>
-                    </a:ln>
-                  </pic:spPr>
-                </pic:pic>
-              </a:graphicData>
-            </a:graphic>
-          </wp:inline>
-        </w:drawing>
-      </w:r>
-      <w:r>
-        <w:rPr>
-          <w:rFonts w:ascii="Comic Sans MS" w:eastAsia="Comic Sans MS" w:hAnsi="Comic Sans MS" w:cs="Comic Sans MS"/>
           <w:color w:val="000000"/>
           <w:sz w:val="60"/>
           <w:szCs w:val="60"/>
@@ -1237,6 +1340,7 @@
           <w:sz w:val="22"/>
           <w:szCs w:val="22"/>
         </w:rPr>
+        <w:lastRenderedPageBreak/>
         <w:t xml:space="preserve">Amos Choo Jia </w:t>
       </w:r>
       <w:proofErr w:type="spellStart"/>
@@ -1313,14 +1417,45 @@
         </w:rPr>
         <w:t xml:space="preserve">      </w:t>
       </w:r>
-      <w:r>
-        <w:rPr>
-          <w:rFonts w:ascii="Arial" w:eastAsia="Arial" w:hAnsi="Arial" w:cs="Arial"/>
-          <w:color w:val="000000"/>
-          <w:sz w:val="22"/>
-          <w:szCs w:val="22"/>
-        </w:rPr>
-        <w:t>Foong Shee Yao</w:t>
+      <w:proofErr w:type="spellStart"/>
+      <w:r>
+        <w:rPr>
+          <w:rFonts w:ascii="Arial" w:eastAsia="Arial" w:hAnsi="Arial" w:cs="Arial"/>
+          <w:color w:val="000000"/>
+          <w:sz w:val="22"/>
+          <w:szCs w:val="22"/>
+        </w:rPr>
+        <w:t>Foong</w:t>
+      </w:r>
+      <w:proofErr w:type="spellEnd"/>
+      <w:r>
+        <w:rPr>
+          <w:rFonts w:ascii="Arial" w:eastAsia="Arial" w:hAnsi="Arial" w:cs="Arial"/>
+          <w:color w:val="000000"/>
+          <w:sz w:val="22"/>
+          <w:szCs w:val="22"/>
+        </w:rPr>
+        <w:t xml:space="preserve"> </w:t>
+      </w:r>
+      <w:proofErr w:type="spellStart"/>
+      <w:r>
+        <w:rPr>
+          <w:rFonts w:ascii="Arial" w:eastAsia="Arial" w:hAnsi="Arial" w:cs="Arial"/>
+          <w:color w:val="000000"/>
+          <w:sz w:val="22"/>
+          <w:szCs w:val="22"/>
+        </w:rPr>
+        <w:t>Shee</w:t>
+      </w:r>
+      <w:proofErr w:type="spellEnd"/>
+      <w:r>
+        <w:rPr>
+          <w:rFonts w:ascii="Arial" w:eastAsia="Arial" w:hAnsi="Arial" w:cs="Arial"/>
+          <w:color w:val="000000"/>
+          <w:sz w:val="22"/>
+          <w:szCs w:val="22"/>
+        </w:rPr>
+        <w:t xml:space="preserve"> Yao</w:t>
       </w:r>
     </w:p>
     <w:p>
@@ -1359,7 +1494,6 @@
         </w:rPr>
         <w:tab/>
       </w:r>
-      <w:proofErr w:type="gramStart"/>
       <w:r>
         <w:rPr>
           <w:rFonts w:ascii="Arial" w:eastAsia="Arial" w:hAnsi="Arial" w:cs="Arial"/>
@@ -1386,15 +1520,6 @@
           <w:szCs w:val="22"/>
         </w:rPr>
         <w:tab/>
-      </w:r>
-      <w:proofErr w:type="gramEnd"/>
-      <w:r>
-        <w:rPr>
-          <w:rFonts w:ascii="Arial" w:eastAsia="Arial" w:hAnsi="Arial" w:cs="Arial"/>
-          <w:color w:val="000000"/>
-          <w:sz w:val="22"/>
-          <w:szCs w:val="22"/>
-        </w:rPr>
         <w:t xml:space="preserve">                 </w:t>
       </w:r>
       <w:r>
@@ -1432,7 +1557,43 @@
           <w:sz w:val="22"/>
           <w:szCs w:val="22"/>
         </w:rPr>
-        <w:t>Date: 25/8/2020</w:t>
+        <w:t xml:space="preserve">Date: </w:t>
+      </w:r>
+      <w:r>
+        <w:rPr>
+          <w:rFonts w:ascii="Arial" w:eastAsia="Arial" w:hAnsi="Arial" w:cs="Arial"/>
+          <w:color w:val="000000"/>
+          <w:sz w:val="22"/>
+          <w:szCs w:val="22"/>
+        </w:rPr>
+        <w:t>6</w:t>
+      </w:r>
+      <w:r>
+        <w:rPr>
+          <w:rFonts w:ascii="Arial" w:eastAsia="Arial" w:hAnsi="Arial" w:cs="Arial"/>
+          <w:color w:val="000000"/>
+          <w:sz w:val="22"/>
+          <w:szCs w:val="22"/>
+        </w:rPr>
+        <w:t>/</w:t>
+      </w:r>
+      <w:r>
+        <w:rPr>
+          <w:rFonts w:ascii="Arial" w:eastAsia="Arial" w:hAnsi="Arial" w:cs="Arial"/>
+          <w:color w:val="000000"/>
+          <w:sz w:val="22"/>
+          <w:szCs w:val="22"/>
+        </w:rPr>
+        <w:t>10</w:t>
+      </w:r>
+      <w:r>
+        <w:rPr>
+          <w:rFonts w:ascii="Arial" w:eastAsia="Arial" w:hAnsi="Arial" w:cs="Arial"/>
+          <w:color w:val="000000"/>
+          <w:sz w:val="22"/>
+          <w:szCs w:val="22"/>
+        </w:rPr>
+        <w:t>/2020</w:t>
       </w:r>
       <w:r>
         <w:rPr>
@@ -1504,7 +1665,43 @@
           <w:sz w:val="22"/>
           <w:szCs w:val="22"/>
         </w:rPr>
-        <w:t>Date: 25/8/2020</w:t>
+        <w:t xml:space="preserve">Date: </w:t>
+      </w:r>
+      <w:r>
+        <w:rPr>
+          <w:rFonts w:ascii="Arial" w:eastAsia="Arial" w:hAnsi="Arial" w:cs="Arial"/>
+          <w:color w:val="000000"/>
+          <w:sz w:val="22"/>
+          <w:szCs w:val="22"/>
+        </w:rPr>
+        <w:t>6</w:t>
+      </w:r>
+      <w:r>
+        <w:rPr>
+          <w:rFonts w:ascii="Arial" w:eastAsia="Arial" w:hAnsi="Arial" w:cs="Arial"/>
+          <w:color w:val="000000"/>
+          <w:sz w:val="22"/>
+          <w:szCs w:val="22"/>
+        </w:rPr>
+        <w:t>/</w:t>
+      </w:r>
+      <w:r>
+        <w:rPr>
+          <w:rFonts w:ascii="Arial" w:eastAsia="Arial" w:hAnsi="Arial" w:cs="Arial"/>
+          <w:color w:val="000000"/>
+          <w:sz w:val="22"/>
+          <w:szCs w:val="22"/>
+        </w:rPr>
+        <w:t>10</w:t>
+      </w:r>
+      <w:r>
+        <w:rPr>
+          <w:rFonts w:ascii="Arial" w:eastAsia="Arial" w:hAnsi="Arial" w:cs="Arial"/>
+          <w:color w:val="000000"/>
+          <w:sz w:val="22"/>
+          <w:szCs w:val="22"/>
+        </w:rPr>
+        <w:t>/2020</w:t>
       </w:r>
     </w:p>
     <w:p/>
@@ -2230,6 +2427,17 @@
       </w:tblCellMar>
     </w:tblPr>
   </w:style>
+  <w:style w:type="paragraph" w:styleId="ListParagraph">
+    <w:name w:val="List Paragraph"/>
+    <w:basedOn w:val="Normal"/>
+    <w:uiPriority w:val="34"/>
+    <w:qFormat/>
+    <w:rsid w:val="00B0314B"/>
+    <w:pPr>
+      <w:ind w:left="720"/>
+      <w:contextualSpacing/>
+    </w:pPr>
+  </w:style>
 </w:styles>
 </file>
 

</xml_diff>

<commit_message>
SIGNED the updated work breakdown agreement.
</commit_message>
<xml_diff>
--- a/WORK BREAKDOWN AGREEMENT.docx
+++ b/WORK BREAKDOWN AGREEMENT.docx
@@ -67,27 +67,7 @@
           <w:sz w:val="22"/>
           <w:szCs w:val="22"/>
         </w:rPr>
-        <w:t xml:space="preserve"> (31164498)  and </w:t>
-      </w:r>
-      <w:proofErr w:type="spellStart"/>
-      <w:r>
-        <w:rPr>
-          <w:rFonts w:ascii="Arial" w:eastAsia="Arial" w:hAnsi="Arial" w:cs="Arial"/>
-          <w:color w:val="000000"/>
-          <w:sz w:val="22"/>
-          <w:szCs w:val="22"/>
-        </w:rPr>
-        <w:t>Foong</w:t>
-      </w:r>
-      <w:proofErr w:type="spellEnd"/>
-      <w:r>
-        <w:rPr>
-          <w:rFonts w:ascii="Arial" w:eastAsia="Arial" w:hAnsi="Arial" w:cs="Arial"/>
-          <w:color w:val="000000"/>
-          <w:sz w:val="22"/>
-          <w:szCs w:val="22"/>
-        </w:rPr>
-        <w:t xml:space="preserve"> Shee Yao(31281125)  will serve as a guideline to the delegation of tasks and will be used as a reference to dissolve any matters of dispute between both parties regarding the distribution of work in order to complete Assignment 1, Planning and Design.</w:t>
+        <w:t xml:space="preserve"> (31164498)  and Foong Shee Yao(31281125)  will serve as a guideline to the delegation of tasks and will be used as a reference to dissolve any matters of dispute between both parties regarding the distribution of work in order to complete Assignment 1, Planning and Design.</w:t>
       </w:r>
     </w:p>
     <w:p>
@@ -304,13 +284,23 @@
               <w:t xml:space="preserve">partial UML class diagram for </w:t>
             </w:r>
             <w:proofErr w:type="spellStart"/>
+            <w:proofErr w:type="gramStart"/>
             <w:r>
               <w:rPr>
                 <w:rFonts w:ascii="Arial" w:eastAsia="Arial" w:hAnsi="Arial" w:cs="Arial"/>
                 <w:sz w:val="22"/>
                 <w:szCs w:val="22"/>
               </w:rPr>
-              <w:t>Grass,Ecopoints,Allosaurs</w:t>
+              <w:t>Grass,Ecopoints</w:t>
+            </w:r>
+            <w:proofErr w:type="gramEnd"/>
+            <w:r>
+              <w:rPr>
+                <w:rFonts w:ascii="Arial" w:eastAsia="Arial" w:hAnsi="Arial" w:cs="Arial"/>
+                <w:sz w:val="22"/>
+                <w:szCs w:val="22"/>
+              </w:rPr>
+              <w:t>,Allosaurs</w:t>
             </w:r>
             <w:proofErr w:type="spellEnd"/>
           </w:p>
@@ -796,7 +786,27 @@
           <w:sz w:val="22"/>
           <w:szCs w:val="22"/>
         </w:rPr>
-        <w:t>Both parties also agree to provide assistance to other team members after they have finished their assigned tasks. It is agreed that the documents required for Assignment 1 would be completed at least 1 day before submission so that they can be reviewed for their correctness.</w:t>
+        <w:t xml:space="preserve">Both parties also agree to </w:t>
+      </w:r>
+      <w:proofErr w:type="gramStart"/>
+      <w:r>
+        <w:rPr>
+          <w:rFonts w:ascii="Arial" w:eastAsia="Arial" w:hAnsi="Arial" w:cs="Arial"/>
+          <w:color w:val="000000"/>
+          <w:sz w:val="22"/>
+          <w:szCs w:val="22"/>
+        </w:rPr>
+        <w:t>provide assistance to</w:t>
+      </w:r>
+      <w:proofErr w:type="gramEnd"/>
+      <w:r>
+        <w:rPr>
+          <w:rFonts w:ascii="Arial" w:eastAsia="Arial" w:hAnsi="Arial" w:cs="Arial"/>
+          <w:color w:val="000000"/>
+          <w:sz w:val="22"/>
+          <w:szCs w:val="22"/>
+        </w:rPr>
+        <w:t xml:space="preserve"> other team members after they have finished their assigned tasks. It is agreed that the documents required for Assignment 1 would be completed at least 1 day before submission so that they can be reviewed for their correctness.</w:t>
       </w:r>
     </w:p>
     <w:p>
@@ -845,6 +855,7 @@
           <w:sz w:val="22"/>
           <w:szCs w:val="22"/>
         </w:rPr>
+        <w:lastRenderedPageBreak/>
         <mc:AlternateContent>
           <mc:Choice Requires="wpg">
             <w:drawing>
@@ -1323,6 +1334,62 @@
         </w:rPr>
         <w:tab/>
       </w:r>
+      <w:r>
+        <w:rPr>
+          <w:rFonts w:ascii="Arial" w:eastAsia="Arial" w:hAnsi="Arial" w:cs="Arial"/>
+          <w:bCs/>
+          <w:noProof/>
+          <w:color w:val="000000"/>
+        </w:rPr>
+        <w:drawing>
+          <wp:inline distT="0" distB="0" distL="0" distR="0" wp14:anchorId="0E5BF3BD" wp14:editId="5F2ECF36">
+            <wp:extent cx="1459638" cy="1219200"/>
+            <wp:effectExtent l="0" t="0" r="7620" b="0"/>
+            <wp:docPr id="7" name="Picture 7"/>
+            <wp:cNvGraphicFramePr>
+              <a:graphicFrameLocks xmlns:a="http://schemas.openxmlformats.org/drawingml/2006/main" noChangeAspect="1"/>
+            </wp:cNvGraphicFramePr>
+            <a:graphic xmlns:a="http://schemas.openxmlformats.org/drawingml/2006/main">
+              <a:graphicData uri="http://schemas.openxmlformats.org/drawingml/2006/picture">
+                <pic:pic xmlns:pic="http://schemas.openxmlformats.org/drawingml/2006/picture">
+                  <pic:nvPicPr>
+                    <pic:cNvPr id="0" name="Picture 2"/>
+                    <pic:cNvPicPr>
+                      <a:picLocks noChangeAspect="1" noChangeArrowheads="1"/>
+                    </pic:cNvPicPr>
+                  </pic:nvPicPr>
+                  <pic:blipFill>
+                    <a:blip r:embed="rId5" cstate="print">
+                      <a:extLst>
+                        <a:ext uri="{28A0092B-C50C-407E-A947-70E740481C1C}">
+                          <a14:useLocalDpi xmlns:a14="http://schemas.microsoft.com/office/drawing/2010/main" val="0"/>
+                        </a:ext>
+                      </a:extLst>
+                    </a:blip>
+                    <a:srcRect/>
+                    <a:stretch>
+                      <a:fillRect/>
+                    </a:stretch>
+                  </pic:blipFill>
+                  <pic:spPr bwMode="auto">
+                    <a:xfrm>
+                      <a:off x="0" y="0"/>
+                      <a:ext cx="1471809" cy="1229366"/>
+                    </a:xfrm>
+                    <a:prstGeom prst="rect">
+                      <a:avLst/>
+                    </a:prstGeom>
+                    <a:noFill/>
+                    <a:ln>
+                      <a:noFill/>
+                    </a:ln>
+                  </pic:spPr>
+                </pic:pic>
+              </a:graphicData>
+            </a:graphic>
+          </wp:inline>
+        </w:drawing>
+      </w:r>
     </w:p>
     <w:p>
       <w:pPr>
@@ -1340,7 +1407,6 @@
           <w:sz w:val="22"/>
           <w:szCs w:val="22"/>
         </w:rPr>
-        <w:lastRenderedPageBreak/>
         <w:t xml:space="preserve">Amos Choo Jia </w:t>
       </w:r>
       <w:proofErr w:type="spellStart"/>
@@ -1417,45 +1483,14 @@
         </w:rPr>
         <w:t xml:space="preserve">      </w:t>
       </w:r>
-      <w:proofErr w:type="spellStart"/>
-      <w:r>
-        <w:rPr>
-          <w:rFonts w:ascii="Arial" w:eastAsia="Arial" w:hAnsi="Arial" w:cs="Arial"/>
-          <w:color w:val="000000"/>
-          <w:sz w:val="22"/>
-          <w:szCs w:val="22"/>
-        </w:rPr>
-        <w:t>Foong</w:t>
-      </w:r>
-      <w:proofErr w:type="spellEnd"/>
-      <w:r>
-        <w:rPr>
-          <w:rFonts w:ascii="Arial" w:eastAsia="Arial" w:hAnsi="Arial" w:cs="Arial"/>
-          <w:color w:val="000000"/>
-          <w:sz w:val="22"/>
-          <w:szCs w:val="22"/>
-        </w:rPr>
-        <w:t xml:space="preserve"> </w:t>
-      </w:r>
-      <w:proofErr w:type="spellStart"/>
-      <w:r>
-        <w:rPr>
-          <w:rFonts w:ascii="Arial" w:eastAsia="Arial" w:hAnsi="Arial" w:cs="Arial"/>
-          <w:color w:val="000000"/>
-          <w:sz w:val="22"/>
-          <w:szCs w:val="22"/>
-        </w:rPr>
-        <w:t>Shee</w:t>
-      </w:r>
-      <w:proofErr w:type="spellEnd"/>
-      <w:r>
-        <w:rPr>
-          <w:rFonts w:ascii="Arial" w:eastAsia="Arial" w:hAnsi="Arial" w:cs="Arial"/>
-          <w:color w:val="000000"/>
-          <w:sz w:val="22"/>
-          <w:szCs w:val="22"/>
-        </w:rPr>
-        <w:t xml:space="preserve"> Yao</w:t>
+      <w:r>
+        <w:rPr>
+          <w:rFonts w:ascii="Arial" w:eastAsia="Arial" w:hAnsi="Arial" w:cs="Arial"/>
+          <w:color w:val="000000"/>
+          <w:sz w:val="22"/>
+          <w:szCs w:val="22"/>
+        </w:rPr>
+        <w:t>Foong Shee Yao</w:t>
       </w:r>
     </w:p>
     <w:p>
@@ -1494,6 +1529,7 @@
         </w:rPr>
         <w:tab/>
       </w:r>
+      <w:proofErr w:type="gramStart"/>
       <w:r>
         <w:rPr>
           <w:rFonts w:ascii="Arial" w:eastAsia="Arial" w:hAnsi="Arial" w:cs="Arial"/>
@@ -1520,6 +1556,15 @@
           <w:szCs w:val="22"/>
         </w:rPr>
         <w:tab/>
+      </w:r>
+      <w:proofErr w:type="gramEnd"/>
+      <w:r>
+        <w:rPr>
+          <w:rFonts w:ascii="Arial" w:eastAsia="Arial" w:hAnsi="Arial" w:cs="Arial"/>
+          <w:color w:val="000000"/>
+          <w:sz w:val="22"/>
+          <w:szCs w:val="22"/>
+        </w:rPr>
         <w:t xml:space="preserve">                 </w:t>
       </w:r>
       <w:r>

</xml_diff>

<commit_message>
Updated WBA and Design md file
</commit_message>
<xml_diff>
--- a/WORK BREAKDOWN AGREEMENT.docx
+++ b/WORK BREAKDOWN AGREEMENT.docx
@@ -1,19 +1,19 @@
 
 <file path=word/document.xml><?xml version="1.0" encoding="utf-8"?>
-<w:document xmlns:wpc="http://schemas.microsoft.com/office/word/2010/wordprocessingCanvas" xmlns:cx="http://schemas.microsoft.com/office/drawing/2014/chartex" xmlns:cx1="http://schemas.microsoft.com/office/drawing/2015/9/8/chartex" xmlns:cx2="http://schemas.microsoft.com/office/drawing/2015/10/21/chartex" xmlns:cx3="http://schemas.microsoft.com/office/drawing/2016/5/9/chartex" xmlns:cx4="http://schemas.microsoft.com/office/drawing/2016/5/10/chartex" xmlns:cx5="http://schemas.microsoft.com/office/drawing/2016/5/11/chartex" xmlns:cx6="http://schemas.microsoft.com/office/drawing/2016/5/12/chartex" xmlns:cx7="http://schemas.microsoft.com/office/drawing/2016/5/13/chartex" xmlns:cx8="http://schemas.microsoft.com/office/drawing/2016/5/14/chartex" xmlns:mc="http://schemas.openxmlformats.org/markup-compatibility/2006" xmlns:aink="http://schemas.microsoft.com/office/drawing/2016/ink" xmlns:am3d="http://schemas.microsoft.com/office/drawing/2017/model3d" xmlns:o="urn:schemas-microsoft-com:office:office" xmlns:r="http://schemas.openxmlformats.org/officeDocument/2006/relationships" xmlns:m="http://schemas.openxmlformats.org/officeDocument/2006/math" xmlns:v="urn:schemas-microsoft-com:vml" xmlns:wp14="http://schemas.microsoft.com/office/word/2010/wordprocessingDrawing" xmlns:wp="http://schemas.openxmlformats.org/drawingml/2006/wordprocessingDrawing" xmlns:w10="urn:schemas-microsoft-com:office:word" xmlns:w="http://schemas.openxmlformats.org/wordprocessingml/2006/main" xmlns:w14="http://schemas.microsoft.com/office/word/2010/wordml" xmlns:w15="http://schemas.microsoft.com/office/word/2012/wordml" xmlns:w16cex="http://schemas.microsoft.com/office/word/2018/wordml/cex" xmlns:w16cid="http://schemas.microsoft.com/office/word/2016/wordml/cid" xmlns:w16="http://schemas.microsoft.com/office/word/2018/wordml" xmlns:w16se="http://schemas.microsoft.com/office/word/2015/wordml/symex" xmlns:wpg="http://schemas.microsoft.com/office/word/2010/wordprocessingGroup" xmlns:wpi="http://schemas.microsoft.com/office/word/2010/wordprocessingInk" xmlns:wne="http://schemas.microsoft.com/office/word/2006/wordml" xmlns:wps="http://schemas.microsoft.com/office/word/2010/wordprocessingShape" mc:Ignorable="w14 w15 w16se w16cid w16 w16cex wp14">
+<w:document xmlns:wpc="http://schemas.microsoft.com/office/word/2010/wordprocessingCanvas" xmlns:mc="http://schemas.openxmlformats.org/markup-compatibility/2006" xmlns:o="urn:schemas-microsoft-com:office:office" xmlns:r="http://schemas.openxmlformats.org/officeDocument/2006/relationships" xmlns:m="http://schemas.openxmlformats.org/officeDocument/2006/math" xmlns:v="urn:schemas-microsoft-com:vml" xmlns:wp14="http://schemas.microsoft.com/office/word/2010/wordprocessingDrawing" xmlns:wp="http://schemas.openxmlformats.org/drawingml/2006/wordprocessingDrawing" xmlns:w="http://schemas.openxmlformats.org/wordprocessingml/2006/main" xmlns:w14="http://schemas.microsoft.com/office/word/2010/wordml" xmlns:w10="urn:schemas-microsoft-com:office:word" xmlns:w15="http://schemas.microsoft.com/office/word/2012/wordml" xmlns:wpg="http://schemas.microsoft.com/office/word/2010/wordprocessingGroup" xmlns:wpi="http://schemas.microsoft.com/office/word/2010/wordprocessingInk" xmlns:wne="http://schemas.microsoft.com/office/word/2006/wordml" xmlns:wps="http://schemas.microsoft.com/office/word/2010/wordprocessingShape" xmlns:wpsCustomData="http://www.wps.cn/officeDocument/2013/wpsCustomData" mc:Ignorable="w14 w15 wp14">
   <w:body>
     <w:p>
       <w:pPr>
         <w:spacing w:line="240" w:lineRule="auto"/>
         <w:rPr>
-          <w:rFonts w:ascii="Times New Roman" w:eastAsia="Times New Roman" w:hAnsi="Times New Roman" w:cs="Times New Roman"/>
+          <w:rFonts w:ascii="Times New Roman" w:hAnsi="Times New Roman" w:eastAsia="Times New Roman" w:cs="Times New Roman"/>
           <w:sz w:val="24"/>
           <w:szCs w:val="24"/>
         </w:rPr>
       </w:pPr>
       <w:r>
         <w:rPr>
-          <w:rFonts w:ascii="Arial" w:eastAsia="Arial" w:hAnsi="Arial" w:cs="Arial"/>
+          <w:rFonts w:ascii="Arial" w:hAnsi="Arial" w:eastAsia="Arial" w:cs="Arial"/>
           <w:b/>
           <w:color w:val="000000"/>
           <w:u w:val="single"/>
@@ -25,7 +25,7 @@
       <w:pPr>
         <w:spacing w:line="240" w:lineRule="auto"/>
         <w:rPr>
-          <w:rFonts w:ascii="Times New Roman" w:eastAsia="Times New Roman" w:hAnsi="Times New Roman" w:cs="Times New Roman"/>
+          <w:rFonts w:ascii="Times New Roman" w:hAnsi="Times New Roman" w:eastAsia="Times New Roman" w:cs="Times New Roman"/>
           <w:sz w:val="24"/>
           <w:szCs w:val="24"/>
         </w:rPr>
@@ -35,46 +35,26 @@
       <w:pPr>
         <w:spacing w:line="240" w:lineRule="auto"/>
         <w:rPr>
-          <w:rFonts w:ascii="Times New Roman" w:eastAsia="Times New Roman" w:hAnsi="Times New Roman" w:cs="Times New Roman"/>
+          <w:rFonts w:ascii="Times New Roman" w:hAnsi="Times New Roman" w:eastAsia="Times New Roman" w:cs="Times New Roman"/>
           <w:sz w:val="24"/>
           <w:szCs w:val="24"/>
         </w:rPr>
       </w:pPr>
       <w:r>
         <w:rPr>
-          <w:rFonts w:ascii="Arial" w:eastAsia="Arial" w:hAnsi="Arial" w:cs="Arial"/>
+          <w:rFonts w:ascii="Arial" w:hAnsi="Arial" w:eastAsia="Arial" w:cs="Arial"/>
           <w:color w:val="000000"/>
           <w:sz w:val="22"/>
           <w:szCs w:val="22"/>
         </w:rPr>
-        <w:t xml:space="preserve">This document is a work breakdown agreement between Amos Choo Jia </w:t>
-      </w:r>
-      <w:proofErr w:type="spellStart"/>
-      <w:r>
-        <w:rPr>
-          <w:rFonts w:ascii="Arial" w:eastAsia="Arial" w:hAnsi="Arial" w:cs="Arial"/>
-          <w:color w:val="000000"/>
-          <w:sz w:val="22"/>
-          <w:szCs w:val="22"/>
-        </w:rPr>
-        <w:t>Shern</w:t>
-      </w:r>
-      <w:proofErr w:type="spellEnd"/>
-      <w:r>
-        <w:rPr>
-          <w:rFonts w:ascii="Arial" w:eastAsia="Arial" w:hAnsi="Arial" w:cs="Arial"/>
-          <w:color w:val="000000"/>
-          <w:sz w:val="22"/>
-          <w:szCs w:val="22"/>
-        </w:rPr>
-        <w:t xml:space="preserve"> (31164498)  and Foong Shee Yao(31281125)  will serve as a guideline to the delegation of tasks and will be used as a reference to dissolve any matters of dispute between both parties regarding the distribution of work in order to complete Assignment 1, Planning and Design.</w:t>
+        <w:t>This document is a work breakdown agreement between Amos Choo Jia Shern (31164498)  and Foong Shee Yao(31281125)  will serve as a guideline to the delegation of tasks and will be used as a reference to dissolve any matters of dispute between both parties regarding the distribution of work in order to complete Assignment 1, Planning and Design.</w:t>
       </w:r>
     </w:p>
     <w:p>
       <w:pPr>
         <w:spacing w:line="240" w:lineRule="auto"/>
         <w:rPr>
-          <w:rFonts w:ascii="Times New Roman" w:eastAsia="Times New Roman" w:hAnsi="Times New Roman" w:cs="Times New Roman"/>
+          <w:rFonts w:ascii="Times New Roman" w:hAnsi="Times New Roman" w:eastAsia="Times New Roman" w:cs="Times New Roman"/>
           <w:sz w:val="24"/>
           <w:szCs w:val="24"/>
         </w:rPr>
@@ -84,14 +64,14 @@
       <w:pPr>
         <w:spacing w:line="240" w:lineRule="auto"/>
         <w:rPr>
-          <w:rFonts w:ascii="Times New Roman" w:eastAsia="Times New Roman" w:hAnsi="Times New Roman" w:cs="Times New Roman"/>
+          <w:rFonts w:ascii="Times New Roman" w:hAnsi="Times New Roman" w:eastAsia="Times New Roman" w:cs="Times New Roman"/>
           <w:sz w:val="24"/>
           <w:szCs w:val="24"/>
         </w:rPr>
       </w:pPr>
       <w:r>
         <w:rPr>
-          <w:rFonts w:ascii="Arial" w:eastAsia="Arial" w:hAnsi="Arial" w:cs="Arial"/>
+          <w:rFonts w:ascii="Arial" w:hAnsi="Arial" w:eastAsia="Arial" w:cs="Arial"/>
           <w:color w:val="000000"/>
           <w:sz w:val="22"/>
           <w:szCs w:val="22"/>
@@ -101,24 +81,38 @@
     </w:p>
     <w:tbl>
       <w:tblPr>
-        <w:tblStyle w:val="a"/>
+        <w:tblStyle w:val="12"/>
         <w:tblW w:w="9210" w:type="dxa"/>
+        <w:tblInd w:w="0" w:type="dxa"/>
         <w:tblLayout w:type="fixed"/>
-        <w:tblLook w:val="0400" w:firstRow="0" w:lastRow="0" w:firstColumn="0" w:lastColumn="0" w:noHBand="0" w:noVBand="1"/>
+        <w:tblCellMar>
+          <w:top w:w="15" w:type="dxa"/>
+          <w:left w:w="15" w:type="dxa"/>
+          <w:bottom w:w="15" w:type="dxa"/>
+          <w:right w:w="15" w:type="dxa"/>
+        </w:tblCellMar>
       </w:tblPr>
       <w:tblGrid>
         <w:gridCol w:w="2340"/>
         <w:gridCol w:w="6870"/>
       </w:tblGrid>
       <w:tr>
+        <w:tblPrEx>
+          <w:tblCellMar>
+            <w:top w:w="15" w:type="dxa"/>
+            <w:left w:w="15" w:type="dxa"/>
+            <w:bottom w:w="15" w:type="dxa"/>
+            <w:right w:w="15" w:type="dxa"/>
+          </w:tblCellMar>
+        </w:tblPrEx>
         <w:tc>
           <w:tcPr>
             <w:tcW w:w="2340" w:type="dxa"/>
             <w:tcBorders>
-              <w:top w:val="single" w:sz="8" w:space="0" w:color="000000"/>
-              <w:left w:val="single" w:sz="8" w:space="0" w:color="000000"/>
-              <w:bottom w:val="single" w:sz="8" w:space="0" w:color="000000"/>
-              <w:right w:val="single" w:sz="8" w:space="0" w:color="000000"/>
+              <w:top w:val="single" w:color="000000" w:sz="8" w:space="0"/>
+              <w:left w:val="single" w:color="000000" w:sz="8" w:space="0"/>
+              <w:bottom w:val="single" w:color="000000" w:sz="8" w:space="0"/>
+              <w:right w:val="single" w:color="000000" w:sz="8" w:space="0"/>
             </w:tcBorders>
             <w:tcMar>
               <w:top w:w="100" w:type="dxa"/>
@@ -132,14 +126,14 @@
               <w:spacing w:line="240" w:lineRule="auto"/>
               <w:jc w:val="center"/>
               <w:rPr>
-                <w:rFonts w:ascii="Times New Roman" w:eastAsia="Times New Roman" w:hAnsi="Times New Roman" w:cs="Times New Roman"/>
+                <w:rFonts w:ascii="Times New Roman" w:hAnsi="Times New Roman" w:eastAsia="Times New Roman" w:cs="Times New Roman"/>
                 <w:sz w:val="24"/>
                 <w:szCs w:val="24"/>
               </w:rPr>
             </w:pPr>
             <w:r>
               <w:rPr>
-                <w:rFonts w:ascii="Arial" w:eastAsia="Arial" w:hAnsi="Arial" w:cs="Arial"/>
+                <w:rFonts w:ascii="Arial" w:hAnsi="Arial" w:eastAsia="Arial" w:cs="Arial"/>
                 <w:b/>
                 <w:color w:val="000000"/>
                 <w:sz w:val="22"/>
@@ -153,10 +147,10 @@
           <w:tcPr>
             <w:tcW w:w="6870" w:type="dxa"/>
             <w:tcBorders>
-              <w:top w:val="single" w:sz="8" w:space="0" w:color="000000"/>
-              <w:left w:val="single" w:sz="8" w:space="0" w:color="000000"/>
-              <w:bottom w:val="single" w:sz="8" w:space="0" w:color="000000"/>
-              <w:right w:val="single" w:sz="8" w:space="0" w:color="000000"/>
+              <w:top w:val="single" w:color="000000" w:sz="8" w:space="0"/>
+              <w:left w:val="single" w:color="000000" w:sz="8" w:space="0"/>
+              <w:bottom w:val="single" w:color="000000" w:sz="8" w:space="0"/>
+              <w:right w:val="single" w:color="000000" w:sz="8" w:space="0"/>
             </w:tcBorders>
             <w:tcMar>
               <w:top w:w="100" w:type="dxa"/>
@@ -170,14 +164,14 @@
               <w:spacing w:line="240" w:lineRule="auto"/>
               <w:jc w:val="center"/>
               <w:rPr>
-                <w:rFonts w:ascii="Times New Roman" w:eastAsia="Times New Roman" w:hAnsi="Times New Roman" w:cs="Times New Roman"/>
+                <w:rFonts w:ascii="Times New Roman" w:hAnsi="Times New Roman" w:eastAsia="Times New Roman" w:cs="Times New Roman"/>
                 <w:sz w:val="24"/>
                 <w:szCs w:val="24"/>
               </w:rPr>
             </w:pPr>
             <w:r>
               <w:rPr>
-                <w:rFonts w:ascii="Arial" w:eastAsia="Arial" w:hAnsi="Arial" w:cs="Arial"/>
+                <w:rFonts w:ascii="Arial" w:hAnsi="Arial" w:eastAsia="Arial" w:cs="Arial"/>
                 <w:b/>
                 <w:color w:val="000000"/>
                 <w:sz w:val="22"/>
@@ -189,14 +183,22 @@
         </w:tc>
       </w:tr>
       <w:tr>
+        <w:tblPrEx>
+          <w:tblCellMar>
+            <w:top w:w="15" w:type="dxa"/>
+            <w:left w:w="15" w:type="dxa"/>
+            <w:bottom w:w="15" w:type="dxa"/>
+            <w:right w:w="15" w:type="dxa"/>
+          </w:tblCellMar>
+        </w:tblPrEx>
         <w:tc>
           <w:tcPr>
             <w:tcW w:w="2340" w:type="dxa"/>
             <w:tcBorders>
-              <w:top w:val="single" w:sz="8" w:space="0" w:color="000000"/>
-              <w:left w:val="single" w:sz="8" w:space="0" w:color="000000"/>
-              <w:bottom w:val="single" w:sz="8" w:space="0" w:color="000000"/>
-              <w:right w:val="single" w:sz="8" w:space="0" w:color="000000"/>
+              <w:top w:val="single" w:color="000000" w:sz="8" w:space="0"/>
+              <w:left w:val="single" w:color="000000" w:sz="8" w:space="0"/>
+              <w:bottom w:val="single" w:color="000000" w:sz="8" w:space="0"/>
+              <w:right w:val="single" w:color="000000" w:sz="8" w:space="0"/>
             </w:tcBorders>
             <w:tcMar>
               <w:top w:w="100" w:type="dxa"/>
@@ -210,41 +212,30 @@
               <w:spacing w:line="240" w:lineRule="auto"/>
               <w:jc w:val="center"/>
               <w:rPr>
-                <w:rFonts w:ascii="Times New Roman" w:eastAsia="Times New Roman" w:hAnsi="Times New Roman" w:cs="Times New Roman"/>
+                <w:rFonts w:ascii="Times New Roman" w:hAnsi="Times New Roman" w:eastAsia="Times New Roman" w:cs="Times New Roman"/>
                 <w:sz w:val="24"/>
                 <w:szCs w:val="24"/>
               </w:rPr>
             </w:pPr>
             <w:r>
               <w:rPr>
-                <w:rFonts w:ascii="Arial" w:eastAsia="Arial" w:hAnsi="Arial" w:cs="Arial"/>
+                <w:rFonts w:ascii="Arial" w:hAnsi="Arial" w:eastAsia="Arial" w:cs="Arial"/>
                 <w:color w:val="000000"/>
                 <w:sz w:val="22"/>
                 <w:szCs w:val="22"/>
               </w:rPr>
-              <w:t xml:space="preserve">Amos Choo Jia </w:t>
-            </w:r>
-            <w:proofErr w:type="spellStart"/>
-            <w:r>
-              <w:rPr>
-                <w:rFonts w:ascii="Arial" w:eastAsia="Arial" w:hAnsi="Arial" w:cs="Arial"/>
-                <w:color w:val="000000"/>
-                <w:sz w:val="22"/>
-                <w:szCs w:val="22"/>
-              </w:rPr>
-              <w:t>Shern</w:t>
-            </w:r>
-            <w:proofErr w:type="spellEnd"/>
+              <w:t>Amos Choo Jia Shern</w:t>
+            </w:r>
           </w:p>
         </w:tc>
         <w:tc>
           <w:tcPr>
             <w:tcW w:w="6870" w:type="dxa"/>
             <w:tcBorders>
-              <w:top w:val="single" w:sz="8" w:space="0" w:color="000000"/>
-              <w:left w:val="single" w:sz="8" w:space="0" w:color="000000"/>
-              <w:bottom w:val="single" w:sz="8" w:space="0" w:color="000000"/>
-              <w:right w:val="single" w:sz="8" w:space="0" w:color="000000"/>
+              <w:top w:val="single" w:color="000000" w:sz="8" w:space="0"/>
+              <w:left w:val="single" w:color="000000" w:sz="8" w:space="0"/>
+              <w:bottom w:val="single" w:color="000000" w:sz="8" w:space="0"/>
+              <w:right w:val="single" w:color="000000" w:sz="8" w:space="0"/>
             </w:tcBorders>
             <w:tcMar>
               <w:top w:w="100" w:type="dxa"/>
@@ -261,14 +252,14 @@
               </w:numPr>
               <w:spacing w:line="240" w:lineRule="auto"/>
               <w:rPr>
-                <w:rFonts w:ascii="Arial" w:eastAsia="Arial" w:hAnsi="Arial" w:cs="Arial"/>
-                <w:sz w:val="22"/>
-                <w:szCs w:val="22"/>
-              </w:rPr>
-            </w:pPr>
-            <w:r>
-              <w:rPr>
-                <w:rFonts w:ascii="Arial" w:eastAsia="Arial" w:hAnsi="Arial" w:cs="Arial"/>
+                <w:rFonts w:ascii="Arial" w:hAnsi="Arial" w:eastAsia="Arial" w:cs="Arial"/>
+                <w:sz w:val="22"/>
+                <w:szCs w:val="22"/>
+              </w:rPr>
+            </w:pPr>
+            <w:r>
+              <w:rPr>
+                <w:rFonts w:ascii="Arial" w:hAnsi="Arial" w:eastAsia="Arial" w:cs="Arial"/>
                 <w:color w:val="000000"/>
                 <w:sz w:val="22"/>
                 <w:szCs w:val="22"/>
@@ -277,32 +268,12 @@
             </w:r>
             <w:r>
               <w:rPr>
-                <w:rFonts w:ascii="Arial" w:eastAsia="Arial" w:hAnsi="Arial" w:cs="Arial"/>
-                <w:sz w:val="22"/>
-                <w:szCs w:val="22"/>
-              </w:rPr>
-              <w:t xml:space="preserve">partial UML class diagram for </w:t>
-            </w:r>
-            <w:proofErr w:type="spellStart"/>
-            <w:proofErr w:type="gramStart"/>
-            <w:r>
-              <w:rPr>
-                <w:rFonts w:ascii="Arial" w:eastAsia="Arial" w:hAnsi="Arial" w:cs="Arial"/>
-                <w:sz w:val="22"/>
-                <w:szCs w:val="22"/>
-              </w:rPr>
-              <w:t>Grass,Ecopoints</w:t>
-            </w:r>
-            <w:proofErr w:type="gramEnd"/>
-            <w:r>
-              <w:rPr>
-                <w:rFonts w:ascii="Arial" w:eastAsia="Arial" w:hAnsi="Arial" w:cs="Arial"/>
-                <w:sz w:val="22"/>
-                <w:szCs w:val="22"/>
-              </w:rPr>
-              <w:t>,Allosaurs</w:t>
-            </w:r>
-            <w:proofErr w:type="spellEnd"/>
+                <w:rFonts w:ascii="Arial" w:hAnsi="Arial" w:eastAsia="Arial" w:cs="Arial"/>
+                <w:sz w:val="22"/>
+                <w:szCs w:val="22"/>
+              </w:rPr>
+              <w:t>partial UML class diagram for Grass,Ecopoints,Allosaurs</w:t>
+            </w:r>
           </w:p>
           <w:p>
             <w:pPr>
@@ -312,29 +283,19 @@
               </w:numPr>
               <w:spacing w:line="240" w:lineRule="auto"/>
               <w:rPr>
-                <w:rFonts w:ascii="Arial" w:eastAsia="Arial" w:hAnsi="Arial" w:cs="Arial"/>
-                <w:sz w:val="22"/>
-                <w:szCs w:val="22"/>
-              </w:rPr>
-            </w:pPr>
-            <w:r>
-              <w:rPr>
-                <w:rFonts w:ascii="Arial" w:eastAsia="Arial" w:hAnsi="Arial" w:cs="Arial"/>
-                <w:sz w:val="22"/>
-                <w:szCs w:val="22"/>
-              </w:rPr>
-              <w:t xml:space="preserve">Construct partial UML sequence diagram for Grass, </w:t>
-            </w:r>
-            <w:proofErr w:type="spellStart"/>
-            <w:r>
-              <w:rPr>
-                <w:rFonts w:ascii="Arial" w:eastAsia="Arial" w:hAnsi="Arial" w:cs="Arial"/>
-                <w:sz w:val="22"/>
-                <w:szCs w:val="22"/>
-              </w:rPr>
-              <w:t>Ecopoints</w:t>
-            </w:r>
-            <w:proofErr w:type="spellEnd"/>
+                <w:rFonts w:ascii="Arial" w:hAnsi="Arial" w:eastAsia="Arial" w:cs="Arial"/>
+                <w:sz w:val="22"/>
+                <w:szCs w:val="22"/>
+              </w:rPr>
+            </w:pPr>
+            <w:r>
+              <w:rPr>
+                <w:rFonts w:ascii="Arial" w:hAnsi="Arial" w:eastAsia="Arial" w:cs="Arial"/>
+                <w:sz w:val="22"/>
+                <w:szCs w:val="22"/>
+              </w:rPr>
+              <w:t>Construct partial UML sequence diagram for Grass, Ecopoints</w:t>
+            </w:r>
           </w:p>
           <w:p>
             <w:pPr>
@@ -344,36 +305,18 @@
               </w:numPr>
               <w:spacing w:line="240" w:lineRule="auto"/>
               <w:rPr>
-                <w:rFonts w:ascii="Arial" w:eastAsia="Arial" w:hAnsi="Arial" w:cs="Arial"/>
-                <w:sz w:val="22"/>
-                <w:szCs w:val="22"/>
-              </w:rPr>
-            </w:pPr>
-            <w:r>
-              <w:rPr>
-                <w:rFonts w:ascii="Arial" w:eastAsia="Arial" w:hAnsi="Arial" w:cs="Arial"/>
-                <w:sz w:val="22"/>
-                <w:szCs w:val="22"/>
-              </w:rPr>
-              <w:t xml:space="preserve">Write design rationales for Grass, </w:t>
-            </w:r>
-            <w:proofErr w:type="spellStart"/>
-            <w:r>
-              <w:rPr>
-                <w:rFonts w:ascii="Arial" w:eastAsia="Arial" w:hAnsi="Arial" w:cs="Arial"/>
-                <w:sz w:val="22"/>
-                <w:szCs w:val="22"/>
-              </w:rPr>
-              <w:t>Ecopoints</w:t>
-            </w:r>
-            <w:proofErr w:type="spellEnd"/>
-            <w:r>
-              <w:rPr>
-                <w:rFonts w:ascii="Arial" w:eastAsia="Arial" w:hAnsi="Arial" w:cs="Arial"/>
-                <w:sz w:val="22"/>
-                <w:szCs w:val="22"/>
-              </w:rPr>
-              <w:t>, Allosaurs</w:t>
+                <w:rFonts w:ascii="Arial" w:hAnsi="Arial" w:eastAsia="Arial" w:cs="Arial"/>
+                <w:sz w:val="22"/>
+                <w:szCs w:val="22"/>
+              </w:rPr>
+            </w:pPr>
+            <w:r>
+              <w:rPr>
+                <w:rFonts w:ascii="Arial" w:hAnsi="Arial" w:eastAsia="Arial" w:cs="Arial"/>
+                <w:sz w:val="22"/>
+                <w:szCs w:val="22"/>
+              </w:rPr>
+              <w:t>Write design rationales for Grass, Ecopoints, Allosaurs</w:t>
             </w:r>
           </w:p>
           <w:p>
@@ -384,14 +327,14 @@
               </w:numPr>
               <w:spacing w:line="240" w:lineRule="auto"/>
               <w:rPr>
-                <w:rFonts w:ascii="Arial" w:eastAsia="Arial" w:hAnsi="Arial" w:cs="Arial"/>
-                <w:sz w:val="22"/>
-                <w:szCs w:val="22"/>
-              </w:rPr>
-            </w:pPr>
-            <w:r>
-              <w:rPr>
-                <w:rFonts w:ascii="Arial" w:eastAsia="Arial" w:hAnsi="Arial" w:cs="Arial"/>
+                <w:rFonts w:ascii="Arial" w:hAnsi="Arial" w:eastAsia="Arial" w:cs="Arial"/>
+                <w:sz w:val="22"/>
+                <w:szCs w:val="22"/>
+              </w:rPr>
+            </w:pPr>
+            <w:r>
+              <w:rPr>
+                <w:rFonts w:ascii="Arial" w:hAnsi="Arial" w:eastAsia="Arial" w:cs="Arial"/>
                 <w:sz w:val="22"/>
                 <w:szCs w:val="22"/>
               </w:rPr>
@@ -402,17 +345,17 @@
             <w:pPr>
               <w:spacing w:line="240" w:lineRule="auto"/>
               <w:rPr>
-                <w:rFonts w:ascii="Arial" w:eastAsia="Arial" w:hAnsi="Arial" w:cs="Arial"/>
-                <w:sz w:val="22"/>
-                <w:szCs w:val="22"/>
-              </w:rPr>
-            </w:pPr>
-          </w:p>
-          <w:p>
-            <w:pPr>
-              <w:spacing w:line="240" w:lineRule="auto"/>
-              <w:rPr>
-                <w:rFonts w:ascii="Arial" w:eastAsia="Arial" w:hAnsi="Arial" w:cs="Arial"/>
+                <w:rFonts w:ascii="Arial" w:hAnsi="Arial" w:eastAsia="Arial" w:cs="Arial"/>
+                <w:sz w:val="22"/>
+                <w:szCs w:val="22"/>
+              </w:rPr>
+            </w:pPr>
+          </w:p>
+          <w:p>
+            <w:pPr>
+              <w:spacing w:line="240" w:lineRule="auto"/>
+              <w:rPr>
+                <w:rFonts w:ascii="Arial" w:hAnsi="Arial" w:eastAsia="Arial" w:cs="Arial"/>
                 <w:sz w:val="22"/>
                 <w:szCs w:val="22"/>
               </w:rPr>
@@ -420,7 +363,7 @@
             <w:bookmarkStart w:id="0" w:name="_Hlk52889817"/>
             <w:r>
               <w:rPr>
-                <w:rFonts w:ascii="Arial" w:eastAsia="Arial" w:hAnsi="Arial" w:cs="Arial"/>
+                <w:rFonts w:ascii="Arial" w:hAnsi="Arial" w:eastAsia="Arial" w:cs="Arial"/>
                 <w:sz w:val="22"/>
                 <w:szCs w:val="22"/>
               </w:rPr>
@@ -431,29 +374,29 @@
             <w:pPr>
               <w:spacing w:line="240" w:lineRule="auto"/>
               <w:rPr>
-                <w:rFonts w:ascii="Arial" w:eastAsia="Arial" w:hAnsi="Arial" w:cs="Arial"/>
-                <w:sz w:val="22"/>
-                <w:szCs w:val="22"/>
-              </w:rPr>
-            </w:pPr>
-          </w:p>
-          <w:p>
-            <w:pPr>
-              <w:pStyle w:val="ListParagraph"/>
+                <w:rFonts w:ascii="Arial" w:hAnsi="Arial" w:eastAsia="Arial" w:cs="Arial"/>
+                <w:sz w:val="22"/>
+                <w:szCs w:val="22"/>
+              </w:rPr>
+            </w:pPr>
+          </w:p>
+          <w:p>
+            <w:pPr>
+              <w:pStyle w:val="13"/>
               <w:numPr>
                 <w:ilvl w:val="0"/>
                 <w:numId w:val="1"/>
               </w:numPr>
               <w:spacing w:line="240" w:lineRule="auto"/>
               <w:rPr>
-                <w:rFonts w:ascii="Arial" w:eastAsia="Arial" w:hAnsi="Arial" w:cs="Arial"/>
-                <w:sz w:val="22"/>
-                <w:szCs w:val="22"/>
-              </w:rPr>
-            </w:pPr>
-            <w:r>
-              <w:rPr>
-                <w:rFonts w:ascii="Arial" w:eastAsia="Arial" w:hAnsi="Arial" w:cs="Arial"/>
+                <w:rFonts w:ascii="Arial" w:hAnsi="Arial" w:eastAsia="Arial" w:cs="Arial"/>
+                <w:sz w:val="22"/>
+                <w:szCs w:val="22"/>
+              </w:rPr>
+            </w:pPr>
+            <w:r>
+              <w:rPr>
+                <w:rFonts w:ascii="Arial" w:hAnsi="Arial" w:eastAsia="Arial" w:cs="Arial"/>
                 <w:sz w:val="22"/>
                 <w:szCs w:val="22"/>
               </w:rPr>
@@ -462,58 +405,142 @@
           </w:p>
           <w:p>
             <w:pPr>
-              <w:pStyle w:val="ListParagraph"/>
+              <w:pStyle w:val="13"/>
               <w:numPr>
                 <w:ilvl w:val="0"/>
                 <w:numId w:val="1"/>
               </w:numPr>
               <w:spacing w:line="240" w:lineRule="auto"/>
               <w:rPr>
-                <w:rFonts w:ascii="Arial" w:eastAsia="Arial" w:hAnsi="Arial" w:cs="Arial"/>
-                <w:sz w:val="22"/>
-                <w:szCs w:val="22"/>
-              </w:rPr>
-            </w:pPr>
-            <w:r>
-              <w:rPr>
-                <w:rFonts w:ascii="Arial" w:eastAsia="Arial" w:hAnsi="Arial" w:cs="Arial"/>
-                <w:sz w:val="22"/>
-                <w:szCs w:val="22"/>
-              </w:rPr>
-              <w:t>Implementation is according to what is written by</w:t>
-            </w:r>
-            <w:r>
-              <w:rPr>
-                <w:rFonts w:ascii="Arial" w:eastAsia="Arial" w:hAnsi="Arial" w:cs="Arial"/>
-                <w:sz w:val="22"/>
-                <w:szCs w:val="22"/>
-              </w:rPr>
-              <w:t xml:space="preserve"> the</w:t>
-            </w:r>
-            <w:r>
-              <w:rPr>
-                <w:rFonts w:ascii="Arial" w:eastAsia="Arial" w:hAnsi="Arial" w:cs="Arial"/>
-                <w:sz w:val="22"/>
-                <w:szCs w:val="22"/>
-              </w:rPr>
-              <w:t xml:space="preserve"> team member himself. Help </w:t>
-            </w:r>
-            <w:r>
-              <w:rPr>
-                <w:rFonts w:ascii="Arial" w:eastAsia="Arial" w:hAnsi="Arial" w:cs="Arial"/>
-                <w:sz w:val="22"/>
-                <w:szCs w:val="22"/>
-              </w:rPr>
-              <w:t>in implementation shall be provided by the other team member if needed</w:t>
-            </w:r>
+                <w:rFonts w:ascii="Arial" w:hAnsi="Arial" w:eastAsia="Arial" w:cs="Arial"/>
+                <w:sz w:val="22"/>
+                <w:szCs w:val="22"/>
+              </w:rPr>
+            </w:pPr>
+            <w:r>
+              <w:rPr>
+                <w:rFonts w:ascii="Arial" w:hAnsi="Arial" w:eastAsia="Arial" w:cs="Arial"/>
+                <w:sz w:val="22"/>
+                <w:szCs w:val="22"/>
+              </w:rPr>
+              <w:t>Implementation is according to what is written by the team member himself. Help in implementation shall be provided by the other team member if needed</w:t>
+            </w:r>
+          </w:p>
+          <w:p>
+            <w:pPr>
+              <w:pStyle w:val="13"/>
+              <w:numPr>
+                <w:numId w:val="0"/>
+              </w:numPr>
+              <w:spacing w:line="240" w:lineRule="auto"/>
+              <w:contextualSpacing/>
+              <w:rPr>
+                <w:rFonts w:ascii="Arial" w:hAnsi="Arial" w:eastAsia="Arial" w:cs="Arial"/>
+                <w:sz w:val="22"/>
+                <w:szCs w:val="22"/>
+              </w:rPr>
+            </w:pPr>
           </w:p>
           <w:bookmarkEnd w:id="0"/>
           <w:p>
             <w:pPr>
               <w:spacing w:line="240" w:lineRule="auto"/>
-              <w:ind w:left="720"/>
-              <w:rPr>
-                <w:rFonts w:ascii="Arial" w:eastAsia="Arial" w:hAnsi="Arial" w:cs="Arial"/>
+              <w:rPr>
+                <w:rFonts w:ascii="Arial" w:hAnsi="Arial" w:eastAsia="Arial" w:cs="Arial"/>
+                <w:sz w:val="22"/>
+                <w:szCs w:val="22"/>
+              </w:rPr>
+            </w:pPr>
+            <w:r>
+              <w:rPr>
+                <w:rFonts w:ascii="Arial" w:hAnsi="Arial" w:eastAsia="Arial" w:cs="Arial"/>
+                <w:sz w:val="22"/>
+                <w:szCs w:val="22"/>
+              </w:rPr>
+              <w:t xml:space="preserve">Assignment </w:t>
+            </w:r>
+            <w:r>
+              <w:rPr>
+                <w:rFonts w:hint="default" w:ascii="Arial" w:hAnsi="Arial" w:eastAsia="Arial" w:cs="Arial"/>
+                <w:sz w:val="22"/>
+                <w:szCs w:val="22"/>
+                <w:lang w:val="en-GB"/>
+              </w:rPr>
+              <w:t>3</w:t>
+            </w:r>
+            <w:r>
+              <w:rPr>
+                <w:rFonts w:ascii="Arial" w:hAnsi="Arial" w:eastAsia="Arial" w:cs="Arial"/>
+                <w:sz w:val="22"/>
+                <w:szCs w:val="22"/>
+              </w:rPr>
+              <w:t xml:space="preserve"> Tasks:</w:t>
+            </w:r>
+          </w:p>
+          <w:p>
+            <w:pPr>
+              <w:spacing w:line="240" w:lineRule="auto"/>
+              <w:rPr>
+                <w:rFonts w:ascii="Arial" w:hAnsi="Arial" w:eastAsia="Arial" w:cs="Arial"/>
+                <w:sz w:val="22"/>
+                <w:szCs w:val="22"/>
+              </w:rPr>
+            </w:pPr>
+          </w:p>
+          <w:p>
+            <w:pPr>
+              <w:pStyle w:val="13"/>
+              <w:numPr>
+                <w:ilvl w:val="0"/>
+                <w:numId w:val="1"/>
+              </w:numPr>
+              <w:spacing w:line="240" w:lineRule="auto"/>
+              <w:rPr>
+                <w:rFonts w:ascii="Arial" w:hAnsi="Arial" w:eastAsia="Arial" w:cs="Arial"/>
+                <w:sz w:val="22"/>
+                <w:szCs w:val="22"/>
+              </w:rPr>
+            </w:pPr>
+            <w:r>
+              <w:rPr>
+                <w:rFonts w:hint="default" w:ascii="Arial" w:hAnsi="Arial" w:eastAsia="Arial" w:cs="Arial"/>
+                <w:sz w:val="22"/>
+                <w:szCs w:val="22"/>
+                <w:lang w:val="en-GB"/>
+              </w:rPr>
+              <w:t>Construct Archaeopteryx,New game map and Thirst behaviour</w:t>
+            </w:r>
+            <w:bookmarkStart w:id="1" w:name="_GoBack"/>
+            <w:bookmarkEnd w:id="1"/>
+          </w:p>
+          <w:p>
+            <w:pPr>
+              <w:pStyle w:val="13"/>
+              <w:numPr>
+                <w:ilvl w:val="0"/>
+                <w:numId w:val="1"/>
+              </w:numPr>
+              <w:spacing w:line="240" w:lineRule="auto"/>
+              <w:rPr>
+                <w:rFonts w:ascii="Arial" w:hAnsi="Arial" w:eastAsia="Arial" w:cs="Arial"/>
+                <w:sz w:val="22"/>
+                <w:szCs w:val="22"/>
+              </w:rPr>
+            </w:pPr>
+            <w:r>
+              <w:rPr>
+                <w:rFonts w:ascii="Arial" w:hAnsi="Arial" w:eastAsia="Arial" w:cs="Arial"/>
+                <w:sz w:val="22"/>
+                <w:szCs w:val="22"/>
+              </w:rPr>
+              <w:t>Help in implementation shall be provided by the other team member if needed</w:t>
+            </w:r>
+          </w:p>
+          <w:p>
+            <w:pPr>
+              <w:spacing w:line="240" w:lineRule="auto"/>
+              <w:rPr>
+                <w:rFonts w:ascii="Arial" w:hAnsi="Arial" w:eastAsia="Arial" w:cs="Arial"/>
                 <w:color w:val="000000"/>
                 <w:sz w:val="22"/>
                 <w:szCs w:val="22"/>
@@ -523,14 +550,22 @@
         </w:tc>
       </w:tr>
       <w:tr>
+        <w:tblPrEx>
+          <w:tblCellMar>
+            <w:top w:w="15" w:type="dxa"/>
+            <w:left w:w="15" w:type="dxa"/>
+            <w:bottom w:w="15" w:type="dxa"/>
+            <w:right w:w="15" w:type="dxa"/>
+          </w:tblCellMar>
+        </w:tblPrEx>
         <w:tc>
           <w:tcPr>
             <w:tcW w:w="2340" w:type="dxa"/>
             <w:tcBorders>
-              <w:top w:val="single" w:sz="8" w:space="0" w:color="000000"/>
-              <w:left w:val="single" w:sz="8" w:space="0" w:color="000000"/>
-              <w:bottom w:val="single" w:sz="8" w:space="0" w:color="000000"/>
-              <w:right w:val="single" w:sz="8" w:space="0" w:color="000000"/>
+              <w:top w:val="single" w:color="000000" w:sz="8" w:space="0"/>
+              <w:left w:val="single" w:color="000000" w:sz="8" w:space="0"/>
+              <w:bottom w:val="single" w:color="000000" w:sz="8" w:space="0"/>
+              <w:right w:val="single" w:color="000000" w:sz="8" w:space="0"/>
             </w:tcBorders>
             <w:tcMar>
               <w:top w:w="100" w:type="dxa"/>
@@ -544,14 +579,14 @@
               <w:spacing w:line="240" w:lineRule="auto"/>
               <w:jc w:val="center"/>
               <w:rPr>
-                <w:rFonts w:ascii="Times New Roman" w:eastAsia="Times New Roman" w:hAnsi="Times New Roman" w:cs="Times New Roman"/>
+                <w:rFonts w:ascii="Times New Roman" w:hAnsi="Times New Roman" w:eastAsia="Times New Roman" w:cs="Times New Roman"/>
                 <w:sz w:val="24"/>
                 <w:szCs w:val="24"/>
               </w:rPr>
             </w:pPr>
             <w:r>
               <w:rPr>
-                <w:rFonts w:ascii="Times New Roman" w:eastAsia="Times New Roman" w:hAnsi="Times New Roman" w:cs="Times New Roman"/>
+                <w:rFonts w:ascii="Times New Roman" w:hAnsi="Times New Roman" w:eastAsia="Times New Roman" w:cs="Times New Roman"/>
                 <w:sz w:val="24"/>
                 <w:szCs w:val="24"/>
               </w:rPr>
@@ -563,10 +598,10 @@
           <w:tcPr>
             <w:tcW w:w="6870" w:type="dxa"/>
             <w:tcBorders>
-              <w:top w:val="single" w:sz="8" w:space="0" w:color="000000"/>
-              <w:left w:val="single" w:sz="8" w:space="0" w:color="000000"/>
-              <w:bottom w:val="single" w:sz="8" w:space="0" w:color="000000"/>
-              <w:right w:val="single" w:sz="8" w:space="0" w:color="000000"/>
+              <w:top w:val="single" w:color="000000" w:sz="8" w:space="0"/>
+              <w:left w:val="single" w:color="000000" w:sz="8" w:space="0"/>
+              <w:bottom w:val="single" w:color="000000" w:sz="8" w:space="0"/>
+              <w:right w:val="single" w:color="000000" w:sz="8" w:space="0"/>
             </w:tcBorders>
             <w:tcMar>
               <w:top w:w="100" w:type="dxa"/>
@@ -583,14 +618,14 @@
               </w:numPr>
               <w:spacing w:line="240" w:lineRule="auto"/>
               <w:rPr>
-                <w:rFonts w:ascii="Arial" w:eastAsia="Arial" w:hAnsi="Arial" w:cs="Arial"/>
-                <w:sz w:val="22"/>
-                <w:szCs w:val="22"/>
-              </w:rPr>
-            </w:pPr>
-            <w:r>
-              <w:rPr>
-                <w:rFonts w:ascii="Arial" w:eastAsia="Arial" w:hAnsi="Arial" w:cs="Arial"/>
+                <w:rFonts w:ascii="Arial" w:hAnsi="Arial" w:eastAsia="Arial" w:cs="Arial"/>
+                <w:sz w:val="22"/>
+                <w:szCs w:val="22"/>
+              </w:rPr>
+            </w:pPr>
+            <w:r>
+              <w:rPr>
+                <w:rFonts w:ascii="Arial" w:hAnsi="Arial" w:eastAsia="Arial" w:cs="Arial"/>
                 <w:sz w:val="22"/>
                 <w:szCs w:val="22"/>
               </w:rPr>
@@ -605,14 +640,14 @@
               </w:numPr>
               <w:spacing w:line="240" w:lineRule="auto"/>
               <w:rPr>
-                <w:rFonts w:ascii="Arial" w:eastAsia="Arial" w:hAnsi="Arial" w:cs="Arial"/>
-                <w:sz w:val="22"/>
-                <w:szCs w:val="22"/>
-              </w:rPr>
-            </w:pPr>
-            <w:r>
-              <w:rPr>
-                <w:rFonts w:ascii="Arial" w:eastAsia="Arial" w:hAnsi="Arial" w:cs="Arial"/>
+                <w:rFonts w:ascii="Arial" w:hAnsi="Arial" w:eastAsia="Arial" w:cs="Arial"/>
+                <w:sz w:val="22"/>
+                <w:szCs w:val="22"/>
+              </w:rPr>
+            </w:pPr>
+            <w:r>
+              <w:rPr>
+                <w:rFonts w:ascii="Arial" w:hAnsi="Arial" w:eastAsia="Arial" w:cs="Arial"/>
                 <w:sz w:val="22"/>
                 <w:szCs w:val="22"/>
               </w:rPr>
@@ -627,14 +662,14 @@
               </w:numPr>
               <w:spacing w:line="240" w:lineRule="auto"/>
               <w:rPr>
-                <w:rFonts w:ascii="Arial" w:eastAsia="Arial" w:hAnsi="Arial" w:cs="Arial"/>
-                <w:sz w:val="22"/>
-                <w:szCs w:val="22"/>
-              </w:rPr>
-            </w:pPr>
-            <w:r>
-              <w:rPr>
-                <w:rFonts w:ascii="Arial" w:eastAsia="Arial" w:hAnsi="Arial" w:cs="Arial"/>
+                <w:rFonts w:ascii="Arial" w:hAnsi="Arial" w:eastAsia="Arial" w:cs="Arial"/>
+                <w:sz w:val="22"/>
+                <w:szCs w:val="22"/>
+              </w:rPr>
+            </w:pPr>
+            <w:r>
+              <w:rPr>
+                <w:rFonts w:ascii="Arial" w:hAnsi="Arial" w:eastAsia="Arial" w:cs="Arial"/>
                 <w:sz w:val="22"/>
                 <w:szCs w:val="22"/>
               </w:rPr>
@@ -649,14 +684,14 @@
               </w:numPr>
               <w:spacing w:line="240" w:lineRule="auto"/>
               <w:rPr>
-                <w:rFonts w:ascii="Arial" w:eastAsia="Arial" w:hAnsi="Arial" w:cs="Arial"/>
-                <w:sz w:val="22"/>
-                <w:szCs w:val="22"/>
-              </w:rPr>
-            </w:pPr>
-            <w:r>
-              <w:rPr>
-                <w:rFonts w:ascii="Arial" w:eastAsia="Arial" w:hAnsi="Arial" w:cs="Arial"/>
+                <w:rFonts w:ascii="Arial" w:hAnsi="Arial" w:eastAsia="Arial" w:cs="Arial"/>
+                <w:sz w:val="22"/>
+                <w:szCs w:val="22"/>
+              </w:rPr>
+            </w:pPr>
+            <w:r>
+              <w:rPr>
+                <w:rFonts w:ascii="Arial" w:hAnsi="Arial" w:eastAsia="Arial" w:cs="Arial"/>
                 <w:sz w:val="22"/>
                 <w:szCs w:val="22"/>
               </w:rPr>
@@ -667,24 +702,24 @@
             <w:pPr>
               <w:spacing w:line="240" w:lineRule="auto"/>
               <w:rPr>
-                <w:rFonts w:ascii="Arial" w:eastAsia="Arial" w:hAnsi="Arial" w:cs="Arial"/>
-                <w:sz w:val="22"/>
-                <w:szCs w:val="22"/>
-              </w:rPr>
-            </w:pPr>
-          </w:p>
-          <w:p>
-            <w:pPr>
-              <w:spacing w:line="240" w:lineRule="auto"/>
-              <w:rPr>
-                <w:rFonts w:ascii="Arial" w:eastAsia="Arial" w:hAnsi="Arial" w:cs="Arial"/>
-                <w:sz w:val="22"/>
-                <w:szCs w:val="22"/>
-              </w:rPr>
-            </w:pPr>
-            <w:r>
-              <w:rPr>
-                <w:rFonts w:ascii="Arial" w:eastAsia="Arial" w:hAnsi="Arial" w:cs="Arial"/>
+                <w:rFonts w:ascii="Arial" w:hAnsi="Arial" w:eastAsia="Arial" w:cs="Arial"/>
+                <w:sz w:val="22"/>
+                <w:szCs w:val="22"/>
+              </w:rPr>
+            </w:pPr>
+          </w:p>
+          <w:p>
+            <w:pPr>
+              <w:spacing w:line="240" w:lineRule="auto"/>
+              <w:rPr>
+                <w:rFonts w:ascii="Arial" w:hAnsi="Arial" w:eastAsia="Arial" w:cs="Arial"/>
+                <w:sz w:val="22"/>
+                <w:szCs w:val="22"/>
+              </w:rPr>
+            </w:pPr>
+            <w:r>
+              <w:rPr>
+                <w:rFonts w:ascii="Arial" w:hAnsi="Arial" w:eastAsia="Arial" w:cs="Arial"/>
                 <w:sz w:val="22"/>
                 <w:szCs w:val="22"/>
               </w:rPr>
@@ -695,29 +730,29 @@
             <w:pPr>
               <w:spacing w:line="240" w:lineRule="auto"/>
               <w:rPr>
-                <w:rFonts w:ascii="Arial" w:eastAsia="Arial" w:hAnsi="Arial" w:cs="Arial"/>
-                <w:sz w:val="22"/>
-                <w:szCs w:val="22"/>
-              </w:rPr>
-            </w:pPr>
-          </w:p>
-          <w:p>
-            <w:pPr>
-              <w:pStyle w:val="ListParagraph"/>
+                <w:rFonts w:ascii="Arial" w:hAnsi="Arial" w:eastAsia="Arial" w:cs="Arial"/>
+                <w:sz w:val="22"/>
+                <w:szCs w:val="22"/>
+              </w:rPr>
+            </w:pPr>
+          </w:p>
+          <w:p>
+            <w:pPr>
+              <w:pStyle w:val="13"/>
               <w:numPr>
                 <w:ilvl w:val="0"/>
                 <w:numId w:val="1"/>
               </w:numPr>
               <w:spacing w:line="240" w:lineRule="auto"/>
               <w:rPr>
-                <w:rFonts w:ascii="Arial" w:eastAsia="Arial" w:hAnsi="Arial" w:cs="Arial"/>
-                <w:sz w:val="22"/>
-                <w:szCs w:val="22"/>
-              </w:rPr>
-            </w:pPr>
-            <w:r>
-              <w:rPr>
-                <w:rFonts w:ascii="Arial" w:eastAsia="Arial" w:hAnsi="Arial" w:cs="Arial"/>
+                <w:rFonts w:ascii="Arial" w:hAnsi="Arial" w:eastAsia="Arial" w:cs="Arial"/>
+                <w:sz w:val="22"/>
+                <w:szCs w:val="22"/>
+              </w:rPr>
+            </w:pPr>
+            <w:r>
+              <w:rPr>
+                <w:rFonts w:ascii="Arial" w:hAnsi="Arial" w:eastAsia="Arial" w:cs="Arial"/>
                 <w:sz w:val="22"/>
                 <w:szCs w:val="22"/>
               </w:rPr>
@@ -726,21 +761,21 @@
           </w:p>
           <w:p>
             <w:pPr>
-              <w:pStyle w:val="ListParagraph"/>
+              <w:pStyle w:val="13"/>
               <w:numPr>
                 <w:ilvl w:val="0"/>
                 <w:numId w:val="1"/>
               </w:numPr>
               <w:spacing w:line="240" w:lineRule="auto"/>
               <w:rPr>
-                <w:rFonts w:ascii="Arial" w:eastAsia="Arial" w:hAnsi="Arial" w:cs="Arial"/>
-                <w:sz w:val="22"/>
-                <w:szCs w:val="22"/>
-              </w:rPr>
-            </w:pPr>
-            <w:r>
-              <w:rPr>
-                <w:rFonts w:ascii="Arial" w:eastAsia="Arial" w:hAnsi="Arial" w:cs="Arial"/>
+                <w:rFonts w:ascii="Arial" w:hAnsi="Arial" w:eastAsia="Arial" w:cs="Arial"/>
+                <w:sz w:val="22"/>
+                <w:szCs w:val="22"/>
+              </w:rPr>
+            </w:pPr>
+            <w:r>
+              <w:rPr>
+                <w:rFonts w:ascii="Arial" w:hAnsi="Arial" w:eastAsia="Arial" w:cs="Arial"/>
                 <w:sz w:val="22"/>
                 <w:szCs w:val="22"/>
               </w:rPr>
@@ -749,9 +784,206 @@
           </w:p>
           <w:p>
             <w:pPr>
-              <w:spacing w:line="240" w:lineRule="auto"/>
-              <w:rPr>
-                <w:rFonts w:ascii="Arial" w:eastAsia="Arial" w:hAnsi="Arial" w:cs="Arial"/>
+              <w:pStyle w:val="13"/>
+              <w:numPr>
+                <w:numId w:val="0"/>
+              </w:numPr>
+              <w:spacing w:line="240" w:lineRule="auto"/>
+              <w:ind w:left="360" w:leftChars="0"/>
+              <w:rPr>
+                <w:rFonts w:ascii="Arial" w:hAnsi="Arial" w:eastAsia="Arial" w:cs="Arial"/>
+                <w:sz w:val="22"/>
+                <w:szCs w:val="22"/>
+              </w:rPr>
+            </w:pPr>
+          </w:p>
+          <w:p>
+            <w:pPr>
+              <w:spacing w:line="240" w:lineRule="auto"/>
+              <w:rPr>
+                <w:rFonts w:ascii="Arial" w:hAnsi="Arial" w:eastAsia="Arial" w:cs="Arial"/>
+                <w:sz w:val="22"/>
+                <w:szCs w:val="22"/>
+              </w:rPr>
+            </w:pPr>
+            <w:r>
+              <w:rPr>
+                <w:rFonts w:ascii="Arial" w:hAnsi="Arial" w:eastAsia="Arial" w:cs="Arial"/>
+                <w:sz w:val="22"/>
+                <w:szCs w:val="22"/>
+              </w:rPr>
+              <w:t xml:space="preserve">Assignment </w:t>
+            </w:r>
+            <w:r>
+              <w:rPr>
+                <w:rFonts w:hint="default" w:ascii="Arial" w:hAnsi="Arial" w:eastAsia="Arial" w:cs="Arial"/>
+                <w:sz w:val="22"/>
+                <w:szCs w:val="22"/>
+                <w:lang w:val="en-GB"/>
+              </w:rPr>
+              <w:t>3</w:t>
+            </w:r>
+            <w:r>
+              <w:rPr>
+                <w:rFonts w:ascii="Arial" w:hAnsi="Arial" w:eastAsia="Arial" w:cs="Arial"/>
+                <w:sz w:val="22"/>
+                <w:szCs w:val="22"/>
+              </w:rPr>
+              <w:t xml:space="preserve"> Tasks:</w:t>
+            </w:r>
+          </w:p>
+          <w:p>
+            <w:pPr>
+              <w:spacing w:line="240" w:lineRule="auto"/>
+              <w:rPr>
+                <w:rFonts w:ascii="Arial" w:hAnsi="Arial" w:eastAsia="Arial" w:cs="Arial"/>
+                <w:sz w:val="22"/>
+                <w:szCs w:val="22"/>
+              </w:rPr>
+            </w:pPr>
+          </w:p>
+          <w:p>
+            <w:pPr>
+              <w:pStyle w:val="13"/>
+              <w:numPr>
+                <w:ilvl w:val="0"/>
+                <w:numId w:val="1"/>
+              </w:numPr>
+              <w:spacing w:line="240" w:lineRule="auto"/>
+              <w:rPr>
+                <w:rFonts w:ascii="Arial" w:hAnsi="Arial" w:eastAsia="Arial" w:cs="Arial"/>
+                <w:sz w:val="22"/>
+                <w:szCs w:val="22"/>
+              </w:rPr>
+            </w:pPr>
+            <w:r>
+              <w:rPr>
+                <w:rFonts w:hint="default" w:ascii="Arial" w:hAnsi="Arial" w:eastAsia="Arial" w:cs="Arial"/>
+                <w:sz w:val="22"/>
+                <w:szCs w:val="22"/>
+                <w:lang w:val="en-GB"/>
+              </w:rPr>
+              <w:t>Fix previous bugs and construct Agilisaurus, sophisticated Driver features</w:t>
+            </w:r>
+          </w:p>
+          <w:p>
+            <w:pPr>
+              <w:spacing w:line="240" w:lineRule="auto"/>
+              <w:rPr>
+                <w:rFonts w:ascii="Arial" w:hAnsi="Arial" w:eastAsia="Arial" w:cs="Arial"/>
+                <w:sz w:val="22"/>
+                <w:szCs w:val="22"/>
+              </w:rPr>
+            </w:pPr>
+          </w:p>
+          <w:p>
+            <w:pPr>
+              <w:pStyle w:val="13"/>
+              <w:numPr>
+                <w:ilvl w:val="0"/>
+                <w:numId w:val="1"/>
+              </w:numPr>
+              <w:spacing w:line="240" w:lineRule="auto"/>
+              <w:rPr>
+                <w:rFonts w:ascii="Arial" w:hAnsi="Arial" w:eastAsia="Arial" w:cs="Arial"/>
+                <w:sz w:val="22"/>
+                <w:szCs w:val="22"/>
+              </w:rPr>
+            </w:pPr>
+            <w:r>
+              <w:rPr>
+                <w:rFonts w:ascii="Arial" w:hAnsi="Arial" w:eastAsia="Arial" w:cs="Arial"/>
+                <w:sz w:val="22"/>
+                <w:szCs w:val="22"/>
+              </w:rPr>
+              <w:t>Help in implementation shall be provided by the other team member if needed</w:t>
+            </w:r>
+          </w:p>
+          <w:p>
+            <w:pPr>
+              <w:pStyle w:val="13"/>
+              <w:numPr>
+                <w:numId w:val="0"/>
+              </w:numPr>
+              <w:spacing w:line="240" w:lineRule="auto"/>
+              <w:contextualSpacing/>
+              <w:rPr>
+                <w:rFonts w:ascii="Arial" w:hAnsi="Arial" w:eastAsia="Arial" w:cs="Arial"/>
+                <w:sz w:val="22"/>
+                <w:szCs w:val="22"/>
+              </w:rPr>
+            </w:pPr>
+          </w:p>
+          <w:p>
+            <w:pPr>
+              <w:spacing w:line="240" w:lineRule="auto"/>
+              <w:rPr>
+                <w:rFonts w:ascii="Arial" w:hAnsi="Arial" w:eastAsia="Arial" w:cs="Arial"/>
+                <w:sz w:val="22"/>
+                <w:szCs w:val="22"/>
+              </w:rPr>
+            </w:pPr>
+          </w:p>
+        </w:tc>
+      </w:tr>
+      <w:tr>
+        <w:tblPrEx>
+          <w:tblCellMar>
+            <w:top w:w="15" w:type="dxa"/>
+            <w:left w:w="15" w:type="dxa"/>
+            <w:bottom w:w="15" w:type="dxa"/>
+            <w:right w:w="15" w:type="dxa"/>
+          </w:tblCellMar>
+        </w:tblPrEx>
+        <w:tc>
+          <w:tcPr>
+            <w:tcW w:w="2340" w:type="dxa"/>
+            <w:tcBorders>
+              <w:top w:val="single" w:color="000000" w:sz="8" w:space="0"/>
+              <w:left w:val="single" w:color="000000" w:sz="8" w:space="0"/>
+              <w:bottom w:val="single" w:color="000000" w:sz="8" w:space="0"/>
+              <w:right w:val="single" w:color="000000" w:sz="8" w:space="0"/>
+            </w:tcBorders>
+            <w:tcMar>
+              <w:top w:w="100" w:type="dxa"/>
+              <w:left w:w="100" w:type="dxa"/>
+              <w:bottom w:w="100" w:type="dxa"/>
+              <w:right w:w="100" w:type="dxa"/>
+            </w:tcMar>
+          </w:tcPr>
+          <w:p>
+            <w:pPr>
+              <w:spacing w:line="240" w:lineRule="auto"/>
+              <w:jc w:val="center"/>
+              <w:rPr>
+                <w:rFonts w:ascii="Times New Roman" w:hAnsi="Times New Roman" w:eastAsia="Times New Roman" w:cs="Times New Roman"/>
+                <w:sz w:val="24"/>
+                <w:szCs w:val="24"/>
+              </w:rPr>
+            </w:pPr>
+          </w:p>
+        </w:tc>
+        <w:tc>
+          <w:tcPr>
+            <w:tcW w:w="6870" w:type="dxa"/>
+            <w:tcBorders>
+              <w:top w:val="single" w:color="000000" w:sz="8" w:space="0"/>
+              <w:left w:val="single" w:color="000000" w:sz="8" w:space="0"/>
+              <w:bottom w:val="single" w:color="000000" w:sz="8" w:space="0"/>
+              <w:right w:val="single" w:color="000000" w:sz="8" w:space="0"/>
+            </w:tcBorders>
+            <w:tcMar>
+              <w:top w:w="100" w:type="dxa"/>
+              <w:left w:w="100" w:type="dxa"/>
+              <w:bottom w:w="100" w:type="dxa"/>
+              <w:right w:w="100" w:type="dxa"/>
+            </w:tcMar>
+          </w:tcPr>
+          <w:p>
+            <w:pPr>
+              <w:spacing w:line="240" w:lineRule="auto"/>
+              <w:rPr>
+                <w:rFonts w:ascii="Arial" w:hAnsi="Arial" w:eastAsia="Arial" w:cs="Arial"/>
                 <w:sz w:val="22"/>
                 <w:szCs w:val="22"/>
               </w:rPr>
@@ -764,7 +996,7 @@
       <w:pPr>
         <w:spacing w:line="240" w:lineRule="auto"/>
         <w:rPr>
-          <w:rFonts w:ascii="Times New Roman" w:eastAsia="Times New Roman" w:hAnsi="Times New Roman" w:cs="Times New Roman"/>
+          <w:rFonts w:ascii="Times New Roman" w:hAnsi="Times New Roman" w:eastAsia="Times New Roman" w:cs="Times New Roman"/>
           <w:sz w:val="24"/>
           <w:szCs w:val="24"/>
         </w:rPr>
@@ -774,46 +1006,26 @@
       <w:pPr>
         <w:spacing w:line="240" w:lineRule="auto"/>
         <w:rPr>
-          <w:rFonts w:ascii="Times New Roman" w:eastAsia="Times New Roman" w:hAnsi="Times New Roman" w:cs="Times New Roman"/>
+          <w:rFonts w:ascii="Times New Roman" w:hAnsi="Times New Roman" w:eastAsia="Times New Roman" w:cs="Times New Roman"/>
           <w:sz w:val="24"/>
           <w:szCs w:val="24"/>
         </w:rPr>
       </w:pPr>
       <w:r>
         <w:rPr>
-          <w:rFonts w:ascii="Arial" w:eastAsia="Arial" w:hAnsi="Arial" w:cs="Arial"/>
+          <w:rFonts w:ascii="Arial" w:hAnsi="Arial" w:eastAsia="Arial" w:cs="Arial"/>
           <w:color w:val="000000"/>
           <w:sz w:val="22"/>
           <w:szCs w:val="22"/>
         </w:rPr>
-        <w:t xml:space="preserve">Both parties also agree to </w:t>
-      </w:r>
-      <w:proofErr w:type="gramStart"/>
-      <w:r>
-        <w:rPr>
-          <w:rFonts w:ascii="Arial" w:eastAsia="Arial" w:hAnsi="Arial" w:cs="Arial"/>
-          <w:color w:val="000000"/>
-          <w:sz w:val="22"/>
-          <w:szCs w:val="22"/>
-        </w:rPr>
-        <w:t>provide assistance to</w:t>
-      </w:r>
-      <w:proofErr w:type="gramEnd"/>
-      <w:r>
-        <w:rPr>
-          <w:rFonts w:ascii="Arial" w:eastAsia="Arial" w:hAnsi="Arial" w:cs="Arial"/>
-          <w:color w:val="000000"/>
-          <w:sz w:val="22"/>
-          <w:szCs w:val="22"/>
-        </w:rPr>
-        <w:t xml:space="preserve"> other team members after they have finished their assigned tasks. It is agreed that the documents required for Assignment 1 would be completed at least 1 day before submission so that they can be reviewed for their correctness.</w:t>
+        <w:t>Both parties also agree to provide assistance to other team members after they have finished their assigned tasks. It is agreed that the documents required for Assignment 1 would be completed at least 1 day before submission so that they can be reviewed for their correctness.</w:t>
       </w:r>
     </w:p>
     <w:p>
       <w:pPr>
         <w:spacing w:line="240" w:lineRule="auto"/>
         <w:rPr>
-          <w:rFonts w:ascii="Times New Roman" w:eastAsia="Times New Roman" w:hAnsi="Times New Roman" w:cs="Times New Roman"/>
+          <w:rFonts w:ascii="Times New Roman" w:hAnsi="Times New Roman" w:eastAsia="Times New Roman" w:cs="Times New Roman"/>
           <w:sz w:val="24"/>
           <w:szCs w:val="24"/>
         </w:rPr>
@@ -823,14 +1035,14 @@
       <w:pPr>
         <w:spacing w:line="240" w:lineRule="auto"/>
         <w:rPr>
-          <w:rFonts w:ascii="Times New Roman" w:eastAsia="Times New Roman" w:hAnsi="Times New Roman" w:cs="Times New Roman"/>
+          <w:rFonts w:ascii="Times New Roman" w:hAnsi="Times New Roman" w:eastAsia="Times New Roman" w:cs="Times New Roman"/>
           <w:sz w:val="24"/>
           <w:szCs w:val="24"/>
         </w:rPr>
       </w:pPr>
       <w:r>
         <w:rPr>
-          <w:rFonts w:ascii="Arial" w:eastAsia="Arial" w:hAnsi="Arial" w:cs="Arial"/>
+          <w:rFonts w:ascii="Arial" w:hAnsi="Arial" w:eastAsia="Arial" w:cs="Arial"/>
           <w:color w:val="000000"/>
           <w:sz w:val="22"/>
           <w:szCs w:val="22"/>
@@ -842,25 +1054,23 @@
       <w:pPr>
         <w:spacing w:line="240" w:lineRule="auto"/>
         <w:rPr>
-          <w:rFonts w:ascii="Times New Roman" w:eastAsia="Times New Roman" w:hAnsi="Times New Roman" w:cs="Times New Roman"/>
+          <w:rFonts w:ascii="Times New Roman" w:hAnsi="Times New Roman" w:eastAsia="Times New Roman" w:cs="Times New Roman"/>
           <w:sz w:val="24"/>
           <w:szCs w:val="24"/>
         </w:rPr>
       </w:pPr>
       <w:r>
         <w:rPr>
-          <w:rFonts w:ascii="Arial" w:eastAsia="Arial" w:hAnsi="Arial" w:cs="Arial"/>
-          <w:noProof/>
+          <w:rFonts w:ascii="Arial" w:hAnsi="Arial" w:eastAsia="Arial" w:cs="Arial"/>
           <w:color w:val="000000"/>
           <w:sz w:val="22"/>
           <w:szCs w:val="22"/>
         </w:rPr>
-        <w:lastRenderedPageBreak/>
         <mc:AlternateContent>
           <mc:Choice Requires="wpg">
             <w:drawing>
-              <wp:inline distT="0" distB="0" distL="0" distR="0" wp14:anchorId="2FE3108D" wp14:editId="7DE2DCB4">
-                <wp:extent cx="1183005" cy="619669"/>
+              <wp:inline distT="0" distB="0" distL="0" distR="0">
+                <wp:extent cx="1183005" cy="619125"/>
                 <wp:effectExtent l="0" t="0" r="0" b="0"/>
                 <wp:docPr id="2" name="Group 2"/>
                 <wp:cNvGraphicFramePr/>
@@ -1252,19 +1462,37 @@
           </mc:Choice>
           <mc:Fallback>
             <w:pict>
-              <v:group w14:anchorId="178C25E8" id="Group 2" o:spid="_x0000_s1026" style="width:93.15pt;height:48.8pt;mso-position-horizontal-relative:char;mso-position-vertical-relative:line" coordorigin="18636,8706" coordsize="55827,29155" o:gfxdata="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">
-                <v:shape id="Freeform: Shape 1" o:spid="_x0000_s1027" style="position:absolute;left:18636;top:8706;width:4761;height:20215;visibility:visible;mso-wrap-style:square;v-text-anchor:middle" coordsize="19044,80860" o:gfxdata="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" path="m19044,c13795,18375,5861,36106,2720,54956v-1133,6799,572,13808,,20677c2565,77494,1320,81850,,80530e" filled="f">
-                  <v:path arrowok="t" o:extrusionok="f"/>
+              <v:group id="_x0000_s1026" o:spid="_x0000_s1026" o:spt="203" style="height:48.75pt;width:93.15pt;" coordorigin="1863625,870600" coordsize="5582750,2915505" o:gfxdata="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">
+                <o:lock v:ext="edit" aspectratio="f"/>
+                <v:shape id="Freeform: Shape 1" o:spid="_x0000_s1026" o:spt="100" style="position:absolute;left:1863625;top:870600;height:2021500;width:476100;v-text-anchor:middle;" filled="f" stroked="t" coordsize="19044,80860" o:gfxdata="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" path="m19044,0c13795,18375,5861,36106,2720,54956c1587,61755,3292,68764,2720,75633c2565,77494,1320,81850,0,80530e">
+                  <v:fill on="f" focussize="0,0"/>
+                  <v:stroke color="#000000" joinstyle="round"/>
+                  <v:imagedata o:title=""/>
+                  <o:lock v:ext="edit" aspectratio="f"/>
+                  <v:textbox inset="7.1988188976378pt,7.1988188976378pt,7.1988188976378pt,7.1988188976378pt"/>
                 </v:shape>
-                <v:shape id="Freeform: Shape 3" o:spid="_x0000_s1028" style="position:absolute;left:23805;top:8842;width:2771;height:17548;visibility:visible;mso-wrap-style:square;v-text-anchor:middle" coordsize="11085,70192" o:gfxdata="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" path="m,c1812,4830,1470,10230,2721,15235v1560,6241,5513,11715,7074,17956c11688,40759,11156,48830,10339,56589v-498,4735,-95,11474,-4353,13603e" filled="f">
-                  <v:path arrowok="t" o:extrusionok="f"/>
+                <v:shape id="Freeform: Shape 3" o:spid="_x0000_s1026" o:spt="100" style="position:absolute;left:2380525;top:884200;height:1754800;width:277125;v-text-anchor:middle;" filled="f" stroked="t" coordsize="11085,70192" o:gfxdata="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" path="m0,0c1812,4830,1470,10230,2721,15235c4281,21476,8234,26950,9795,33191c11688,40759,11156,48830,10339,56589c9841,61324,10244,68063,5986,70192e">
+                  <v:fill on="f" focussize="0,0"/>
+                  <v:stroke color="#000000" joinstyle="round"/>
+                  <v:imagedata o:title=""/>
+                  <o:lock v:ext="edit" aspectratio="f"/>
+                  <v:textbox inset="7.1988188976378pt,7.1988188976378pt,7.1988188976378pt,7.1988188976378pt"/>
                 </v:shape>
-                <v:shape id="Freeform: Shape 4" o:spid="_x0000_s1029" style="position:absolute;left:19588;top:20812;width:7346;height:544;visibility:visible;mso-wrap-style:square;v-text-anchor:middle" coordsize="29382,2176" o:gfxdata="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" path="m,c9821,,19561,2176,29382,2176e" filled="f">
-                  <v:path arrowok="t" o:extrusionok="f"/>
+                <v:shape id="Freeform: Shape 4" o:spid="_x0000_s1026" o:spt="100" style="position:absolute;left:1958850;top:2081275;height:54400;width:734550;v-text-anchor:middle;" filled="f" stroked="t" coordsize="29382,2176" o:gfxdata="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" path="m0,0c9821,0,19561,2176,29382,2176e">
+                  <v:fill on="f" focussize="0,0"/>
+                  <v:stroke color="#000000" joinstyle="round"/>
+                  <v:imagedata o:title=""/>
+                  <o:lock v:ext="edit" aspectratio="f"/>
+                  <v:textbox inset="7.1988188976378pt,7.1988188976378pt,7.1988188976378pt,7.1988188976378pt"/>
                 </v:shape>
-                <v:shape id="Freeform: Shape 5" o:spid="_x0000_s1030" style="position:absolute;left:28566;top:15223;width:45897;height:22638;visibility:visible;mso-wrap-style:square;v-text-anchor:middle" coordsize="183589,90549" o:gfxdata="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" path="m,39223c4025,35198,7590,30114,8706,24532,9285,21637,4808,20091,2720,18003,76,15359,3963,9740,7073,7664v4270,-2849,12215,3099,13059,8162c20400,17436,20132,19091,20132,20723v,1103,-544,4368,-544,3265c19588,19258,23150,9583,27206,12017v2868,1721,5528,3919,7617,6530c37788,22254,34955,28191,36456,32694v2886,8660,11725,16166,20676,17956c71804,53584,87741,51006,101750,45753v8308,-3115,14007,-10994,20133,-17412c124419,25684,126982,21441,125692,18003v-1185,-3159,-5233,-4312,-8162,-5986c115205,10688,113103,7802,110456,8209v-9088,1398,-17742,4843,-26662,7073c70883,18509,55116,17843,45706,27253v-3807,3807,11114,8788,8706,13603c53827,42026,51464,41763,51147,43032v-768,3073,-63,7011,2177,9250c56497,55454,61896,49018,66383,49018v4311,,7702,4287,11970,4897c84110,54737,89950,52827,95765,52827v9134,,19461,1577,27206,-3265c135158,41942,142568,28149,154530,20179v5400,-3598,11848,-5367,17412,-8706c175629,9261,181771,9480,183369,5488v879,-2196,-4739,-170,-7074,-544c164111,2994,143197,-5673,139295,6032v-1847,5541,6458,9781,10338,14147c157046,28520,164648,36880,173575,43576v3340,2505,8623,6462,7073,10339c178208,60017,170761,62610,165413,66430v-12388,8849,-27601,13475,-42442,16867c113054,85564,103079,87610,93045,89283v-3399,567,-7902,2437,-10339,e" filled="f">
-                  <v:path arrowok="t" o:extrusionok="f"/>
+                <v:shape id="Freeform: Shape 5" o:spid="_x0000_s1026" o:spt="100" style="position:absolute;left:2856652;top:1522380;height:2263725;width:4589723;v-text-anchor:middle;" filled="f" stroked="t" coordsize="183589,90549" o:gfxdata="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" path="m0,39223c4025,35198,7590,30114,8706,24532c9285,21637,4808,20091,2720,18003c76,15359,3963,9740,7073,7664c11343,4815,19288,10763,20132,15826c20400,17436,20132,19091,20132,20723c20132,21826,19588,25091,19588,23988c19588,19258,23150,9583,27206,12017c30074,13738,32734,15936,34823,18547c37788,22254,34955,28191,36456,32694c39342,41354,48181,48860,57132,50650c71804,53584,87741,51006,101750,45753c110058,42638,115757,34759,121883,28341c124419,25684,126982,21441,125692,18003c124507,14844,120459,13691,117530,12017c115205,10688,113103,7802,110456,8209c101368,9607,92714,13052,83794,15282c70883,18509,55116,17843,45706,27253c41899,31060,56820,36041,54412,40856c53827,42026,51464,41763,51147,43032c50379,46105,51084,50043,53324,52282c56497,55454,61896,49018,66383,49018c70694,49018,74085,53305,78353,53915c84110,54737,89950,52827,95765,52827c104899,52827,115226,54404,122971,49562c135158,41942,142568,28149,154530,20179c159930,16581,166378,14812,171942,11473c175629,9261,181771,9480,183369,5488c184248,3292,178630,5318,176295,4944c164111,2994,143197,-5673,139295,6032c137448,11573,145753,15813,149633,20179c157046,28520,164648,36880,173575,43576c176915,46081,182198,50038,180648,53915c178208,60017,170761,62610,165413,66430c153025,75279,137812,79905,122971,83297c113054,85564,103079,87610,93045,89283c89646,89850,85143,91720,82706,89283e">
+                  <v:fill on="f" focussize="0,0"/>
+                  <v:stroke color="#000000" joinstyle="round"/>
+                  <v:imagedata o:title=""/>
+                  <o:lock v:ext="edit" aspectratio="f"/>
+                  <v:textbox inset="7.1988188976378pt,7.1988188976378pt,7.1988188976378pt,7.1988188976378pt"/>
                 </v:shape>
+                <w10:wrap type="none"/>
                 <w10:anchorlock/>
               </v:group>
             </w:pict>
@@ -1273,7 +1501,7 @@
       </w:r>
       <w:r>
         <w:rPr>
-          <w:rFonts w:ascii="Comic Sans MS" w:eastAsia="Comic Sans MS" w:hAnsi="Comic Sans MS" w:cs="Comic Sans MS"/>
+          <w:rFonts w:ascii="Comic Sans MS" w:hAnsi="Comic Sans MS" w:eastAsia="Comic Sans MS" w:cs="Comic Sans MS"/>
           <w:color w:val="000000"/>
           <w:sz w:val="60"/>
           <w:szCs w:val="60"/>
@@ -1282,7 +1510,7 @@
       </w:r>
       <w:r>
         <w:rPr>
-          <w:rFonts w:ascii="Comic Sans MS" w:eastAsia="Comic Sans MS" w:hAnsi="Comic Sans MS" w:cs="Comic Sans MS"/>
+          <w:rFonts w:ascii="Comic Sans MS" w:hAnsi="Comic Sans MS" w:eastAsia="Comic Sans MS" w:cs="Comic Sans MS"/>
           <w:color w:val="000000"/>
           <w:sz w:val="60"/>
           <w:szCs w:val="60"/>
@@ -1291,7 +1519,7 @@
       </w:r>
       <w:r>
         <w:rPr>
-          <w:rFonts w:ascii="Comic Sans MS" w:eastAsia="Comic Sans MS" w:hAnsi="Comic Sans MS" w:cs="Comic Sans MS"/>
+          <w:rFonts w:ascii="Comic Sans MS" w:hAnsi="Comic Sans MS" w:eastAsia="Comic Sans MS" w:cs="Comic Sans MS"/>
           <w:color w:val="000000"/>
           <w:sz w:val="60"/>
           <w:szCs w:val="60"/>
@@ -1300,7 +1528,7 @@
       </w:r>
       <w:r>
         <w:rPr>
-          <w:rFonts w:ascii="Comic Sans MS" w:eastAsia="Comic Sans MS" w:hAnsi="Comic Sans MS" w:cs="Comic Sans MS"/>
+          <w:rFonts w:ascii="Comic Sans MS" w:hAnsi="Comic Sans MS" w:eastAsia="Comic Sans MS" w:cs="Comic Sans MS"/>
           <w:color w:val="000000"/>
           <w:sz w:val="60"/>
           <w:szCs w:val="60"/>
@@ -1309,7 +1537,7 @@
       </w:r>
       <w:r>
         <w:rPr>
-          <w:rFonts w:ascii="Comic Sans MS" w:eastAsia="Comic Sans MS" w:hAnsi="Comic Sans MS" w:cs="Comic Sans MS"/>
+          <w:rFonts w:ascii="Comic Sans MS" w:hAnsi="Comic Sans MS" w:eastAsia="Comic Sans MS" w:cs="Comic Sans MS"/>
           <w:color w:val="000000"/>
           <w:sz w:val="60"/>
           <w:szCs w:val="60"/>
@@ -1318,7 +1546,7 @@
       </w:r>
       <w:r>
         <w:rPr>
-          <w:rFonts w:ascii="Comic Sans MS" w:eastAsia="Comic Sans MS" w:hAnsi="Comic Sans MS" w:cs="Comic Sans MS"/>
+          <w:rFonts w:ascii="Comic Sans MS" w:hAnsi="Comic Sans MS" w:eastAsia="Comic Sans MS" w:cs="Comic Sans MS"/>
           <w:color w:val="000000"/>
           <w:sz w:val="60"/>
           <w:szCs w:val="60"/>
@@ -1327,7 +1555,7 @@
       </w:r>
       <w:r>
         <w:rPr>
-          <w:rFonts w:ascii="Comic Sans MS" w:eastAsia="Comic Sans MS" w:hAnsi="Comic Sans MS" w:cs="Comic Sans MS"/>
+          <w:rFonts w:ascii="Comic Sans MS" w:hAnsi="Comic Sans MS" w:eastAsia="Comic Sans MS" w:cs="Comic Sans MS"/>
           <w:color w:val="000000"/>
           <w:sz w:val="60"/>
           <w:szCs w:val="60"/>
@@ -1336,14 +1564,13 @@
       </w:r>
       <w:r>
         <w:rPr>
-          <w:rFonts w:ascii="Arial" w:eastAsia="Arial" w:hAnsi="Arial" w:cs="Arial"/>
+          <w:rFonts w:ascii="Arial" w:hAnsi="Arial" w:eastAsia="Arial" w:cs="Arial"/>
           <w:bCs/>
-          <w:noProof/>
           <w:color w:val="000000"/>
         </w:rPr>
         <w:drawing>
-          <wp:inline distT="0" distB="0" distL="0" distR="0" wp14:anchorId="0E5BF3BD" wp14:editId="5F2ECF36">
-            <wp:extent cx="1459638" cy="1219200"/>
+          <wp:inline distT="0" distB="0" distL="0" distR="0">
+            <wp:extent cx="1459230" cy="1219200"/>
             <wp:effectExtent l="0" t="0" r="7620" b="0"/>
             <wp:docPr id="7" name="Picture 7"/>
             <wp:cNvGraphicFramePr>
@@ -1353,13 +1580,13 @@
               <a:graphicData uri="http://schemas.openxmlformats.org/drawingml/2006/picture">
                 <pic:pic xmlns:pic="http://schemas.openxmlformats.org/drawingml/2006/picture">
                   <pic:nvPicPr>
-                    <pic:cNvPr id="0" name="Picture 2"/>
+                    <pic:cNvPr id="7" name="Picture 7"/>
                     <pic:cNvPicPr>
                       <a:picLocks noChangeAspect="1" noChangeArrowheads="1"/>
                     </pic:cNvPicPr>
                   </pic:nvPicPr>
                   <pic:blipFill>
-                    <a:blip r:embed="rId5" cstate="print">
+                    <a:blip r:embed="rId4" cstate="print">
                       <a:extLst>
                         <a:ext uri="{28A0092B-C50C-407E-A947-70E740481C1C}">
                           <a14:useLocalDpi xmlns:a14="http://schemas.microsoft.com/office/drawing/2010/main" val="0"/>
@@ -1371,7 +1598,7 @@
                       <a:fillRect/>
                     </a:stretch>
                   </pic:blipFill>
-                  <pic:spPr bwMode="auto">
+                  <pic:spPr>
                     <a:xfrm>
                       <a:off x="0" y="0"/>
                       <a:ext cx="1471809" cy="1229366"/>
@@ -1395,34 +1622,32 @@
       <w:pPr>
         <w:spacing w:line="240" w:lineRule="auto"/>
         <w:rPr>
-          <w:rFonts w:ascii="Times New Roman" w:eastAsia="Times New Roman" w:hAnsi="Times New Roman" w:cs="Times New Roman"/>
+          <w:rFonts w:ascii="Times New Roman" w:hAnsi="Times New Roman" w:eastAsia="Times New Roman" w:cs="Times New Roman"/>
           <w:sz w:val="24"/>
           <w:szCs w:val="24"/>
         </w:rPr>
       </w:pPr>
       <w:r>
         <w:rPr>
-          <w:rFonts w:ascii="Arial" w:eastAsia="Arial" w:hAnsi="Arial" w:cs="Arial"/>
+          <w:rFonts w:ascii="Arial" w:hAnsi="Arial" w:eastAsia="Arial" w:cs="Arial"/>
           <w:color w:val="000000"/>
           <w:sz w:val="22"/>
           <w:szCs w:val="22"/>
         </w:rPr>
-        <w:t xml:space="preserve">Amos Choo Jia </w:t>
-      </w:r>
-      <w:proofErr w:type="spellStart"/>
-      <w:r>
-        <w:rPr>
-          <w:rFonts w:ascii="Arial" w:eastAsia="Arial" w:hAnsi="Arial" w:cs="Arial"/>
+        <w:t>Amos Choo Jia Shern</w:t>
+      </w:r>
+      <w:r>
+        <w:rPr>
+          <w:rFonts w:ascii="Arial" w:hAnsi="Arial" w:eastAsia="Arial" w:cs="Arial"/>
           <w:color w:val="000000"/>
           <w:sz w:val="22"/>
           <w:szCs w:val="22"/>
         </w:rPr>
-        <w:t>Shern</w:t>
-      </w:r>
-      <w:proofErr w:type="spellEnd"/>
-      <w:r>
-        <w:rPr>
-          <w:rFonts w:ascii="Arial" w:eastAsia="Arial" w:hAnsi="Arial" w:cs="Arial"/>
+        <w:tab/>
+      </w:r>
+      <w:r>
+        <w:rPr>
+          <w:rFonts w:ascii="Arial" w:hAnsi="Arial" w:eastAsia="Arial" w:cs="Arial"/>
           <w:color w:val="000000"/>
           <w:sz w:val="22"/>
           <w:szCs w:val="22"/>
@@ -1431,7 +1656,7 @@
       </w:r>
       <w:r>
         <w:rPr>
-          <w:rFonts w:ascii="Arial" w:eastAsia="Arial" w:hAnsi="Arial" w:cs="Arial"/>
+          <w:rFonts w:ascii="Arial" w:hAnsi="Arial" w:eastAsia="Arial" w:cs="Arial"/>
           <w:color w:val="000000"/>
           <w:sz w:val="22"/>
           <w:szCs w:val="22"/>
@@ -1440,7 +1665,7 @@
       </w:r>
       <w:r>
         <w:rPr>
-          <w:rFonts w:ascii="Arial" w:eastAsia="Arial" w:hAnsi="Arial" w:cs="Arial"/>
+          <w:rFonts w:ascii="Arial" w:hAnsi="Arial" w:eastAsia="Arial" w:cs="Arial"/>
           <w:color w:val="000000"/>
           <w:sz w:val="22"/>
           <w:szCs w:val="22"/>
@@ -1449,7 +1674,7 @@
       </w:r>
       <w:r>
         <w:rPr>
-          <w:rFonts w:ascii="Arial" w:eastAsia="Arial" w:hAnsi="Arial" w:cs="Arial"/>
+          <w:rFonts w:ascii="Arial" w:hAnsi="Arial" w:eastAsia="Arial" w:cs="Arial"/>
           <w:color w:val="000000"/>
           <w:sz w:val="22"/>
           <w:szCs w:val="22"/>
@@ -1458,7 +1683,7 @@
       </w:r>
       <w:r>
         <w:rPr>
-          <w:rFonts w:ascii="Arial" w:eastAsia="Arial" w:hAnsi="Arial" w:cs="Arial"/>
+          <w:rFonts w:ascii="Arial" w:hAnsi="Arial" w:eastAsia="Arial" w:cs="Arial"/>
           <w:color w:val="000000"/>
           <w:sz w:val="22"/>
           <w:szCs w:val="22"/>
@@ -1467,44 +1692,26 @@
       </w:r>
       <w:r>
         <w:rPr>
-          <w:rFonts w:ascii="Arial" w:eastAsia="Arial" w:hAnsi="Arial" w:cs="Arial"/>
+          <w:rFonts w:ascii="Arial" w:hAnsi="Arial" w:eastAsia="Arial" w:cs="Arial"/>
           <w:color w:val="000000"/>
           <w:sz w:val="22"/>
           <w:szCs w:val="22"/>
         </w:rPr>
-        <w:tab/>
-      </w:r>
-      <w:r>
-        <w:rPr>
-          <w:rFonts w:ascii="Arial" w:eastAsia="Arial" w:hAnsi="Arial" w:cs="Arial"/>
-          <w:color w:val="000000"/>
-          <w:sz w:val="22"/>
-          <w:szCs w:val="22"/>
-        </w:rPr>
-        <w:t xml:space="preserve">      </w:t>
-      </w:r>
-      <w:r>
-        <w:rPr>
-          <w:rFonts w:ascii="Arial" w:eastAsia="Arial" w:hAnsi="Arial" w:cs="Arial"/>
-          <w:color w:val="000000"/>
-          <w:sz w:val="22"/>
-          <w:szCs w:val="22"/>
-        </w:rPr>
-        <w:t>Foong Shee Yao</w:t>
+        <w:t xml:space="preserve">      Foong Shee Yao</w:t>
       </w:r>
     </w:p>
     <w:p>
       <w:pPr>
         <w:spacing w:line="240" w:lineRule="auto"/>
         <w:rPr>
-          <w:rFonts w:ascii="Times New Roman" w:eastAsia="Times New Roman" w:hAnsi="Times New Roman" w:cs="Times New Roman"/>
+          <w:rFonts w:ascii="Times New Roman" w:hAnsi="Times New Roman" w:eastAsia="Times New Roman" w:cs="Times New Roman"/>
           <w:sz w:val="24"/>
           <w:szCs w:val="24"/>
         </w:rPr>
       </w:pPr>
       <w:r>
         <w:rPr>
-          <w:rFonts w:ascii="Arial" w:eastAsia="Arial" w:hAnsi="Arial" w:cs="Arial"/>
+          <w:rFonts w:ascii="Arial" w:hAnsi="Arial" w:eastAsia="Arial" w:cs="Arial"/>
           <w:color w:val="000000"/>
           <w:sz w:val="22"/>
           <w:szCs w:val="22"/>
@@ -1513,7 +1720,7 @@
       </w:r>
       <w:r>
         <w:rPr>
-          <w:rFonts w:ascii="Arial" w:eastAsia="Arial" w:hAnsi="Arial" w:cs="Arial"/>
+          <w:rFonts w:ascii="Arial" w:hAnsi="Arial" w:eastAsia="Arial" w:cs="Arial"/>
           <w:color w:val="000000"/>
           <w:sz w:val="22"/>
           <w:szCs w:val="22"/>
@@ -1522,17 +1729,16 @@
       </w:r>
       <w:r>
         <w:rPr>
-          <w:rFonts w:ascii="Arial" w:eastAsia="Arial" w:hAnsi="Arial" w:cs="Arial"/>
+          <w:rFonts w:ascii="Arial" w:hAnsi="Arial" w:eastAsia="Arial" w:cs="Arial"/>
           <w:color w:val="000000"/>
           <w:sz w:val="22"/>
           <w:szCs w:val="22"/>
         </w:rPr>
         <w:tab/>
       </w:r>
-      <w:proofErr w:type="gramStart"/>
-      <w:r>
-        <w:rPr>
-          <w:rFonts w:ascii="Arial" w:eastAsia="Arial" w:hAnsi="Arial" w:cs="Arial"/>
+      <w:r>
+        <w:rPr>
+          <w:rFonts w:ascii="Arial" w:hAnsi="Arial" w:eastAsia="Arial" w:cs="Arial"/>
           <w:color w:val="000000"/>
           <w:sz w:val="22"/>
           <w:szCs w:val="22"/>
@@ -1541,7 +1747,7 @@
       </w:r>
       <w:r>
         <w:rPr>
-          <w:rFonts w:ascii="Arial" w:eastAsia="Arial" w:hAnsi="Arial" w:cs="Arial"/>
+          <w:rFonts w:ascii="Arial" w:hAnsi="Arial" w:eastAsia="Arial" w:cs="Arial"/>
           <w:color w:val="000000"/>
           <w:sz w:val="22"/>
           <w:szCs w:val="22"/>
@@ -1550,99 +1756,80 @@
       </w:r>
       <w:r>
         <w:rPr>
-          <w:rFonts w:ascii="Arial" w:eastAsia="Arial" w:hAnsi="Arial" w:cs="Arial"/>
+          <w:rFonts w:ascii="Arial" w:hAnsi="Arial" w:eastAsia="Arial" w:cs="Arial"/>
           <w:color w:val="000000"/>
           <w:sz w:val="22"/>
           <w:szCs w:val="22"/>
         </w:rPr>
         <w:tab/>
       </w:r>
-      <w:proofErr w:type="gramEnd"/>
-      <w:r>
-        <w:rPr>
-          <w:rFonts w:ascii="Arial" w:eastAsia="Arial" w:hAnsi="Arial" w:cs="Arial"/>
+      <w:r>
+        <w:rPr>
+          <w:rFonts w:ascii="Arial" w:hAnsi="Arial" w:eastAsia="Arial" w:cs="Arial"/>
           <w:color w:val="000000"/>
           <w:sz w:val="22"/>
           <w:szCs w:val="22"/>
         </w:rPr>
-        <w:t xml:space="preserve">                 </w:t>
-      </w:r>
-      <w:r>
-        <w:rPr>
-          <w:rFonts w:ascii="Arial" w:eastAsia="Arial" w:hAnsi="Arial" w:cs="Arial"/>
-          <w:color w:val="000000"/>
-          <w:sz w:val="22"/>
-          <w:szCs w:val="22"/>
-        </w:rPr>
-        <w:t xml:space="preserve"> </w:t>
-      </w:r>
-      <w:r>
-        <w:rPr>
-          <w:rFonts w:ascii="Arial" w:eastAsia="Arial" w:hAnsi="Arial" w:cs="Arial"/>
-          <w:color w:val="000000"/>
-          <w:sz w:val="22"/>
-          <w:szCs w:val="22"/>
-        </w:rPr>
-        <w:t>(Student ID:31281125)</w:t>
+        <w:t xml:space="preserve">                  (Student ID:31281125)</w:t>
       </w:r>
     </w:p>
     <w:p>
       <w:pPr>
         <w:spacing w:line="240" w:lineRule="auto"/>
         <w:rPr>
-          <w:rFonts w:ascii="Times New Roman" w:eastAsia="Times New Roman" w:hAnsi="Times New Roman" w:cs="Times New Roman"/>
+          <w:rFonts w:ascii="Times New Roman" w:hAnsi="Times New Roman" w:eastAsia="Times New Roman" w:cs="Times New Roman"/>
           <w:sz w:val="24"/>
           <w:szCs w:val="24"/>
         </w:rPr>
       </w:pPr>
       <w:r>
         <w:rPr>
-          <w:rFonts w:ascii="Arial" w:eastAsia="Arial" w:hAnsi="Arial" w:cs="Arial"/>
+          <w:rFonts w:ascii="Arial" w:hAnsi="Arial" w:eastAsia="Arial" w:cs="Arial"/>
           <w:color w:val="000000"/>
           <w:sz w:val="22"/>
           <w:szCs w:val="22"/>
         </w:rPr>
-        <w:t xml:space="preserve">Date: </w:t>
-      </w:r>
-      <w:r>
-        <w:rPr>
-          <w:rFonts w:ascii="Arial" w:eastAsia="Arial" w:hAnsi="Arial" w:cs="Arial"/>
+        <w:t>Date: 6/10/2020</w:t>
+      </w:r>
+      <w:r>
+        <w:rPr>
+          <w:rFonts w:ascii="Arial" w:hAnsi="Arial" w:eastAsia="Arial" w:cs="Arial"/>
           <w:color w:val="000000"/>
           <w:sz w:val="22"/>
           <w:szCs w:val="22"/>
         </w:rPr>
-        <w:t>6</w:t>
-      </w:r>
-      <w:r>
-        <w:rPr>
-          <w:rFonts w:ascii="Arial" w:eastAsia="Arial" w:hAnsi="Arial" w:cs="Arial"/>
+        <w:tab/>
+      </w:r>
+      <w:r>
+        <w:rPr>
+          <w:rFonts w:ascii="Arial" w:hAnsi="Arial" w:eastAsia="Arial" w:cs="Arial"/>
           <w:color w:val="000000"/>
           <w:sz w:val="22"/>
           <w:szCs w:val="22"/>
         </w:rPr>
-        <w:t>/</w:t>
-      </w:r>
-      <w:r>
-        <w:rPr>
-          <w:rFonts w:ascii="Arial" w:eastAsia="Arial" w:hAnsi="Arial" w:cs="Arial"/>
+        <w:tab/>
+      </w:r>
+      <w:r>
+        <w:rPr>
+          <w:rFonts w:ascii="Arial" w:hAnsi="Arial" w:eastAsia="Arial" w:cs="Arial"/>
           <w:color w:val="000000"/>
           <w:sz w:val="22"/>
           <w:szCs w:val="22"/>
         </w:rPr>
-        <w:t>10</w:t>
-      </w:r>
-      <w:r>
-        <w:rPr>
-          <w:rFonts w:ascii="Arial" w:eastAsia="Arial" w:hAnsi="Arial" w:cs="Arial"/>
+        <w:tab/>
+      </w:r>
+      <w:r>
+        <w:rPr>
+          <w:rFonts w:ascii="Arial" w:hAnsi="Arial" w:eastAsia="Arial" w:cs="Arial"/>
           <w:color w:val="000000"/>
           <w:sz w:val="22"/>
           <w:szCs w:val="22"/>
         </w:rPr>
-        <w:t>/2020</w:t>
-      </w:r>
-      <w:r>
-        <w:rPr>
-          <w:rFonts w:ascii="Arial" w:eastAsia="Arial" w:hAnsi="Arial" w:cs="Arial"/>
+        <w:tab/>
+      </w:r>
+      <w:r>
+        <w:rPr>
+          <w:rFonts w:ascii="Arial" w:hAnsi="Arial" w:eastAsia="Arial" w:cs="Arial"/>
           <w:color w:val="000000"/>
           <w:sz w:val="22"/>
           <w:szCs w:val="22"/>
@@ -1651,7 +1838,7 @@
       </w:r>
       <w:r>
         <w:rPr>
-          <w:rFonts w:ascii="Arial" w:eastAsia="Arial" w:hAnsi="Arial" w:cs="Arial"/>
+          <w:rFonts w:ascii="Arial" w:hAnsi="Arial" w:eastAsia="Arial" w:cs="Arial"/>
           <w:color w:val="000000"/>
           <w:sz w:val="22"/>
           <w:szCs w:val="22"/>
@@ -1660,93 +1847,12 @@
       </w:r>
       <w:r>
         <w:rPr>
-          <w:rFonts w:ascii="Arial" w:eastAsia="Arial" w:hAnsi="Arial" w:cs="Arial"/>
+          <w:rFonts w:ascii="Arial" w:hAnsi="Arial" w:eastAsia="Arial" w:cs="Arial"/>
           <w:color w:val="000000"/>
           <w:sz w:val="22"/>
           <w:szCs w:val="22"/>
         </w:rPr>
-        <w:tab/>
-      </w:r>
-      <w:r>
-        <w:rPr>
-          <w:rFonts w:ascii="Arial" w:eastAsia="Arial" w:hAnsi="Arial" w:cs="Arial"/>
-          <w:color w:val="000000"/>
-          <w:sz w:val="22"/>
-          <w:szCs w:val="22"/>
-        </w:rPr>
-        <w:tab/>
-      </w:r>
-      <w:r>
-        <w:rPr>
-          <w:rFonts w:ascii="Arial" w:eastAsia="Arial" w:hAnsi="Arial" w:cs="Arial"/>
-          <w:color w:val="000000"/>
-          <w:sz w:val="22"/>
-          <w:szCs w:val="22"/>
-        </w:rPr>
-        <w:tab/>
-      </w:r>
-      <w:r>
-        <w:rPr>
-          <w:rFonts w:ascii="Arial" w:eastAsia="Arial" w:hAnsi="Arial" w:cs="Arial"/>
-          <w:color w:val="000000"/>
-          <w:sz w:val="22"/>
-          <w:szCs w:val="22"/>
-        </w:rPr>
-        <w:tab/>
-      </w:r>
-      <w:r>
-        <w:rPr>
-          <w:rFonts w:ascii="Arial" w:eastAsia="Arial" w:hAnsi="Arial" w:cs="Arial"/>
-          <w:color w:val="000000"/>
-          <w:sz w:val="22"/>
-          <w:szCs w:val="22"/>
-        </w:rPr>
-        <w:t xml:space="preserve">      </w:t>
-      </w:r>
-      <w:r>
-        <w:rPr>
-          <w:rFonts w:ascii="Arial" w:eastAsia="Arial" w:hAnsi="Arial" w:cs="Arial"/>
-          <w:color w:val="000000"/>
-          <w:sz w:val="22"/>
-          <w:szCs w:val="22"/>
-        </w:rPr>
-        <w:t xml:space="preserve">Date: </w:t>
-      </w:r>
-      <w:r>
-        <w:rPr>
-          <w:rFonts w:ascii="Arial" w:eastAsia="Arial" w:hAnsi="Arial" w:cs="Arial"/>
-          <w:color w:val="000000"/>
-          <w:sz w:val="22"/>
-          <w:szCs w:val="22"/>
-        </w:rPr>
-        <w:t>6</w:t>
-      </w:r>
-      <w:r>
-        <w:rPr>
-          <w:rFonts w:ascii="Arial" w:eastAsia="Arial" w:hAnsi="Arial" w:cs="Arial"/>
-          <w:color w:val="000000"/>
-          <w:sz w:val="22"/>
-          <w:szCs w:val="22"/>
-        </w:rPr>
-        <w:t>/</w:t>
-      </w:r>
-      <w:r>
-        <w:rPr>
-          <w:rFonts w:ascii="Arial" w:eastAsia="Arial" w:hAnsi="Arial" w:cs="Arial"/>
-          <w:color w:val="000000"/>
-          <w:sz w:val="22"/>
-          <w:szCs w:val="22"/>
-        </w:rPr>
-        <w:t>10</w:t>
-      </w:r>
-      <w:r>
-        <w:rPr>
-          <w:rFonts w:ascii="Arial" w:eastAsia="Arial" w:hAnsi="Arial" w:cs="Arial"/>
-          <w:color w:val="000000"/>
-          <w:sz w:val="22"/>
-          <w:szCs w:val="22"/>
-        </w:rPr>
-        <w:t>/2020</w:t>
+        <w:t xml:space="preserve">      Date: 6/10/2020</w:t>
       </w:r>
     </w:p>
     <w:p/>
@@ -1754,19 +1860,19 @@
       <w:pgSz w:w="11906" w:h="16838"/>
       <w:pgMar w:top="1440" w:right="1440" w:bottom="1440" w:left="1440" w:header="708" w:footer="708" w:gutter="0"/>
       <w:pgNumType w:start="1"/>
-      <w:cols w:space="720"/>
+      <w:cols w:space="720" w:num="1"/>
     </w:sectPr>
   </w:body>
 </w:document>
 </file>
 
 <file path=word/numbering.xml><?xml version="1.0" encoding="utf-8"?>
-<w:numbering xmlns:wpc="http://schemas.microsoft.com/office/word/2010/wordprocessingCanvas" xmlns:cx="http://schemas.microsoft.com/office/drawing/2014/chartex" xmlns:cx1="http://schemas.microsoft.com/office/drawing/2015/9/8/chartex" xmlns:cx2="http://schemas.microsoft.com/office/drawing/2015/10/21/chartex" xmlns:cx3="http://schemas.microsoft.com/office/drawing/2016/5/9/chartex" xmlns:cx4="http://schemas.microsoft.com/office/drawing/2016/5/10/chartex" xmlns:cx5="http://schemas.microsoft.com/office/drawing/2016/5/11/chartex" xmlns:cx6="http://schemas.microsoft.com/office/drawing/2016/5/12/chartex" xmlns:cx7="http://schemas.microsoft.com/office/drawing/2016/5/13/chartex" xmlns:cx8="http://schemas.microsoft.com/office/drawing/2016/5/14/chartex" xmlns:mc="http://schemas.openxmlformats.org/markup-compatibility/2006" xmlns:aink="http://schemas.microsoft.com/office/drawing/2016/ink" xmlns:am3d="http://schemas.microsoft.com/office/drawing/2017/model3d" xmlns:o="urn:schemas-microsoft-com:office:office" xmlns:r="http://schemas.openxmlformats.org/officeDocument/2006/relationships" xmlns:m="http://schemas.openxmlformats.org/officeDocument/2006/math" xmlns:v="urn:schemas-microsoft-com:vml" xmlns:wp14="http://schemas.microsoft.com/office/word/2010/wordprocessingDrawing" xmlns:wp="http://schemas.openxmlformats.org/drawingml/2006/wordprocessingDrawing" xmlns:w10="urn:schemas-microsoft-com:office:word" xmlns:w="http://schemas.openxmlformats.org/wordprocessingml/2006/main" xmlns:w14="http://schemas.microsoft.com/office/word/2010/wordml" xmlns:w15="http://schemas.microsoft.com/office/word/2012/wordml" xmlns:w16cex="http://schemas.microsoft.com/office/word/2018/wordml/cex" xmlns:w16cid="http://schemas.microsoft.com/office/word/2016/wordml/cid" xmlns:w16="http://schemas.microsoft.com/office/word/2018/wordml" xmlns:w16se="http://schemas.microsoft.com/office/word/2015/wordml/symex" xmlns:wpg="http://schemas.microsoft.com/office/word/2010/wordprocessingGroup" xmlns:wpi="http://schemas.microsoft.com/office/word/2010/wordprocessingInk" xmlns:wne="http://schemas.microsoft.com/office/word/2006/wordml" xmlns:wps="http://schemas.microsoft.com/office/word/2010/wordprocessingShape" mc:Ignorable="w14 w15 w16se w16cid w16 w16cex wp14">
-  <w:abstractNum w:abstractNumId="0" w15:restartNumberingAfterBreak="0">
+<w:numbering xmlns:wpc="http://schemas.microsoft.com/office/word/2010/wordprocessingCanvas" xmlns:mc="http://schemas.openxmlformats.org/markup-compatibility/2006" xmlns:o="urn:schemas-microsoft-com:office:office" xmlns:r="http://schemas.openxmlformats.org/officeDocument/2006/relationships" xmlns:m="http://schemas.openxmlformats.org/officeDocument/2006/math" xmlns:v="urn:schemas-microsoft-com:vml" xmlns:wp14="http://schemas.microsoft.com/office/word/2010/wordprocessingDrawing" xmlns:wp="http://schemas.openxmlformats.org/drawingml/2006/wordprocessingDrawing" xmlns:w10="urn:schemas-microsoft-com:office:word" xmlns:w="http://schemas.openxmlformats.org/wordprocessingml/2006/main" xmlns:w14="http://schemas.microsoft.com/office/word/2010/wordml" xmlns:wpg="http://schemas.microsoft.com/office/word/2010/wordprocessingGroup" xmlns:wpi="http://schemas.microsoft.com/office/word/2010/wordprocessingInk" xmlns:wne="http://schemas.microsoft.com/office/word/2006/wordml" xmlns:wps="http://schemas.microsoft.com/office/word/2010/wordprocessingShape" mc:Ignorable="w14 wp14">
+  <w:abstractNum w:abstractNumId="0">
     <w:nsid w:val="4C6038D2"/>
     <w:multiLevelType w:val="multilevel"/>
-    <w:tmpl w:val="282EF018"/>
-    <w:lvl w:ilvl="0">
+    <w:tmpl w:val="4C6038D2"/>
+    <w:lvl w:ilvl="0" w:tentative="0">
       <w:start w:val="1"/>
       <w:numFmt w:val="bullet"/>
       <w:lvlText w:val="-"/>
@@ -1778,7 +1884,7 @@
         <w:u w:val="none"/>
       </w:rPr>
     </w:lvl>
-    <w:lvl w:ilvl="1">
+    <w:lvl w:ilvl="1" w:tentative="0">
       <w:start w:val="1"/>
       <w:numFmt w:val="bullet"/>
       <w:lvlText w:val="-"/>
@@ -1790,7 +1896,7 @@
         <w:u w:val="none"/>
       </w:rPr>
     </w:lvl>
-    <w:lvl w:ilvl="2">
+    <w:lvl w:ilvl="2" w:tentative="0">
       <w:start w:val="1"/>
       <w:numFmt w:val="bullet"/>
       <w:lvlText w:val="-"/>
@@ -1802,7 +1908,7 @@
         <w:u w:val="none"/>
       </w:rPr>
     </w:lvl>
-    <w:lvl w:ilvl="3">
+    <w:lvl w:ilvl="3" w:tentative="0">
       <w:start w:val="1"/>
       <w:numFmt w:val="bullet"/>
       <w:lvlText w:val="-"/>
@@ -1814,7 +1920,7 @@
         <w:u w:val="none"/>
       </w:rPr>
     </w:lvl>
-    <w:lvl w:ilvl="4">
+    <w:lvl w:ilvl="4" w:tentative="0">
       <w:start w:val="1"/>
       <w:numFmt w:val="bullet"/>
       <w:lvlText w:val="-"/>
@@ -1826,7 +1932,7 @@
         <w:u w:val="none"/>
       </w:rPr>
     </w:lvl>
-    <w:lvl w:ilvl="5">
+    <w:lvl w:ilvl="5" w:tentative="0">
       <w:start w:val="1"/>
       <w:numFmt w:val="bullet"/>
       <w:lvlText w:val="-"/>
@@ -1838,7 +1944,7 @@
         <w:u w:val="none"/>
       </w:rPr>
     </w:lvl>
-    <w:lvl w:ilvl="6">
+    <w:lvl w:ilvl="6" w:tentative="0">
       <w:start w:val="1"/>
       <w:numFmt w:val="bullet"/>
       <w:lvlText w:val="-"/>
@@ -1850,7 +1956,7 @@
         <w:u w:val="none"/>
       </w:rPr>
     </w:lvl>
-    <w:lvl w:ilvl="7">
+    <w:lvl w:ilvl="7" w:tentative="0">
       <w:start w:val="1"/>
       <w:numFmt w:val="bullet"/>
       <w:lvlText w:val="-"/>
@@ -1862,7 +1968,7 @@
         <w:u w:val="none"/>
       </w:rPr>
     </w:lvl>
-    <w:lvl w:ilvl="8">
+    <w:lvl w:ilvl="8" w:tentative="0">
       <w:start w:val="1"/>
       <w:numFmt w:val="bullet"/>
       <w:lvlText w:val="-"/>
@@ -1882,410 +1988,286 @@
 </file>
 
 <file path=word/styles.xml><?xml version="1.0" encoding="utf-8"?>
-<w:styles xmlns:mc="http://schemas.openxmlformats.org/markup-compatibility/2006" xmlns:r="http://schemas.openxmlformats.org/officeDocument/2006/relationships" xmlns:w="http://schemas.openxmlformats.org/wordprocessingml/2006/main" xmlns:w14="http://schemas.microsoft.com/office/word/2010/wordml" xmlns:w15="http://schemas.microsoft.com/office/word/2012/wordml" xmlns:w16cex="http://schemas.microsoft.com/office/word/2018/wordml/cex" xmlns:w16cid="http://schemas.microsoft.com/office/word/2016/wordml/cid" xmlns:w16="http://schemas.microsoft.com/office/word/2018/wordml" xmlns:w16se="http://schemas.microsoft.com/office/word/2015/wordml/symex" mc:Ignorable="w14 w15 w16se w16cid w16 w16cex">
+<w:styles xmlns:mc="http://schemas.openxmlformats.org/markup-compatibility/2006" xmlns:o="urn:schemas-microsoft-com:office:office" xmlns:r="http://schemas.openxmlformats.org/officeDocument/2006/relationships" xmlns:m="http://schemas.openxmlformats.org/officeDocument/2006/math" xmlns:v="urn:schemas-microsoft-com:vml" xmlns:w="http://schemas.openxmlformats.org/wordprocessingml/2006/main" xmlns:w14="http://schemas.microsoft.com/office/word/2010/wordml" xmlns:w10="urn:schemas-microsoft-com:office:word" xmlns:sl="http://schemas.openxmlformats.org/schemaLibrary/2006/main" mc:Ignorable="w14">
   <w:docDefaults>
     <w:rPrDefault>
       <w:rPr>
-        <w:rFonts w:ascii="Calibri" w:eastAsia="Calibri" w:hAnsi="Calibri" w:cs="Calibri"/>
-        <w:sz w:val="28"/>
-        <w:szCs w:val="28"/>
-        <w:lang w:val="en-MY" w:eastAsia="zh-CN" w:bidi="ar-SA"/>
+        <w:rFonts w:ascii="Calibri" w:hAnsi="Calibri" w:eastAsia="Calibri" w:cs="Calibri"/>
       </w:rPr>
     </w:rPrDefault>
-    <w:pPrDefault>
-      <w:pPr>
-        <w:spacing w:line="120" w:lineRule="auto"/>
-      </w:pPr>
-    </w:pPrDefault>
+    <w:pPrDefault/>
   </w:docDefaults>
-  <w:latentStyles w:defLockedState="0" w:defUIPriority="99" w:defSemiHidden="0" w:defUnhideWhenUsed="0" w:defQFormat="0" w:count="376">
-    <w:lsdException w:name="Normal" w:uiPriority="0" w:qFormat="1"/>
-    <w:lsdException w:name="heading 1" w:uiPriority="9" w:qFormat="1"/>
-    <w:lsdException w:name="heading 2" w:semiHidden="1" w:uiPriority="9" w:unhideWhenUsed="1" w:qFormat="1"/>
-    <w:lsdException w:name="heading 3" w:semiHidden="1" w:uiPriority="9" w:unhideWhenUsed="1" w:qFormat="1"/>
-    <w:lsdException w:name="heading 4" w:semiHidden="1" w:uiPriority="9" w:unhideWhenUsed="1" w:qFormat="1"/>
-    <w:lsdException w:name="heading 5" w:semiHidden="1" w:uiPriority="9" w:unhideWhenUsed="1" w:qFormat="1"/>
-    <w:lsdException w:name="heading 6" w:semiHidden="1" w:uiPriority="9" w:unhideWhenUsed="1" w:qFormat="1"/>
-    <w:lsdException w:name="heading 7" w:semiHidden="1" w:uiPriority="9" w:unhideWhenUsed="1" w:qFormat="1"/>
-    <w:lsdException w:name="heading 8" w:semiHidden="1" w:uiPriority="9" w:unhideWhenUsed="1" w:qFormat="1"/>
-    <w:lsdException w:name="heading 9" w:semiHidden="1" w:uiPriority="9" w:unhideWhenUsed="1" w:qFormat="1"/>
-    <w:lsdException w:name="index 1" w:semiHidden="1" w:unhideWhenUsed="1"/>
-    <w:lsdException w:name="index 2" w:semiHidden="1" w:unhideWhenUsed="1"/>
-    <w:lsdException w:name="index 3" w:semiHidden="1" w:unhideWhenUsed="1"/>
-    <w:lsdException w:name="index 4" w:semiHidden="1" w:unhideWhenUsed="1"/>
-    <w:lsdException w:name="index 5" w:semiHidden="1" w:unhideWhenUsed="1"/>
-    <w:lsdException w:name="index 6" w:semiHidden="1" w:unhideWhenUsed="1"/>
-    <w:lsdException w:name="index 7" w:semiHidden="1" w:unhideWhenUsed="1"/>
-    <w:lsdException w:name="index 8" w:semiHidden="1" w:unhideWhenUsed="1"/>
-    <w:lsdException w:name="index 9" w:semiHidden="1" w:unhideWhenUsed="1"/>
-    <w:lsdException w:name="toc 1" w:semiHidden="1" w:uiPriority="39" w:unhideWhenUsed="1"/>
-    <w:lsdException w:name="toc 2" w:semiHidden="1" w:uiPriority="39" w:unhideWhenUsed="1"/>
-    <w:lsdException w:name="toc 3" w:semiHidden="1" w:uiPriority="39" w:unhideWhenUsed="1"/>
-    <w:lsdException w:name="toc 4" w:semiHidden="1" w:uiPriority="39" w:unhideWhenUsed="1"/>
-    <w:lsdException w:name="toc 5" w:semiHidden="1" w:uiPriority="39" w:unhideWhenUsed="1"/>
-    <w:lsdException w:name="toc 6" w:semiHidden="1" w:uiPriority="39" w:unhideWhenUsed="1"/>
-    <w:lsdException w:name="toc 7" w:semiHidden="1" w:uiPriority="39" w:unhideWhenUsed="1"/>
-    <w:lsdException w:name="toc 8" w:semiHidden="1" w:uiPriority="39" w:unhideWhenUsed="1"/>
-    <w:lsdException w:name="toc 9" w:semiHidden="1" w:uiPriority="39" w:unhideWhenUsed="1"/>
-    <w:lsdException w:name="Normal Indent" w:semiHidden="1" w:unhideWhenUsed="1"/>
-    <w:lsdException w:name="footnote text" w:semiHidden="1" w:unhideWhenUsed="1"/>
-    <w:lsdException w:name="annotation text" w:semiHidden="1" w:unhideWhenUsed="1"/>
-    <w:lsdException w:name="header" w:semiHidden="1" w:unhideWhenUsed="1"/>
-    <w:lsdException w:name="footer" w:semiHidden="1" w:unhideWhenUsed="1"/>
-    <w:lsdException w:name="index heading" w:semiHidden="1" w:unhideWhenUsed="1"/>
-    <w:lsdException w:name="caption" w:semiHidden="1" w:uiPriority="35" w:unhideWhenUsed="1" w:qFormat="1"/>
-    <w:lsdException w:name="table of figures" w:semiHidden="1" w:unhideWhenUsed="1"/>
-    <w:lsdException w:name="envelope address" w:semiHidden="1" w:unhideWhenUsed="1"/>
-    <w:lsdException w:name="envelope return" w:semiHidden="1" w:unhideWhenUsed="1"/>
-    <w:lsdException w:name="footnote reference" w:semiHidden="1" w:unhideWhenUsed="1"/>
-    <w:lsdException w:name="annotation reference" w:semiHidden="1" w:unhideWhenUsed="1"/>
-    <w:lsdException w:name="line number" w:semiHidden="1" w:unhideWhenUsed="1"/>
-    <w:lsdException w:name="page number" w:semiHidden="1" w:unhideWhenUsed="1"/>
-    <w:lsdException w:name="endnote reference" w:semiHidden="1" w:unhideWhenUsed="1"/>
-    <w:lsdException w:name="endnote text" w:semiHidden="1" w:unhideWhenUsed="1"/>
-    <w:lsdException w:name="table of authorities" w:semiHidden="1" w:unhideWhenUsed="1"/>
-    <w:lsdException w:name="macro" w:semiHidden="1" w:unhideWhenUsed="1"/>
-    <w:lsdException w:name="toa heading" w:semiHidden="1" w:unhideWhenUsed="1"/>
-    <w:lsdException w:name="List" w:semiHidden="1" w:unhideWhenUsed="1"/>
-    <w:lsdException w:name="List Bullet" w:semiHidden="1" w:unhideWhenUsed="1"/>
-    <w:lsdException w:name="List Number" w:semiHidden="1" w:unhideWhenUsed="1"/>
-    <w:lsdException w:name="List 2" w:semiHidden="1" w:unhideWhenUsed="1"/>
-    <w:lsdException w:name="List 3" w:semiHidden="1" w:unhideWhenUsed="1"/>
-    <w:lsdException w:name="List 4" w:semiHidden="1" w:unhideWhenUsed="1"/>
-    <w:lsdException w:name="List 5" w:semiHidden="1" w:unhideWhenUsed="1"/>
-    <w:lsdException w:name="List Bullet 2" w:semiHidden="1" w:unhideWhenUsed="1"/>
-    <w:lsdException w:name="List Bullet 3" w:semiHidden="1" w:unhideWhenUsed="1"/>
-    <w:lsdException w:name="List Bullet 4" w:semiHidden="1" w:unhideWhenUsed="1"/>
-    <w:lsdException w:name="List Bullet 5" w:semiHidden="1" w:unhideWhenUsed="1"/>
-    <w:lsdException w:name="List Number 2" w:semiHidden="1" w:unhideWhenUsed="1"/>
-    <w:lsdException w:name="List Number 3" w:semiHidden="1" w:unhideWhenUsed="1"/>
-    <w:lsdException w:name="List Number 4" w:semiHidden="1" w:unhideWhenUsed="1"/>
-    <w:lsdException w:name="List Number 5" w:semiHidden="1" w:unhideWhenUsed="1"/>
-    <w:lsdException w:name="Title" w:uiPriority="10" w:qFormat="1"/>
-    <w:lsdException w:name="Closing" w:semiHidden="1" w:unhideWhenUsed="1"/>
-    <w:lsdException w:name="Signature" w:semiHidden="1" w:unhideWhenUsed="1"/>
-    <w:lsdException w:name="Default Paragraph Font" w:semiHidden="1" w:uiPriority="1" w:unhideWhenUsed="1"/>
-    <w:lsdException w:name="Body Text" w:semiHidden="1" w:unhideWhenUsed="1"/>
-    <w:lsdException w:name="Body Text Indent" w:semiHidden="1" w:unhideWhenUsed="1"/>
-    <w:lsdException w:name="List Continue" w:semiHidden="1" w:unhideWhenUsed="1"/>
-    <w:lsdException w:name="List Continue 2" w:semiHidden="1" w:unhideWhenUsed="1"/>
-    <w:lsdException w:name="List Continue 3" w:semiHidden="1" w:unhideWhenUsed="1"/>
-    <w:lsdException w:name="List Continue 4" w:semiHidden="1" w:unhideWhenUsed="1"/>
-    <w:lsdException w:name="List Continue 5" w:semiHidden="1" w:unhideWhenUsed="1"/>
-    <w:lsdException w:name="Message Header" w:semiHidden="1" w:unhideWhenUsed="1"/>
-    <w:lsdException w:name="Subtitle" w:uiPriority="11" w:qFormat="1"/>
-    <w:lsdException w:name="Salutation" w:semiHidden="1" w:unhideWhenUsed="1"/>
-    <w:lsdException w:name="Date" w:semiHidden="1" w:unhideWhenUsed="1"/>
-    <w:lsdException w:name="Body Text First Indent" w:semiHidden="1" w:unhideWhenUsed="1"/>
-    <w:lsdException w:name="Body Text First Indent 2" w:semiHidden="1" w:unhideWhenUsed="1"/>
-    <w:lsdException w:name="Note Heading" w:semiHidden="1" w:unhideWhenUsed="1"/>
-    <w:lsdException w:name="Body Text 2" w:semiHidden="1" w:unhideWhenUsed="1"/>
-    <w:lsdException w:name="Body Text 3" w:semiHidden="1" w:unhideWhenUsed="1"/>
-    <w:lsdException w:name="Body Text Indent 2" w:semiHidden="1" w:unhideWhenUsed="1"/>
-    <w:lsdException w:name="Body Text Indent 3" w:semiHidden="1" w:unhideWhenUsed="1"/>
-    <w:lsdException w:name="Block Text" w:semiHidden="1" w:unhideWhenUsed="1"/>
-    <w:lsdException w:name="Hyperlink" w:semiHidden="1" w:unhideWhenUsed="1"/>
-    <w:lsdException w:name="FollowedHyperlink" w:semiHidden="1" w:unhideWhenUsed="1"/>
-    <w:lsdException w:name="Strong" w:uiPriority="22" w:qFormat="1"/>
-    <w:lsdException w:name="Emphasis" w:uiPriority="20" w:qFormat="1"/>
-    <w:lsdException w:name="Document Map" w:semiHidden="1" w:unhideWhenUsed="1"/>
-    <w:lsdException w:name="Plain Text" w:semiHidden="1" w:unhideWhenUsed="1"/>
-    <w:lsdException w:name="E-mail Signature" w:semiHidden="1" w:unhideWhenUsed="1"/>
-    <w:lsdException w:name="HTML Top of Form" w:semiHidden="1" w:unhideWhenUsed="1"/>
-    <w:lsdException w:name="HTML Bottom of Form" w:semiHidden="1" w:unhideWhenUsed="1"/>
-    <w:lsdException w:name="Normal (Web)" w:semiHidden="1" w:unhideWhenUsed="1"/>
-    <w:lsdException w:name="HTML Acronym" w:semiHidden="1" w:unhideWhenUsed="1"/>
-    <w:lsdException w:name="HTML Address" w:semiHidden="1" w:unhideWhenUsed="1"/>
-    <w:lsdException w:name="HTML Cite" w:semiHidden="1" w:unhideWhenUsed="1"/>
-    <w:lsdException w:name="HTML Code" w:semiHidden="1" w:unhideWhenUsed="1"/>
-    <w:lsdException w:name="HTML Definition" w:semiHidden="1" w:unhideWhenUsed="1"/>
-    <w:lsdException w:name="HTML Keyboard" w:semiHidden="1" w:unhideWhenUsed="1"/>
-    <w:lsdException w:name="HTML Preformatted" w:semiHidden="1" w:unhideWhenUsed="1"/>
-    <w:lsdException w:name="HTML Sample" w:semiHidden="1" w:unhideWhenUsed="1"/>
-    <w:lsdException w:name="HTML Typewriter" w:semiHidden="1" w:unhideWhenUsed="1"/>
-    <w:lsdException w:name="HTML Variable" w:semiHidden="1" w:unhideWhenUsed="1"/>
-    <w:lsdException w:name="Normal Table" w:semiHidden="1" w:unhideWhenUsed="1"/>
-    <w:lsdException w:name="annotation subject" w:semiHidden="1" w:unhideWhenUsed="1"/>
-    <w:lsdException w:name="No List" w:semiHidden="1" w:unhideWhenUsed="1"/>
-    <w:lsdException w:name="Outline List 1" w:semiHidden="1" w:unhideWhenUsed="1"/>
-    <w:lsdException w:name="Outline List 2" w:semiHidden="1" w:unhideWhenUsed="1"/>
-    <w:lsdException w:name="Outline List 3" w:semiHidden="1" w:unhideWhenUsed="1"/>
-    <w:lsdException w:name="Table Simple 1" w:semiHidden="1" w:unhideWhenUsed="1"/>
-    <w:lsdException w:name="Table Simple 2" w:semiHidden="1" w:unhideWhenUsed="1"/>
-    <w:lsdException w:name="Table Simple 3" w:semiHidden="1" w:unhideWhenUsed="1"/>
-    <w:lsdException w:name="Table Classic 1" w:semiHidden="1" w:unhideWhenUsed="1"/>
-    <w:lsdException w:name="Table Classic 2" w:semiHidden="1" w:unhideWhenUsed="1"/>
-    <w:lsdException w:name="Table Classic 3" w:semiHidden="1" w:unhideWhenUsed="1"/>
-    <w:lsdException w:name="Table Classic 4" w:semiHidden="1" w:unhideWhenUsed="1"/>
-    <w:lsdException w:name="Table Colorful 1" w:semiHidden="1" w:unhideWhenUsed="1"/>
-    <w:lsdException w:name="Table Colorful 2" w:semiHidden="1" w:unhideWhenUsed="1"/>
-    <w:lsdException w:name="Table Colorful 3" w:semiHidden="1" w:unhideWhenUsed="1"/>
-    <w:lsdException w:name="Table Columns 1" w:semiHidden="1" w:unhideWhenUsed="1"/>
-    <w:lsdException w:name="Table Columns 2" w:semiHidden="1" w:unhideWhenUsed="1"/>
-    <w:lsdException w:name="Table Columns 3" w:semiHidden="1" w:unhideWhenUsed="1"/>
-    <w:lsdException w:name="Table Columns 4" w:semiHidden="1" w:unhideWhenUsed="1"/>
-    <w:lsdException w:name="Table Columns 5" w:semiHidden="1" w:unhideWhenUsed="1"/>
-    <w:lsdException w:name="Table Grid 1" w:semiHidden="1" w:unhideWhenUsed="1"/>
-    <w:lsdException w:name="Table Grid 2" w:semiHidden="1" w:unhideWhenUsed="1"/>
-    <w:lsdException w:name="Table Grid 3" w:semiHidden="1" w:unhideWhenUsed="1"/>
-    <w:lsdException w:name="Table Grid 4" w:semiHidden="1" w:unhideWhenUsed="1"/>
-    <w:lsdException w:name="Table Grid 5" w:semiHidden="1" w:unhideWhenUsed="1"/>
-    <w:lsdException w:name="Table Grid 6" w:semiHidden="1" w:unhideWhenUsed="1"/>
-    <w:lsdException w:name="Table Grid 7" w:semiHidden="1" w:unhideWhenUsed="1"/>
-    <w:lsdException w:name="Table Grid 8" w:semiHidden="1" w:unhideWhenUsed="1"/>
-    <w:lsdException w:name="Table List 1" w:semiHidden="1" w:unhideWhenUsed="1"/>
-    <w:lsdException w:name="Table List 2" w:semiHidden="1" w:unhideWhenUsed="1"/>
-    <w:lsdException w:name="Table List 3" w:semiHidden="1" w:unhideWhenUsed="1"/>
-    <w:lsdException w:name="Table List 4" w:semiHidden="1" w:unhideWhenUsed="1"/>
-    <w:lsdException w:name="Table List 5" w:semiHidden="1" w:unhideWhenUsed="1"/>
-    <w:lsdException w:name="Table List 6" w:semiHidden="1" w:unhideWhenUsed="1"/>
-    <w:lsdException w:name="Table List 7" w:semiHidden="1" w:unhideWhenUsed="1"/>
-    <w:lsdException w:name="Table List 8" w:semiHidden="1" w:unhideWhenUsed="1"/>
-    <w:lsdException w:name="Table 3D effects 1" w:semiHidden="1" w:unhideWhenUsed="1"/>
-    <w:lsdException w:name="Table 3D effects 2" w:semiHidden="1" w:unhideWhenUsed="1"/>
-    <w:lsdException w:name="Table 3D effects 3" w:semiHidden="1" w:unhideWhenUsed="1"/>
-    <w:lsdException w:name="Table Contemporary" w:semiHidden="1" w:unhideWhenUsed="1"/>
-    <w:lsdException w:name="Table Elegant" w:semiHidden="1" w:unhideWhenUsed="1"/>
-    <w:lsdException w:name="Table Professional" w:semiHidden="1" w:unhideWhenUsed="1"/>
-    <w:lsdException w:name="Table Subtle 1" w:semiHidden="1" w:unhideWhenUsed="1"/>
-    <w:lsdException w:name="Table Subtle 2" w:semiHidden="1" w:unhideWhenUsed="1"/>
-    <w:lsdException w:name="Table Web 1" w:semiHidden="1" w:unhideWhenUsed="1"/>
-    <w:lsdException w:name="Table Web 2" w:semiHidden="1" w:unhideWhenUsed="1"/>
-    <w:lsdException w:name="Table Web 3" w:semiHidden="1" w:unhideWhenUsed="1"/>
-    <w:lsdException w:name="Balloon Text" w:semiHidden="1" w:unhideWhenUsed="1"/>
-    <w:lsdException w:name="Table Grid" w:uiPriority="39"/>
-    <w:lsdException w:name="Table Theme" w:semiHidden="1" w:unhideWhenUsed="1"/>
-    <w:lsdException w:name="Placeholder Text" w:semiHidden="1"/>
-    <w:lsdException w:name="No Spacing" w:uiPriority="1" w:qFormat="1"/>
-    <w:lsdException w:name="Light Shading" w:uiPriority="60"/>
-    <w:lsdException w:name="Light List" w:uiPriority="61"/>
-    <w:lsdException w:name="Light Grid" w:uiPriority="62"/>
-    <w:lsdException w:name="Medium Shading 1" w:uiPriority="63"/>
-    <w:lsdException w:name="Medium Shading 2" w:uiPriority="64"/>
-    <w:lsdException w:name="Medium List 1" w:uiPriority="65"/>
-    <w:lsdException w:name="Medium List 2" w:uiPriority="66"/>
-    <w:lsdException w:name="Medium Grid 1" w:uiPriority="67"/>
-    <w:lsdException w:name="Medium Grid 2" w:uiPriority="68"/>
-    <w:lsdException w:name="Medium Grid 3" w:uiPriority="69"/>
-    <w:lsdException w:name="Dark List" w:uiPriority="70"/>
-    <w:lsdException w:name="Colorful Shading" w:uiPriority="71"/>
-    <w:lsdException w:name="Colorful List" w:uiPriority="72"/>
-    <w:lsdException w:name="Colorful Grid" w:uiPriority="73"/>
-    <w:lsdException w:name="Light Shading Accent 1" w:uiPriority="60"/>
-    <w:lsdException w:name="Light List Accent 1" w:uiPriority="61"/>
-    <w:lsdException w:name="Light Grid Accent 1" w:uiPriority="62"/>
-    <w:lsdException w:name="Medium Shading 1 Accent 1" w:uiPriority="63"/>
-    <w:lsdException w:name="Medium Shading 2 Accent 1" w:uiPriority="64"/>
-    <w:lsdException w:name="Medium List 1 Accent 1" w:uiPriority="65"/>
-    <w:lsdException w:name="Revision" w:semiHidden="1"/>
-    <w:lsdException w:name="List Paragraph" w:uiPriority="34" w:qFormat="1"/>
-    <w:lsdException w:name="Quote" w:uiPriority="29" w:qFormat="1"/>
-    <w:lsdException w:name="Intense Quote" w:uiPriority="30" w:qFormat="1"/>
-    <w:lsdException w:name="Medium List 2 Accent 1" w:uiPriority="66"/>
-    <w:lsdException w:name="Medium Grid 1 Accent 1" w:uiPriority="67"/>
-    <w:lsdException w:name="Medium Grid 2 Accent 1" w:uiPriority="68"/>
-    <w:lsdException w:name="Medium Grid 3 Accent 1" w:uiPriority="69"/>
-    <w:lsdException w:name="Dark List Accent 1" w:uiPriority="70"/>
-    <w:lsdException w:name="Colorful Shading Accent 1" w:uiPriority="71"/>
-    <w:lsdException w:name="Colorful List Accent 1" w:uiPriority="72"/>
-    <w:lsdException w:name="Colorful Grid Accent 1" w:uiPriority="73"/>
-    <w:lsdException w:name="Light Shading Accent 2" w:uiPriority="60"/>
-    <w:lsdException w:name="Light List Accent 2" w:uiPriority="61"/>
-    <w:lsdException w:name="Light Grid Accent 2" w:uiPriority="62"/>
-    <w:lsdException w:name="Medium Shading 1 Accent 2" w:uiPriority="63"/>
-    <w:lsdException w:name="Medium Shading 2 Accent 2" w:uiPriority="64"/>
-    <w:lsdException w:name="Medium List 1 Accent 2" w:uiPriority="65"/>
-    <w:lsdException w:name="Medium List 2 Accent 2" w:uiPriority="66"/>
-    <w:lsdException w:name="Medium Grid 1 Accent 2" w:uiPriority="67"/>
-    <w:lsdException w:name="Medium Grid 2 Accent 2" w:uiPriority="68"/>
-    <w:lsdException w:name="Medium Grid 3 Accent 2" w:uiPriority="69"/>
-    <w:lsdException w:name="Dark List Accent 2" w:uiPriority="70"/>
-    <w:lsdException w:name="Colorful Shading Accent 2" w:uiPriority="71"/>
-    <w:lsdException w:name="Colorful List Accent 2" w:uiPriority="72"/>
-    <w:lsdException w:name="Colorful Grid Accent 2" w:uiPriority="73"/>
-    <w:lsdException w:name="Light Shading Accent 3" w:uiPriority="60"/>
-    <w:lsdException w:name="Light List Accent 3" w:uiPriority="61"/>
-    <w:lsdException w:name="Light Grid Accent 3" w:uiPriority="62"/>
-    <w:lsdException w:name="Medium Shading 1 Accent 3" w:uiPriority="63"/>
-    <w:lsdException w:name="Medium Shading 2 Accent 3" w:uiPriority="64"/>
-    <w:lsdException w:name="Medium List 1 Accent 3" w:uiPriority="65"/>
-    <w:lsdException w:name="Medium List 2 Accent 3" w:uiPriority="66"/>
-    <w:lsdException w:name="Medium Grid 1 Accent 3" w:uiPriority="67"/>
-    <w:lsdException w:name="Medium Grid 2 Accent 3" w:uiPriority="68"/>
-    <w:lsdException w:name="Medium Grid 3 Accent 3" w:uiPriority="69"/>
-    <w:lsdException w:name="Dark List Accent 3" w:uiPriority="70"/>
-    <w:lsdException w:name="Colorful Shading Accent 3" w:uiPriority="71"/>
-    <w:lsdException w:name="Colorful List Accent 3" w:uiPriority="72"/>
-    <w:lsdException w:name="Colorful Grid Accent 3" w:uiPriority="73"/>
-    <w:lsdException w:name="Light Shading Accent 4" w:uiPriority="60"/>
-    <w:lsdException w:name="Light List Accent 4" w:uiPriority="61"/>
-    <w:lsdException w:name="Light Grid Accent 4" w:uiPriority="62"/>
-    <w:lsdException w:name="Medium Shading 1 Accent 4" w:uiPriority="63"/>
-    <w:lsdException w:name="Medium Shading 2 Accent 4" w:uiPriority="64"/>
-    <w:lsdException w:name="Medium List 1 Accent 4" w:uiPriority="65"/>
-    <w:lsdException w:name="Medium List 2 Accent 4" w:uiPriority="66"/>
-    <w:lsdException w:name="Medium Grid 1 Accent 4" w:uiPriority="67"/>
-    <w:lsdException w:name="Medium Grid 2 Accent 4" w:uiPriority="68"/>
-    <w:lsdException w:name="Medium Grid 3 Accent 4" w:uiPriority="69"/>
-    <w:lsdException w:name="Dark List Accent 4" w:uiPriority="70"/>
-    <w:lsdException w:name="Colorful Shading Accent 4" w:uiPriority="71"/>
-    <w:lsdException w:name="Colorful List Accent 4" w:uiPriority="72"/>
-    <w:lsdException w:name="Colorful Grid Accent 4" w:uiPriority="73"/>
-    <w:lsdException w:name="Light Shading Accent 5" w:uiPriority="60"/>
-    <w:lsdException w:name="Light List Accent 5" w:uiPriority="61"/>
-    <w:lsdException w:name="Light Grid Accent 5" w:uiPriority="62"/>
-    <w:lsdException w:name="Medium Shading 1 Accent 5" w:uiPriority="63"/>
-    <w:lsdException w:name="Medium Shading 2 Accent 5" w:uiPriority="64"/>
-    <w:lsdException w:name="Medium List 1 Accent 5" w:uiPriority="65"/>
-    <w:lsdException w:name="Medium List 2 Accent 5" w:uiPriority="66"/>
-    <w:lsdException w:name="Medium Grid 1 Accent 5" w:uiPriority="67"/>
-    <w:lsdException w:name="Medium Grid 2 Accent 5" w:uiPriority="68"/>
-    <w:lsdException w:name="Medium Grid 3 Accent 5" w:uiPriority="69"/>
-    <w:lsdException w:name="Dark List Accent 5" w:uiPriority="70"/>
-    <w:lsdException w:name="Colorful Shading Accent 5" w:uiPriority="71"/>
-    <w:lsdException w:name="Colorful List Accent 5" w:uiPriority="72"/>
-    <w:lsdException w:name="Colorful Grid Accent 5" w:uiPriority="73"/>
-    <w:lsdException w:name="Light Shading Accent 6" w:uiPriority="60"/>
-    <w:lsdException w:name="Light List Accent 6" w:uiPriority="61"/>
-    <w:lsdException w:name="Light Grid Accent 6" w:uiPriority="62"/>
-    <w:lsdException w:name="Medium Shading 1 Accent 6" w:uiPriority="63"/>
-    <w:lsdException w:name="Medium Shading 2 Accent 6" w:uiPriority="64"/>
-    <w:lsdException w:name="Medium List 1 Accent 6" w:uiPriority="65"/>
-    <w:lsdException w:name="Medium List 2 Accent 6" w:uiPriority="66"/>
-    <w:lsdException w:name="Medium Grid 1 Accent 6" w:uiPriority="67"/>
-    <w:lsdException w:name="Medium Grid 2 Accent 6" w:uiPriority="68"/>
-    <w:lsdException w:name="Medium Grid 3 Accent 6" w:uiPriority="69"/>
-    <w:lsdException w:name="Dark List Accent 6" w:uiPriority="70"/>
-    <w:lsdException w:name="Colorful Shading Accent 6" w:uiPriority="71"/>
-    <w:lsdException w:name="Colorful List Accent 6" w:uiPriority="72"/>
-    <w:lsdException w:name="Colorful Grid Accent 6" w:uiPriority="73"/>
-    <w:lsdException w:name="Subtle Emphasis" w:uiPriority="19" w:qFormat="1"/>
-    <w:lsdException w:name="Intense Emphasis" w:uiPriority="21" w:qFormat="1"/>
-    <w:lsdException w:name="Subtle Reference" w:uiPriority="31" w:qFormat="1"/>
-    <w:lsdException w:name="Intense Reference" w:uiPriority="32" w:qFormat="1"/>
-    <w:lsdException w:name="Book Title" w:uiPriority="33" w:qFormat="1"/>
-    <w:lsdException w:name="Bibliography" w:semiHidden="1" w:uiPriority="37" w:unhideWhenUsed="1"/>
-    <w:lsdException w:name="TOC Heading" w:semiHidden="1" w:uiPriority="39" w:unhideWhenUsed="1" w:qFormat="1"/>
-    <w:lsdException w:name="Plain Table 1" w:uiPriority="41"/>
-    <w:lsdException w:name="Plain Table 2" w:uiPriority="42"/>
-    <w:lsdException w:name="Plain Table 3" w:uiPriority="43"/>
-    <w:lsdException w:name="Plain Table 4" w:uiPriority="44"/>
-    <w:lsdException w:name="Plain Table 5" w:uiPriority="45"/>
-    <w:lsdException w:name="Grid Table Light" w:uiPriority="40"/>
-    <w:lsdException w:name="Grid Table 1 Light" w:uiPriority="46"/>
-    <w:lsdException w:name="Grid Table 2" w:uiPriority="47"/>
-    <w:lsdException w:name="Grid Table 3" w:uiPriority="48"/>
-    <w:lsdException w:name="Grid Table 4" w:uiPriority="49"/>
-    <w:lsdException w:name="Grid Table 5 Dark" w:uiPriority="50"/>
-    <w:lsdException w:name="Grid Table 6 Colorful" w:uiPriority="51"/>
-    <w:lsdException w:name="Grid Table 7 Colorful" w:uiPriority="52"/>
-    <w:lsdException w:name="Grid Table 1 Light Accent 1" w:uiPriority="46"/>
-    <w:lsdException w:name="Grid Table 2 Accent 1" w:uiPriority="47"/>
-    <w:lsdException w:name="Grid Table 3 Accent 1" w:uiPriority="48"/>
-    <w:lsdException w:name="Grid Table 4 Accent 1" w:uiPriority="49"/>
-    <w:lsdException w:name="Grid Table 5 Dark Accent 1" w:uiPriority="50"/>
-    <w:lsdException w:name="Grid Table 6 Colorful Accent 1" w:uiPriority="51"/>
-    <w:lsdException w:name="Grid Table 7 Colorful Accent 1" w:uiPriority="52"/>
-    <w:lsdException w:name="Grid Table 1 Light Accent 2" w:uiPriority="46"/>
-    <w:lsdException w:name="Grid Table 2 Accent 2" w:uiPriority="47"/>
-    <w:lsdException w:name="Grid Table 3 Accent 2" w:uiPriority="48"/>
-    <w:lsdException w:name="Grid Table 4 Accent 2" w:uiPriority="49"/>
-    <w:lsdException w:name="Grid Table 5 Dark Accent 2" w:uiPriority="50"/>
-    <w:lsdException w:name="Grid Table 6 Colorful Accent 2" w:uiPriority="51"/>
-    <w:lsdException w:name="Grid Table 7 Colorful Accent 2" w:uiPriority="52"/>
-    <w:lsdException w:name="Grid Table 1 Light Accent 3" w:uiPriority="46"/>
-    <w:lsdException w:name="Grid Table 2 Accent 3" w:uiPriority="47"/>
-    <w:lsdException w:name="Grid Table 3 Accent 3" w:uiPriority="48"/>
-    <w:lsdException w:name="Grid Table 4 Accent 3" w:uiPriority="49"/>
-    <w:lsdException w:name="Grid Table 5 Dark Accent 3" w:uiPriority="50"/>
-    <w:lsdException w:name="Grid Table 6 Colorful Accent 3" w:uiPriority="51"/>
-    <w:lsdException w:name="Grid Table 7 Colorful Accent 3" w:uiPriority="52"/>
-    <w:lsdException w:name="Grid Table 1 Light Accent 4" w:uiPriority="46"/>
-    <w:lsdException w:name="Grid Table 2 Accent 4" w:uiPriority="47"/>
-    <w:lsdException w:name="Grid Table 3 Accent 4" w:uiPriority="48"/>
-    <w:lsdException w:name="Grid Table 4 Accent 4" w:uiPriority="49"/>
-    <w:lsdException w:name="Grid Table 5 Dark Accent 4" w:uiPriority="50"/>
-    <w:lsdException w:name="Grid Table 6 Colorful Accent 4" w:uiPriority="51"/>
-    <w:lsdException w:name="Grid Table 7 Colorful Accent 4" w:uiPriority="52"/>
-    <w:lsdException w:name="Grid Table 1 Light Accent 5" w:uiPriority="46"/>
-    <w:lsdException w:name="Grid Table 2 Accent 5" w:uiPriority="47"/>
-    <w:lsdException w:name="Grid Table 3 Accent 5" w:uiPriority="48"/>
-    <w:lsdException w:name="Grid Table 4 Accent 5" w:uiPriority="49"/>
-    <w:lsdException w:name="Grid Table 5 Dark Accent 5" w:uiPriority="50"/>
-    <w:lsdException w:name="Grid Table 6 Colorful Accent 5" w:uiPriority="51"/>
-    <w:lsdException w:name="Grid Table 7 Colorful Accent 5" w:uiPriority="52"/>
-    <w:lsdException w:name="Grid Table 1 Light Accent 6" w:uiPriority="46"/>
-    <w:lsdException w:name="Grid Table 2 Accent 6" w:uiPriority="47"/>
-    <w:lsdException w:name="Grid Table 3 Accent 6" w:uiPriority="48"/>
-    <w:lsdException w:name="Grid Table 4 Accent 6" w:uiPriority="49"/>
-    <w:lsdException w:name="Grid Table 5 Dark Accent 6" w:uiPriority="50"/>
-    <w:lsdException w:name="Grid Table 6 Colorful Accent 6" w:uiPriority="51"/>
-    <w:lsdException w:name="Grid Table 7 Colorful Accent 6" w:uiPriority="52"/>
-    <w:lsdException w:name="List Table 1 Light" w:uiPriority="46"/>
-    <w:lsdException w:name="List Table 2" w:uiPriority="47"/>
-    <w:lsdException w:name="List Table 3" w:uiPriority="48"/>
-    <w:lsdException w:name="List Table 4" w:uiPriority="49"/>
-    <w:lsdException w:name="List Table 5 Dark" w:uiPriority="50"/>
-    <w:lsdException w:name="List Table 6 Colorful" w:uiPriority="51"/>
-    <w:lsdException w:name="List Table 7 Colorful" w:uiPriority="52"/>
-    <w:lsdException w:name="List Table 1 Light Accent 1" w:uiPriority="46"/>
-    <w:lsdException w:name="List Table 2 Accent 1" w:uiPriority="47"/>
-    <w:lsdException w:name="List Table 3 Accent 1" w:uiPriority="48"/>
-    <w:lsdException w:name="List Table 4 Accent 1" w:uiPriority="49"/>
-    <w:lsdException w:name="List Table 5 Dark Accent 1" w:uiPriority="50"/>
-    <w:lsdException w:name="List Table 6 Colorful Accent 1" w:uiPriority="51"/>
-    <w:lsdException w:name="List Table 7 Colorful Accent 1" w:uiPriority="52"/>
-    <w:lsdException w:name="List Table 1 Light Accent 2" w:uiPriority="46"/>
-    <w:lsdException w:name="List Table 2 Accent 2" w:uiPriority="47"/>
-    <w:lsdException w:name="List Table 3 Accent 2" w:uiPriority="48"/>
-    <w:lsdException w:name="List Table 4 Accent 2" w:uiPriority="49"/>
-    <w:lsdException w:name="List Table 5 Dark Accent 2" w:uiPriority="50"/>
-    <w:lsdException w:name="List Table 6 Colorful Accent 2" w:uiPriority="51"/>
-    <w:lsdException w:name="List Table 7 Colorful Accent 2" w:uiPriority="52"/>
-    <w:lsdException w:name="List Table 1 Light Accent 3" w:uiPriority="46"/>
-    <w:lsdException w:name="List Table 2 Accent 3" w:uiPriority="47"/>
-    <w:lsdException w:name="List Table 3 Accent 3" w:uiPriority="48"/>
-    <w:lsdException w:name="List Table 4 Accent 3" w:uiPriority="49"/>
-    <w:lsdException w:name="List Table 5 Dark Accent 3" w:uiPriority="50"/>
-    <w:lsdException w:name="List Table 6 Colorful Accent 3" w:uiPriority="51"/>
-    <w:lsdException w:name="List Table 7 Colorful Accent 3" w:uiPriority="52"/>
-    <w:lsdException w:name="List Table 1 Light Accent 4" w:uiPriority="46"/>
-    <w:lsdException w:name="List Table 2 Accent 4" w:uiPriority="47"/>
-    <w:lsdException w:name="List Table 3 Accent 4" w:uiPriority="48"/>
-    <w:lsdException w:name="List Table 4 Accent 4" w:uiPriority="49"/>
-    <w:lsdException w:name="List Table 5 Dark Accent 4" w:uiPriority="50"/>
-    <w:lsdException w:name="List Table 6 Colorful Accent 4" w:uiPriority="51"/>
-    <w:lsdException w:name="List Table 7 Colorful Accent 4" w:uiPriority="52"/>
-    <w:lsdException w:name="List Table 1 Light Accent 5" w:uiPriority="46"/>
-    <w:lsdException w:name="List Table 2 Accent 5" w:uiPriority="47"/>
-    <w:lsdException w:name="List Table 3 Accent 5" w:uiPriority="48"/>
-    <w:lsdException w:name="List Table 4 Accent 5" w:uiPriority="49"/>
-    <w:lsdException w:name="List Table 5 Dark Accent 5" w:uiPriority="50"/>
-    <w:lsdException w:name="List Table 6 Colorful Accent 5" w:uiPriority="51"/>
-    <w:lsdException w:name="List Table 7 Colorful Accent 5" w:uiPriority="52"/>
-    <w:lsdException w:name="List Table 1 Light Accent 6" w:uiPriority="46"/>
-    <w:lsdException w:name="List Table 2 Accent 6" w:uiPriority="47"/>
-    <w:lsdException w:name="List Table 3 Accent 6" w:uiPriority="48"/>
-    <w:lsdException w:name="List Table 4 Accent 6" w:uiPriority="49"/>
-    <w:lsdException w:name="List Table 5 Dark Accent 6" w:uiPriority="50"/>
-    <w:lsdException w:name="List Table 6 Colorful Accent 6" w:uiPriority="51"/>
-    <w:lsdException w:name="List Table 7 Colorful Accent 6" w:uiPriority="52"/>
-    <w:lsdException w:name="Mention" w:semiHidden="1" w:unhideWhenUsed="1"/>
-    <w:lsdException w:name="Smart Hyperlink" w:semiHidden="1" w:unhideWhenUsed="1"/>
-    <w:lsdException w:name="Hashtag" w:semiHidden="1" w:unhideWhenUsed="1"/>
-    <w:lsdException w:name="Unresolved Mention" w:semiHidden="1" w:unhideWhenUsed="1"/>
-    <w:lsdException w:name="Smart Link" w:semiHidden="1" w:unhideWhenUsed="1"/>
+  <w:latentStyles w:count="260" w:defQFormat="0" w:defUnhideWhenUsed="1" w:defSemiHidden="1" w:defUIPriority="99" w:defLockedState="0">
+    <w:lsdException w:qFormat="1" w:unhideWhenUsed="0" w:uiPriority="0" w:semiHidden="0" w:name="Normal"/>
+    <w:lsdException w:qFormat="1" w:unhideWhenUsed="0" w:uiPriority="9" w:semiHidden="0" w:name="heading 1"/>
+    <w:lsdException w:qFormat="1" w:uiPriority="9" w:name="heading 2"/>
+    <w:lsdException w:qFormat="1" w:uiPriority="9" w:name="heading 3"/>
+    <w:lsdException w:qFormat="1" w:uiPriority="9" w:name="heading 4"/>
+    <w:lsdException w:qFormat="1" w:uiPriority="9" w:name="heading 5"/>
+    <w:lsdException w:qFormat="1" w:uiPriority="9" w:name="heading 6"/>
+    <w:lsdException w:qFormat="1" w:uiPriority="9" w:name="heading 7"/>
+    <w:lsdException w:qFormat="1" w:uiPriority="9" w:name="heading 8"/>
+    <w:lsdException w:qFormat="1" w:uiPriority="9" w:name="heading 9"/>
+    <w:lsdException w:uiPriority="99" w:name="index 1"/>
+    <w:lsdException w:uiPriority="99" w:name="index 2"/>
+    <w:lsdException w:uiPriority="99" w:name="index 3"/>
+    <w:lsdException w:uiPriority="99" w:name="index 4"/>
+    <w:lsdException w:uiPriority="99" w:name="index 5"/>
+    <w:lsdException w:uiPriority="99" w:name="index 6"/>
+    <w:lsdException w:uiPriority="99" w:name="index 7"/>
+    <w:lsdException w:uiPriority="99" w:name="index 8"/>
+    <w:lsdException w:uiPriority="99" w:name="index 9"/>
+    <w:lsdException w:uiPriority="39" w:name="toc 1"/>
+    <w:lsdException w:uiPriority="39" w:name="toc 2"/>
+    <w:lsdException w:uiPriority="39" w:name="toc 3"/>
+    <w:lsdException w:uiPriority="39" w:name="toc 4"/>
+    <w:lsdException w:uiPriority="39" w:name="toc 5"/>
+    <w:lsdException w:uiPriority="39" w:name="toc 6"/>
+    <w:lsdException w:uiPriority="39" w:name="toc 7"/>
+    <w:lsdException w:uiPriority="39" w:name="toc 8"/>
+    <w:lsdException w:uiPriority="39" w:name="toc 9"/>
+    <w:lsdException w:uiPriority="99" w:name="Normal Indent"/>
+    <w:lsdException w:uiPriority="99" w:name="footnote text"/>
+    <w:lsdException w:uiPriority="99" w:name="annotation text"/>
+    <w:lsdException w:uiPriority="99" w:name="header"/>
+    <w:lsdException w:uiPriority="99" w:name="footer"/>
+    <w:lsdException w:uiPriority="99" w:name="index heading"/>
+    <w:lsdException w:qFormat="1" w:uiPriority="35" w:name="caption"/>
+    <w:lsdException w:uiPriority="99" w:name="table of figures"/>
+    <w:lsdException w:uiPriority="99" w:name="envelope address"/>
+    <w:lsdException w:uiPriority="99" w:name="envelope return"/>
+    <w:lsdException w:uiPriority="99" w:name="footnote reference"/>
+    <w:lsdException w:uiPriority="99" w:name="annotation reference"/>
+    <w:lsdException w:uiPriority="99" w:name="line number"/>
+    <w:lsdException w:uiPriority="99" w:name="page number"/>
+    <w:lsdException w:uiPriority="99" w:name="endnote reference"/>
+    <w:lsdException w:uiPriority="99" w:name="endnote text"/>
+    <w:lsdException w:uiPriority="99" w:name="table of authorities"/>
+    <w:lsdException w:uiPriority="99" w:name="macro"/>
+    <w:lsdException w:uiPriority="99" w:name="toa heading"/>
+    <w:lsdException w:uiPriority="99" w:name="List"/>
+    <w:lsdException w:uiPriority="99" w:name="List Bullet"/>
+    <w:lsdException w:uiPriority="99" w:name="List Number"/>
+    <w:lsdException w:uiPriority="99" w:name="List 2"/>
+    <w:lsdException w:uiPriority="99" w:name="List 3"/>
+    <w:lsdException w:uiPriority="99" w:name="List 4"/>
+    <w:lsdException w:uiPriority="99" w:name="List 5"/>
+    <w:lsdException w:uiPriority="99" w:name="List Bullet 2"/>
+    <w:lsdException w:uiPriority="99" w:name="List Bullet 3"/>
+    <w:lsdException w:uiPriority="99" w:name="List Bullet 4"/>
+    <w:lsdException w:uiPriority="99" w:name="List Bullet 5"/>
+    <w:lsdException w:uiPriority="99" w:name="List Number 2"/>
+    <w:lsdException w:uiPriority="99" w:name="List Number 3"/>
+    <w:lsdException w:uiPriority="99" w:name="List Number 4"/>
+    <w:lsdException w:uiPriority="99" w:name="List Number 5"/>
+    <w:lsdException w:qFormat="1" w:unhideWhenUsed="0" w:uiPriority="10" w:semiHidden="0" w:name="Title"/>
+    <w:lsdException w:uiPriority="99" w:name="Closing"/>
+    <w:lsdException w:uiPriority="99" w:name="Signature"/>
+    <w:lsdException w:uiPriority="1" w:name="Default Paragraph Font"/>
+    <w:lsdException w:uiPriority="99" w:name="Body Text"/>
+    <w:lsdException w:uiPriority="99" w:name="Body Text Indent"/>
+    <w:lsdException w:uiPriority="99" w:name="List Continue"/>
+    <w:lsdException w:uiPriority="99" w:name="List Continue 2"/>
+    <w:lsdException w:uiPriority="99" w:name="List Continue 3"/>
+    <w:lsdException w:uiPriority="99" w:name="List Continue 4"/>
+    <w:lsdException w:uiPriority="99" w:name="List Continue 5"/>
+    <w:lsdException w:uiPriority="99" w:name="Message Header"/>
+    <w:lsdException w:qFormat="1" w:unhideWhenUsed="0" w:uiPriority="11" w:semiHidden="0" w:name="Subtitle"/>
+    <w:lsdException w:uiPriority="99" w:name="Salutation"/>
+    <w:lsdException w:uiPriority="99" w:name="Date"/>
+    <w:lsdException w:uiPriority="99" w:name="Body Text First Indent"/>
+    <w:lsdException w:uiPriority="99" w:name="Body Text First Indent 2"/>
+    <w:lsdException w:uiPriority="99" w:name="Note Heading"/>
+    <w:lsdException w:uiPriority="99" w:name="Body Text 2"/>
+    <w:lsdException w:uiPriority="99" w:name="Body Text 3"/>
+    <w:lsdException w:uiPriority="99" w:name="Body Text Indent 2"/>
+    <w:lsdException w:uiPriority="99" w:name="Body Text Indent 3"/>
+    <w:lsdException w:uiPriority="99" w:name="Block Text"/>
+    <w:lsdException w:uiPriority="99" w:name="Hyperlink"/>
+    <w:lsdException w:uiPriority="99" w:name="FollowedHyperlink"/>
+    <w:lsdException w:qFormat="1" w:unhideWhenUsed="0" w:uiPriority="22" w:semiHidden="0" w:name="Strong"/>
+    <w:lsdException w:qFormat="1" w:unhideWhenUsed="0" w:uiPriority="20" w:semiHidden="0" w:name="Emphasis"/>
+    <w:lsdException w:uiPriority="99" w:name="Document Map"/>
+    <w:lsdException w:uiPriority="99" w:name="Plain Text"/>
+    <w:lsdException w:uiPriority="99" w:name="E-mail Signature"/>
+    <w:lsdException w:uiPriority="99" w:name="Normal (Web)"/>
+    <w:lsdException w:uiPriority="99" w:name="HTML Acronym"/>
+    <w:lsdException w:uiPriority="99" w:name="HTML Address"/>
+    <w:lsdException w:uiPriority="99" w:name="HTML Cite"/>
+    <w:lsdException w:uiPriority="99" w:name="HTML Code"/>
+    <w:lsdException w:uiPriority="99" w:name="HTML Definition"/>
+    <w:lsdException w:uiPriority="99" w:name="HTML Keyboard"/>
+    <w:lsdException w:uiPriority="99" w:name="HTML Preformatted"/>
+    <w:lsdException w:uiPriority="99" w:name="HTML Sample"/>
+    <w:lsdException w:uiPriority="99" w:name="HTML Typewriter"/>
+    <w:lsdException w:uiPriority="99" w:name="HTML Variable"/>
+    <w:lsdException w:uiPriority="99" w:name="Normal Table"/>
+    <w:lsdException w:uiPriority="99" w:name="annotation subject"/>
+    <w:lsdException w:uiPriority="99" w:name="Table Simple 1"/>
+    <w:lsdException w:uiPriority="99" w:name="Table Simple 2"/>
+    <w:lsdException w:uiPriority="99" w:name="Table Simple 3"/>
+    <w:lsdException w:uiPriority="99" w:name="Table Classic 1"/>
+    <w:lsdException w:uiPriority="99" w:name="Table Classic 2"/>
+    <w:lsdException w:uiPriority="99" w:name="Table Classic 3"/>
+    <w:lsdException w:uiPriority="99" w:name="Table Classic 4"/>
+    <w:lsdException w:uiPriority="99" w:name="Table Colorful 1"/>
+    <w:lsdException w:uiPriority="99" w:name="Table Colorful 2"/>
+    <w:lsdException w:uiPriority="99" w:name="Table Colorful 3"/>
+    <w:lsdException w:uiPriority="99" w:name="Table Columns 1"/>
+    <w:lsdException w:uiPriority="99" w:name="Table Columns 2"/>
+    <w:lsdException w:uiPriority="99" w:name="Table Columns 3"/>
+    <w:lsdException w:uiPriority="99" w:name="Table Columns 4"/>
+    <w:lsdException w:uiPriority="99" w:name="Table Columns 5"/>
+    <w:lsdException w:uiPriority="99" w:name="Table Grid 1"/>
+    <w:lsdException w:uiPriority="99" w:name="Table Grid 2"/>
+    <w:lsdException w:uiPriority="99" w:name="Table Grid 3"/>
+    <w:lsdException w:uiPriority="99" w:name="Table Grid 4"/>
+    <w:lsdException w:uiPriority="99" w:name="Table Grid 5"/>
+    <w:lsdException w:uiPriority="99" w:name="Table Grid 6"/>
+    <w:lsdException w:uiPriority="99" w:name="Table Grid 7"/>
+    <w:lsdException w:uiPriority="99" w:name="Table Grid 8"/>
+    <w:lsdException w:uiPriority="99" w:name="Table List 1"/>
+    <w:lsdException w:uiPriority="99" w:name="Table List 2"/>
+    <w:lsdException w:uiPriority="99" w:name="Table List 3"/>
+    <w:lsdException w:uiPriority="99" w:name="Table List 4"/>
+    <w:lsdException w:uiPriority="99" w:name="Table List 5"/>
+    <w:lsdException w:uiPriority="99" w:name="Table List 6"/>
+    <w:lsdException w:uiPriority="99" w:name="Table List 7"/>
+    <w:lsdException w:uiPriority="99" w:name="Table List 8"/>
+    <w:lsdException w:uiPriority="99" w:name="Table 3D effects 1"/>
+    <w:lsdException w:uiPriority="99" w:name="Table 3D effects 2"/>
+    <w:lsdException w:uiPriority="99" w:name="Table 3D effects 3"/>
+    <w:lsdException w:uiPriority="99" w:name="Table Contemporary"/>
+    <w:lsdException w:uiPriority="99" w:name="Table Elegant"/>
+    <w:lsdException w:uiPriority="99" w:name="Table Professional"/>
+    <w:lsdException w:uiPriority="99" w:name="Table Subtle 1"/>
+    <w:lsdException w:uiPriority="99" w:name="Table Subtle 2"/>
+    <w:lsdException w:uiPriority="99" w:name="Table Web 1"/>
+    <w:lsdException w:uiPriority="99" w:name="Table Web 2"/>
+    <w:lsdException w:uiPriority="99" w:name="Table Web 3"/>
+    <w:lsdException w:uiPriority="99" w:name="Balloon Text"/>
+    <w:lsdException w:unhideWhenUsed="0" w:uiPriority="39" w:semiHidden="0" w:name="Table Grid"/>
+    <w:lsdException w:uiPriority="99" w:name="Table Theme"/>
+    <w:lsdException w:unhideWhenUsed="0" w:uiPriority="60" w:semiHidden="0" w:name="Light Shading"/>
+    <w:lsdException w:unhideWhenUsed="0" w:uiPriority="61" w:semiHidden="0" w:name="Light List"/>
+    <w:lsdException w:unhideWhenUsed="0" w:uiPriority="62" w:semiHidden="0" w:name="Light Grid"/>
+    <w:lsdException w:unhideWhenUsed="0" w:uiPriority="63" w:semiHidden="0" w:name="Medium Shading 1"/>
+    <w:lsdException w:unhideWhenUsed="0" w:uiPriority="64" w:semiHidden="0" w:name="Medium Shading 2"/>
+    <w:lsdException w:unhideWhenUsed="0" w:uiPriority="65" w:semiHidden="0" w:name="Medium List 1"/>
+    <w:lsdException w:unhideWhenUsed="0" w:uiPriority="66" w:semiHidden="0" w:name="Medium List 2"/>
+    <w:lsdException w:unhideWhenUsed="0" w:uiPriority="67" w:semiHidden="0" w:name="Medium Grid 1"/>
+    <w:lsdException w:unhideWhenUsed="0" w:uiPriority="68" w:semiHidden="0" w:name="Medium Grid 2"/>
+    <w:lsdException w:unhideWhenUsed="0" w:uiPriority="69" w:semiHidden="0" w:name="Medium Grid 3"/>
+    <w:lsdException w:unhideWhenUsed="0" w:uiPriority="70" w:semiHidden="0" w:name="Dark List"/>
+    <w:lsdException w:unhideWhenUsed="0" w:uiPriority="71" w:semiHidden="0" w:name="Colorful Shading"/>
+    <w:lsdException w:unhideWhenUsed="0" w:uiPriority="72" w:semiHidden="0" w:name="Colorful List"/>
+    <w:lsdException w:unhideWhenUsed="0" w:uiPriority="73" w:semiHidden="0" w:name="Colorful Grid"/>
+    <w:lsdException w:unhideWhenUsed="0" w:uiPriority="60" w:semiHidden="0" w:name="Light Shading Accent 1"/>
+    <w:lsdException w:unhideWhenUsed="0" w:uiPriority="61" w:semiHidden="0" w:name="Light List Accent 1"/>
+    <w:lsdException w:unhideWhenUsed="0" w:uiPriority="62" w:semiHidden="0" w:name="Light Grid Accent 1"/>
+    <w:lsdException w:unhideWhenUsed="0" w:uiPriority="63" w:semiHidden="0" w:name="Medium Shading 1 Accent 1"/>
+    <w:lsdException w:unhideWhenUsed="0" w:uiPriority="64" w:semiHidden="0" w:name="Medium Shading 2 Accent 1"/>
+    <w:lsdException w:unhideWhenUsed="0" w:uiPriority="65" w:semiHidden="0" w:name="Medium List 1 Accent 1"/>
+    <w:lsdException w:qFormat="1" w:unhideWhenUsed="0" w:uiPriority="34" w:semiHidden="0" w:name="List Paragraph"/>
+    <w:lsdException w:unhideWhenUsed="0" w:uiPriority="66" w:semiHidden="0" w:name="Medium List 2 Accent 1"/>
+    <w:lsdException w:unhideWhenUsed="0" w:uiPriority="67" w:semiHidden="0" w:name="Medium Grid 1 Accent 1"/>
+    <w:lsdException w:unhideWhenUsed="0" w:uiPriority="68" w:semiHidden="0" w:name="Medium Grid 2 Accent 1"/>
+    <w:lsdException w:unhideWhenUsed="0" w:uiPriority="69" w:semiHidden="0" w:name="Medium Grid 3 Accent 1"/>
+    <w:lsdException w:unhideWhenUsed="0" w:uiPriority="70" w:semiHidden="0" w:name="Dark List Accent 1"/>
+    <w:lsdException w:unhideWhenUsed="0" w:uiPriority="71" w:semiHidden="0" w:name="Colorful Shading Accent 1"/>
+    <w:lsdException w:unhideWhenUsed="0" w:uiPriority="72" w:semiHidden="0" w:name="Colorful List Accent 1"/>
+    <w:lsdException w:unhideWhenUsed="0" w:uiPriority="73" w:semiHidden="0" w:name="Colorful Grid Accent 1"/>
+    <w:lsdException w:unhideWhenUsed="0" w:uiPriority="60" w:semiHidden="0" w:name="Light Shading Accent 2"/>
+    <w:lsdException w:unhideWhenUsed="0" w:uiPriority="61" w:semiHidden="0" w:name="Light List Accent 2"/>
+    <w:lsdException w:unhideWhenUsed="0" w:uiPriority="62" w:semiHidden="0" w:name="Light Grid Accent 2"/>
+    <w:lsdException w:unhideWhenUsed="0" w:uiPriority="63" w:semiHidden="0" w:name="Medium Shading 1 Accent 2"/>
+    <w:lsdException w:unhideWhenUsed="0" w:uiPriority="64" w:semiHidden="0" w:name="Medium Shading 2 Accent 2"/>
+    <w:lsdException w:unhideWhenUsed="0" w:uiPriority="65" w:semiHidden="0" w:name="Medium List 1 Accent 2"/>
+    <w:lsdException w:unhideWhenUsed="0" w:uiPriority="66" w:semiHidden="0" w:name="Medium List 2 Accent 2"/>
+    <w:lsdException w:unhideWhenUsed="0" w:uiPriority="67" w:semiHidden="0" w:name="Medium Grid 1 Accent 2"/>
+    <w:lsdException w:unhideWhenUsed="0" w:uiPriority="68" w:semiHidden="0" w:name="Medium Grid 2 Accent 2"/>
+    <w:lsdException w:unhideWhenUsed="0" w:uiPriority="69" w:semiHidden="0" w:name="Medium Grid 3 Accent 2"/>
+    <w:lsdException w:unhideWhenUsed="0" w:uiPriority="70" w:semiHidden="0" w:name="Dark List Accent 2"/>
+    <w:lsdException w:unhideWhenUsed="0" w:uiPriority="71" w:semiHidden="0" w:name="Colorful Shading Accent 2"/>
+    <w:lsdException w:unhideWhenUsed="0" w:uiPriority="72" w:semiHidden="0" w:name="Colorful List Accent 2"/>
+    <w:lsdException w:unhideWhenUsed="0" w:uiPriority="73" w:semiHidden="0" w:name="Colorful Grid Accent 2"/>
+    <w:lsdException w:unhideWhenUsed="0" w:uiPriority="60" w:semiHidden="0" w:name="Light Shading Accent 3"/>
+    <w:lsdException w:unhideWhenUsed="0" w:uiPriority="61" w:semiHidden="0" w:name="Light List Accent 3"/>
+    <w:lsdException w:unhideWhenUsed="0" w:uiPriority="62" w:semiHidden="0" w:name="Light Grid Accent 3"/>
+    <w:lsdException w:unhideWhenUsed="0" w:uiPriority="63" w:semiHidden="0" w:name="Medium Shading 1 Accent 3"/>
+    <w:lsdException w:unhideWhenUsed="0" w:uiPriority="64" w:semiHidden="0" w:name="Medium Shading 2 Accent 3"/>
+    <w:lsdException w:unhideWhenUsed="0" w:uiPriority="65" w:semiHidden="0" w:name="Medium List 1 Accent 3"/>
+    <w:lsdException w:unhideWhenUsed="0" w:uiPriority="66" w:semiHidden="0" w:name="Medium List 2 Accent 3"/>
+    <w:lsdException w:unhideWhenUsed="0" w:uiPriority="67" w:semiHidden="0" w:name="Medium Grid 1 Accent 3"/>
+    <w:lsdException w:unhideWhenUsed="0" w:uiPriority="68" w:semiHidden="0" w:name="Medium Grid 2 Accent 3"/>
+    <w:lsdException w:unhideWhenUsed="0" w:uiPriority="69" w:semiHidden="0" w:name="Medium Grid 3 Accent 3"/>
+    <w:lsdException w:unhideWhenUsed="0" w:uiPriority="70" w:semiHidden="0" w:name="Dark List Accent 3"/>
+    <w:lsdException w:unhideWhenUsed="0" w:uiPriority="71" w:semiHidden="0" w:name="Colorful Shading Accent 3"/>
+    <w:lsdException w:unhideWhenUsed="0" w:uiPriority="72" w:semiHidden="0" w:name="Colorful List Accent 3"/>
+    <w:lsdException w:unhideWhenUsed="0" w:uiPriority="73" w:semiHidden="0" w:name="Colorful Grid Accent 3"/>
+    <w:lsdException w:unhideWhenUsed="0" w:uiPriority="60" w:semiHidden="0" w:name="Light Shading Accent 4"/>
+    <w:lsdException w:unhideWhenUsed="0" w:uiPriority="61" w:semiHidden="0" w:name="Light List Accent 4"/>
+    <w:lsdException w:unhideWhenUsed="0" w:uiPriority="62" w:semiHidden="0" w:name="Light Grid Accent 4"/>
+    <w:lsdException w:unhideWhenUsed="0" w:uiPriority="63" w:semiHidden="0" w:name="Medium Shading 1 Accent 4"/>
+    <w:lsdException w:unhideWhenUsed="0" w:uiPriority="64" w:semiHidden="0" w:name="Medium Shading 2 Accent 4"/>
+    <w:lsdException w:unhideWhenUsed="0" w:uiPriority="65" w:semiHidden="0" w:name="Medium List 1 Accent 4"/>
+    <w:lsdException w:unhideWhenUsed="0" w:uiPriority="66" w:semiHidden="0" w:name="Medium List 2 Accent 4"/>
+    <w:lsdException w:unhideWhenUsed="0" w:uiPriority="67" w:semiHidden="0" w:name="Medium Grid 1 Accent 4"/>
+    <w:lsdException w:unhideWhenUsed="0" w:uiPriority="68" w:semiHidden="0" w:name="Medium Grid 2 Accent 4"/>
+    <w:lsdException w:unhideWhenUsed="0" w:uiPriority="69" w:semiHidden="0" w:name="Medium Grid 3 Accent 4"/>
+    <w:lsdException w:unhideWhenUsed="0" w:uiPriority="70" w:semiHidden="0" w:name="Dark List Accent 4"/>
+    <w:lsdException w:unhideWhenUsed="0" w:uiPriority="71" w:semiHidden="0" w:name="Colorful Shading Accent 4"/>
+    <w:lsdException w:unhideWhenUsed="0" w:uiPriority="72" w:semiHidden="0" w:name="Colorful List Accent 4"/>
+    <w:lsdException w:unhideWhenUsed="0" w:uiPriority="73" w:semiHidden="0" w:name="Colorful Grid Accent 4"/>
+    <w:lsdException w:unhideWhenUsed="0" w:uiPriority="60" w:semiHidden="0" w:name="Light Shading Accent 5"/>
+    <w:lsdException w:unhideWhenUsed="0" w:uiPriority="61" w:semiHidden="0" w:name="Light List Accent 5"/>
+    <w:lsdException w:unhideWhenUsed="0" w:uiPriority="62" w:semiHidden="0" w:name="Light Grid Accent 5"/>
+    <w:lsdException w:unhideWhenUsed="0" w:uiPriority="63" w:semiHidden="0" w:name="Medium Shading 1 Accent 5"/>
+    <w:lsdException w:unhideWhenUsed="0" w:uiPriority="64" w:semiHidden="0" w:name="Medium Shading 2 Accent 5"/>
+    <w:lsdException w:unhideWhenUsed="0" w:uiPriority="65" w:semiHidden="0" w:name="Medium List 1 Accent 5"/>
+    <w:lsdException w:unhideWhenUsed="0" w:uiPriority="66" w:semiHidden="0" w:name="Medium List 2 Accent 5"/>
+    <w:lsdException w:unhideWhenUsed="0" w:uiPriority="67" w:semiHidden="0" w:name="Medium Grid 1 Accent 5"/>
+    <w:lsdException w:unhideWhenUsed="0" w:uiPriority="68" w:semiHidden="0" w:name="Medium Grid 2 Accent 5"/>
+    <w:lsdException w:unhideWhenUsed="0" w:uiPriority="69" w:semiHidden="0" w:name="Medium Grid 3 Accent 5"/>
+    <w:lsdException w:unhideWhenUsed="0" w:uiPriority="70" w:semiHidden="0" w:name="Dark List Accent 5"/>
+    <w:lsdException w:unhideWhenUsed="0" w:uiPriority="71" w:semiHidden="0" w:name="Colorful Shading Accent 5"/>
+    <w:lsdException w:unhideWhenUsed="0" w:uiPriority="72" w:semiHidden="0" w:name="Colorful List Accent 5"/>
+    <w:lsdException w:unhideWhenUsed="0" w:uiPriority="73" w:semiHidden="0" w:name="Colorful Grid Accent 5"/>
+    <w:lsdException w:unhideWhenUsed="0" w:uiPriority="60" w:semiHidden="0" w:name="Light Shading Accent 6"/>
+    <w:lsdException w:unhideWhenUsed="0" w:uiPriority="61" w:semiHidden="0" w:name="Light List Accent 6"/>
+    <w:lsdException w:unhideWhenUsed="0" w:uiPriority="62" w:semiHidden="0" w:name="Light Grid Accent 6"/>
+    <w:lsdException w:unhideWhenUsed="0" w:uiPriority="63" w:semiHidden="0" w:name="Medium Shading 1 Accent 6"/>
+    <w:lsdException w:unhideWhenUsed="0" w:uiPriority="64" w:semiHidden="0" w:name="Medium Shading 2 Accent 6"/>
+    <w:lsdException w:unhideWhenUsed="0" w:uiPriority="65" w:semiHidden="0" w:name="Medium List 1 Accent 6"/>
+    <w:lsdException w:unhideWhenUsed="0" w:uiPriority="66" w:semiHidden="0" w:name="Medium List 2 Accent 6"/>
+    <w:lsdException w:unhideWhenUsed="0" w:uiPriority="67" w:semiHidden="0" w:name="Medium Grid 1 Accent 6"/>
+    <w:lsdException w:unhideWhenUsed="0" w:uiPriority="68" w:semiHidden="0" w:name="Medium Grid 2 Accent 6"/>
+    <w:lsdException w:unhideWhenUsed="0" w:uiPriority="69" w:semiHidden="0" w:name="Medium Grid 3 Accent 6"/>
+    <w:lsdException w:unhideWhenUsed="0" w:uiPriority="70" w:semiHidden="0" w:name="Dark List Accent 6"/>
+    <w:lsdException w:unhideWhenUsed="0" w:uiPriority="71" w:semiHidden="0" w:name="Colorful Shading Accent 6"/>
+    <w:lsdException w:unhideWhenUsed="0" w:uiPriority="72" w:semiHidden="0" w:name="Colorful List Accent 6"/>
+    <w:lsdException w:unhideWhenUsed="0" w:uiPriority="73" w:semiHidden="0" w:name="Colorful Grid Accent 6"/>
   </w:latentStyles>
-  <w:style w:type="paragraph" w:default="1" w:styleId="Normal">
+  <w:style w:type="paragraph" w:default="1" w:styleId="1">
     <w:name w:val="Normal"/>
     <w:qFormat/>
+    <w:uiPriority w:val="0"/>
+    <w:pPr>
+      <w:spacing w:line="120" w:lineRule="auto"/>
+    </w:pPr>
+    <w:rPr>
+      <w:rFonts w:ascii="Calibri" w:hAnsi="Calibri" w:eastAsia="Calibri" w:cs="Calibri"/>
+      <w:sz w:val="28"/>
+      <w:szCs w:val="28"/>
+      <w:lang w:val="en-MY" w:eastAsia="zh-CN" w:bidi="ar-SA"/>
+    </w:rPr>
   </w:style>
-  <w:style w:type="paragraph" w:styleId="Heading1">
+  <w:style w:type="paragraph" w:styleId="2">
     <w:name w:val="heading 1"/>
-    <w:basedOn w:val="Normal"/>
-    <w:next w:val="Normal"/>
+    <w:basedOn w:val="1"/>
+    <w:next w:val="1"/>
+    <w:qFormat/>
     <w:uiPriority w:val="9"/>
-    <w:qFormat/>
     <w:pPr>
       <w:keepNext/>
       <w:keepLines/>
@@ -2298,14 +2280,14 @@
       <w:szCs w:val="48"/>
     </w:rPr>
   </w:style>
-  <w:style w:type="paragraph" w:styleId="Heading2">
+  <w:style w:type="paragraph" w:styleId="3">
     <w:name w:val="heading 2"/>
-    <w:basedOn w:val="Normal"/>
-    <w:next w:val="Normal"/>
-    <w:uiPriority w:val="9"/>
+    <w:basedOn w:val="1"/>
+    <w:next w:val="1"/>
     <w:semiHidden/>
     <w:unhideWhenUsed/>
     <w:qFormat/>
+    <w:uiPriority w:val="9"/>
     <w:pPr>
       <w:keepNext/>
       <w:keepLines/>
@@ -2318,14 +2300,14 @@
       <w:szCs w:val="36"/>
     </w:rPr>
   </w:style>
-  <w:style w:type="paragraph" w:styleId="Heading3">
+  <w:style w:type="paragraph" w:styleId="4">
     <w:name w:val="heading 3"/>
-    <w:basedOn w:val="Normal"/>
-    <w:next w:val="Normal"/>
-    <w:uiPriority w:val="9"/>
+    <w:basedOn w:val="1"/>
+    <w:next w:val="1"/>
     <w:semiHidden/>
     <w:unhideWhenUsed/>
     <w:qFormat/>
+    <w:uiPriority w:val="9"/>
     <w:pPr>
       <w:keepNext/>
       <w:keepLines/>
@@ -2336,14 +2318,14 @@
       <w:b/>
     </w:rPr>
   </w:style>
-  <w:style w:type="paragraph" w:styleId="Heading4">
+  <w:style w:type="paragraph" w:styleId="5">
     <w:name w:val="heading 4"/>
-    <w:basedOn w:val="Normal"/>
-    <w:next w:val="Normal"/>
-    <w:uiPriority w:val="9"/>
+    <w:basedOn w:val="1"/>
+    <w:next w:val="1"/>
     <w:semiHidden/>
     <w:unhideWhenUsed/>
     <w:qFormat/>
+    <w:uiPriority w:val="9"/>
     <w:pPr>
       <w:keepNext/>
       <w:keepLines/>
@@ -2356,14 +2338,14 @@
       <w:szCs w:val="24"/>
     </w:rPr>
   </w:style>
-  <w:style w:type="paragraph" w:styleId="Heading5">
+  <w:style w:type="paragraph" w:styleId="6">
     <w:name w:val="heading 5"/>
-    <w:basedOn w:val="Normal"/>
-    <w:next w:val="Normal"/>
-    <w:uiPriority w:val="9"/>
+    <w:basedOn w:val="1"/>
+    <w:next w:val="1"/>
     <w:semiHidden/>
     <w:unhideWhenUsed/>
     <w:qFormat/>
+    <w:uiPriority w:val="9"/>
     <w:pPr>
       <w:keepNext/>
       <w:keepLines/>
@@ -2376,14 +2358,14 @@
       <w:szCs w:val="22"/>
     </w:rPr>
   </w:style>
-  <w:style w:type="paragraph" w:styleId="Heading6">
+  <w:style w:type="paragraph" w:styleId="7">
     <w:name w:val="heading 6"/>
-    <w:basedOn w:val="Normal"/>
-    <w:next w:val="Normal"/>
-    <w:uiPriority w:val="9"/>
+    <w:basedOn w:val="1"/>
+    <w:next w:val="1"/>
     <w:semiHidden/>
     <w:unhideWhenUsed/>
     <w:qFormat/>
+    <w:uiPriority w:val="9"/>
     <w:pPr>
       <w:keepNext/>
       <w:keepLines/>
@@ -2396,19 +2378,18 @@
       <w:szCs w:val="20"/>
     </w:rPr>
   </w:style>
-  <w:style w:type="character" w:default="1" w:styleId="DefaultParagraphFont">
+  <w:style w:type="character" w:default="1" w:styleId="10">
     <w:name w:val="Default Paragraph Font"/>
-    <w:uiPriority w:val="1"/>
     <w:semiHidden/>
     <w:unhideWhenUsed/>
+    <w:uiPriority w:val="1"/>
   </w:style>
-  <w:style w:type="table" w:default="1" w:styleId="TableNormal">
+  <w:style w:type="table" w:default="1" w:styleId="11">
     <w:name w:val="Normal Table"/>
-    <w:uiPriority w:val="99"/>
     <w:semiHidden/>
     <w:unhideWhenUsed/>
+    <w:uiPriority w:val="99"/>
     <w:tblPr>
-      <w:tblInd w:w="0" w:type="dxa"/>
       <w:tblCellMar>
         <w:top w:w="0" w:type="dxa"/>
         <w:left w:w="108" w:type="dxa"/>
@@ -2417,18 +2398,31 @@
       </w:tblCellMar>
     </w:tblPr>
   </w:style>
-  <w:style w:type="numbering" w:default="1" w:styleId="NoList">
-    <w:name w:val="No List"/>
-    <w:uiPriority w:val="99"/>
-    <w:semiHidden/>
-    <w:unhideWhenUsed/>
+  <w:style w:type="paragraph" w:styleId="8">
+    <w:name w:val="Subtitle"/>
+    <w:basedOn w:val="1"/>
+    <w:next w:val="1"/>
+    <w:qFormat/>
+    <w:uiPriority w:val="11"/>
+    <w:pPr>
+      <w:keepNext/>
+      <w:keepLines/>
+      <w:spacing w:before="360" w:after="80"/>
+    </w:pPr>
+    <w:rPr>
+      <w:rFonts w:ascii="Georgia" w:hAnsi="Georgia" w:eastAsia="Georgia" w:cs="Georgia"/>
+      <w:i/>
+      <w:color w:val="666666"/>
+      <w:sz w:val="48"/>
+      <w:szCs w:val="48"/>
+    </w:rPr>
   </w:style>
-  <w:style w:type="paragraph" w:styleId="Title">
+  <w:style w:type="paragraph" w:styleId="9">
     <w:name w:val="Title"/>
-    <w:basedOn w:val="Normal"/>
-    <w:next w:val="Normal"/>
+    <w:basedOn w:val="1"/>
+    <w:next w:val="1"/>
+    <w:qFormat/>
     <w:uiPriority w:val="10"/>
-    <w:qFormat/>
     <w:pPr>
       <w:keepNext/>
       <w:keepLines/>
@@ -2440,30 +2434,11 @@
       <w:szCs w:val="72"/>
     </w:rPr>
   </w:style>
-  <w:style w:type="paragraph" w:styleId="Subtitle">
-    <w:name w:val="Subtitle"/>
-    <w:basedOn w:val="Normal"/>
-    <w:next w:val="Normal"/>
-    <w:uiPriority w:val="11"/>
-    <w:qFormat/>
-    <w:pPr>
-      <w:keepNext/>
-      <w:keepLines/>
-      <w:spacing w:before="360" w:after="80"/>
-    </w:pPr>
-    <w:rPr>
-      <w:rFonts w:ascii="Georgia" w:eastAsia="Georgia" w:hAnsi="Georgia" w:cs="Georgia"/>
-      <w:i/>
-      <w:color w:val="666666"/>
-      <w:sz w:val="48"/>
-      <w:szCs w:val="48"/>
-    </w:rPr>
-  </w:style>
-  <w:style w:type="table" w:customStyle="1" w:styleId="a">
-    <w:basedOn w:val="TableNormal"/>
+  <w:style w:type="table" w:customStyle="1" w:styleId="12">
+    <w:name w:val="_Style 11"/>
+    <w:basedOn w:val="11"/>
+    <w:uiPriority w:val="0"/>
     <w:tblPr>
-      <w:tblStyleRowBandSize w:val="1"/>
-      <w:tblStyleColBandSize w:val="1"/>
       <w:tblCellMar>
         <w:top w:w="15" w:type="dxa"/>
         <w:left w:w="15" w:type="dxa"/>
@@ -2472,12 +2447,11 @@
       </w:tblCellMar>
     </w:tblPr>
   </w:style>
-  <w:style w:type="paragraph" w:styleId="ListParagraph">
+  <w:style w:type="paragraph" w:styleId="13">
     <w:name w:val="List Paragraph"/>
-    <w:basedOn w:val="Normal"/>
+    <w:basedOn w:val="1"/>
+    <w:qFormat/>
     <w:uiPriority w:val="34"/>
-    <w:qFormat/>
-    <w:rsid w:val="00B0314B"/>
     <w:pPr>
       <w:ind w:left="720"/>
       <w:contextualSpacing/>
@@ -2802,6 +2776,24 @@
       </a:style>
     </a:lnDef>
   </a:objectDefaults>
-  <a:extraClrSchemeLst/>
 </a:theme>
+</file>
+
+<file path=customXml/item1.xml><?xml version="1.0" encoding="utf-8"?>
+<s:customData xmlns="http://www.wps.cn/officeDocument/2013/wpsCustomData" xmlns:s="http://www.wps.cn/officeDocument/2013/wpsCustomData">
+  <customSectProps>
+    <customSectPr/>
+  </customSectProps>
+  <customShpExts>
+    <customShpInfo spid="_x0000_s1026" textRotate="1"/>
+  </customShpExts>
+</s:customData>
+</file>
+
+<file path=customXml/itemProps1.xml><?xml version="1.0" encoding="utf-8"?>
+<ds:datastoreItem xmlns:ds="http://schemas.openxmlformats.org/officeDocument/2006/customXml" ds:itemID="{B1977F7D-205B-4081-913C-38D41E755F92}">
+  <ds:schemaRefs>
+    <ds:schemaRef ds:uri="http://www.wps.cn/officeDocument/2013/wpsCustomData"/>
+  </ds:schemaRefs>
+</ds:datastoreItem>
 </file>
</xml_diff>